<commit_message>
Updated Fuel extension UG to new format, and recompiled installer to contain latest documents.
git-svn-id: http://Marc-PC/svn/Full@1338 85f15e0e-5137-b144-a863-98bd542365a3
</commit_message>
<xml_diff>
--- a/trunk/dynamic-fire/trunk/deploy/docs/LANDIS-II Dynamic Fuel System v2.0 User Guide.docx
+++ b/trunk/dynamic-fire/trunk/deploy/docs/LANDIS-II Dynamic Fuel System v2.0 User Guide.docx
@@ -1,6 +1,6 @@
 
 <file path=word/document.xml><?xml version="1.0" encoding="utf-8"?>
-<w:document xmlns:ve="http://schemas.openxmlformats.org/markup-compatibility/2006" xmlns:o="urn:schemas-microsoft-com:office:office" xmlns:r="http://schemas.openxmlformats.org/officeDocument/2006/relationships" xmlns:m="http://schemas.openxmlformats.org/officeDocument/2006/math" xmlns:v="urn:schemas-microsoft-com:vml" xmlns:wp="http://schemas.openxmlformats.org/drawingml/2006/wordprocessingDrawing" xmlns:w10="urn:schemas-microsoft-com:office:word" xmlns:w="http://schemas.openxmlformats.org/wordprocessingml/2006/main" xmlns:wne="http://schemas.microsoft.com/office/word/2006/wordml">
+<w:document xmlns:wpc="http://schemas.microsoft.com/office/word/2010/wordprocessingCanvas" xmlns:mc="http://schemas.openxmlformats.org/markup-compatibility/2006" xmlns:o="urn:schemas-microsoft-com:office:office" xmlns:r="http://schemas.openxmlformats.org/officeDocument/2006/relationships" xmlns:m="http://schemas.openxmlformats.org/officeDocument/2006/math" xmlns:v="urn:schemas-microsoft-com:vml" xmlns:wp14="http://schemas.microsoft.com/office/word/2010/wordprocessingDrawing" xmlns:wp="http://schemas.openxmlformats.org/drawingml/2006/wordprocessingDrawing" xmlns:w10="urn:schemas-microsoft-com:office:word" xmlns:w="http://schemas.openxmlformats.org/wordprocessingml/2006/main" xmlns:w14="http://schemas.microsoft.com/office/word/2010/wordml" xmlns:wpg="http://schemas.microsoft.com/office/word/2010/wordprocessingGroup" xmlns:wpi="http://schemas.microsoft.com/office/word/2010/wordprocessingInk" xmlns:wne="http://schemas.microsoft.com/office/word/2006/wordml" xmlns:wps="http://schemas.microsoft.com/office/word/2010/wordprocessingShape" mc:Ignorable="w14 wp14">
   <w:body>
     <w:p>
       <w:pPr>
@@ -10,26 +10,53 @@
       <w:r>
         <w:t xml:space="preserve">LANDIS-II </w:t>
       </w:r>
-      <w:fldSimple w:instr=" DOCPROPERTY  &quot;Extension Name&quot;  \* MERGEFORMAT ">
-        <w:r>
-          <w:t>Dynamic Fuel System</w:t>
-        </w:r>
-      </w:fldSimple>
-      <w:r>
-        <w:t xml:space="preserve"> v</w:t>
-      </w:r>
-      <w:fldSimple w:instr=" DOCPROPERTY  &quot;Extension Version&quot;  \* MERGEFORMAT ">
-        <w:r>
-          <w:t>2.0</w:t>
-        </w:r>
-      </w:fldSimple>
-    </w:p>
-    <w:p>
-      <w:pPr>
-        <w:pStyle w:val="titleline"/>
-      </w:pPr>
-      <w:r>
-        <w:t>Extension User Guide</w:t>
+      <w:r>
+        <w:fldChar w:fldCharType="begin"/>
+      </w:r>
+      <w:r>
+        <w:instrText xml:space="preserve"> DOCPROPERTY  "Extension Name"  \* MERGEFORMAT </w:instrText>
+      </w:r>
+      <w:r>
+        <w:fldChar w:fldCharType="separate"/>
+      </w:r>
+      <w:r>
+        <w:t>Dynamic Fuel System</w:t>
+      </w:r>
+      <w:r>
+        <w:fldChar w:fldCharType="end"/>
+      </w:r>
+      <w:r>
+        <w:t xml:space="preserve"> Extension</w:t>
+      </w:r>
+      <w:r>
+        <w:t xml:space="preserve"> </w:t>
+      </w:r>
+      <w:r>
+        <w:t>(</w:t>
+      </w:r>
+      <w:r>
+        <w:t>v</w:t>
+      </w:r>
+      <w:r>
+        <w:fldChar w:fldCharType="begin"/>
+      </w:r>
+      <w:r>
+        <w:instrText xml:space="preserve"> DOCPROPERTY  "Extension Version"  \* MERGEFORMAT </w:instrText>
+      </w:r>
+      <w:r>
+        <w:fldChar w:fldCharType="separate"/>
+      </w:r>
+      <w:r>
+        <w:t>2.0</w:t>
+      </w:r>
+      <w:r>
+        <w:fldChar w:fldCharType="end"/>
+      </w:r>
+      <w:r>
+        <w:t xml:space="preserve">) </w:t>
+      </w:r>
+      <w:r>
+        <w:t>User Guide</w:t>
       </w:r>
     </w:p>
     <w:p>
@@ -401,23 +428,121 @@
     <w:p>
       <w:pPr>
         <w:jc w:val="center"/>
-      </w:pPr>
-    </w:p>
-    <w:p>
-      <w:pPr>
+        <w:rPr>
+          <w:rFonts w:ascii="Times New Roman" w:hAnsi="Times New Roman" w:cs="Times New Roman"/>
+          <w:sz w:val="24"/>
+          <w:szCs w:val="24"/>
+        </w:rPr>
+      </w:pPr>
+    </w:p>
+    <w:p>
+      <w:pPr>
+        <w:spacing w:line="240" w:lineRule="auto"/>
         <w:jc w:val="center"/>
-      </w:pPr>
-      <w:r>
-        <w:t xml:space="preserve">Last Revised:  </w:t>
-      </w:r>
-      <w:fldSimple w:instr=" SAVEDATE  \@ &quot;MMMM d, yyyy&quot;  \* MERGEFORMAT ">
-        <w:r>
-          <w:rPr>
-            <w:noProof/>
-          </w:rPr>
-          <w:t>March 1, 2011</w:t>
-        </w:r>
-      </w:fldSimple>
+        <w:rPr>
+          <w:rFonts w:ascii="Times New Roman" w:hAnsi="Times New Roman" w:cs="Times New Roman"/>
+          <w:noProof/>
+          <w:sz w:val="24"/>
+          <w:szCs w:val="24"/>
+        </w:rPr>
+      </w:pPr>
+      <w:r>
+        <w:rPr>
+          <w:rFonts w:ascii="Times New Roman" w:hAnsi="Times New Roman" w:cs="Times New Roman"/>
+          <w:sz w:val="24"/>
+          <w:szCs w:val="24"/>
+        </w:rPr>
+        <w:t>Last Revised</w:t>
+      </w:r>
+      <w:r>
+        <w:rPr>
+          <w:rFonts w:ascii="Times New Roman" w:hAnsi="Times New Roman" w:cs="Times New Roman"/>
+          <w:sz w:val="24"/>
+          <w:szCs w:val="24"/>
+        </w:rPr>
+        <w:t xml:space="preserve"> by Brian Miranda</w:t>
+      </w:r>
+      <w:r>
+        <w:rPr>
+          <w:rFonts w:ascii="Times New Roman" w:hAnsi="Times New Roman" w:cs="Times New Roman"/>
+          <w:sz w:val="24"/>
+          <w:szCs w:val="24"/>
+        </w:rPr>
+        <w:t xml:space="preserve">:  </w:t>
+      </w:r>
+      <w:r>
+        <w:rPr>
+          <w:rFonts w:ascii="Times New Roman" w:hAnsi="Times New Roman" w:cs="Times New Roman"/>
+          <w:sz w:val="24"/>
+          <w:szCs w:val="24"/>
+        </w:rPr>
+        <w:fldChar w:fldCharType="begin"/>
+      </w:r>
+      <w:r>
+        <w:rPr>
+          <w:rFonts w:ascii="Times New Roman" w:hAnsi="Times New Roman" w:cs="Times New Roman"/>
+          <w:sz w:val="24"/>
+          <w:szCs w:val="24"/>
+        </w:rPr>
+        <w:instrText xml:space="preserve"> SAVEDATE  \@ "MMMM d, yyyy"  \* MERGEFORMAT </w:instrText>
+      </w:r>
+      <w:r>
+        <w:rPr>
+          <w:rFonts w:ascii="Times New Roman" w:hAnsi="Times New Roman" w:cs="Times New Roman"/>
+          <w:sz w:val="24"/>
+          <w:szCs w:val="24"/>
+        </w:rPr>
+        <w:fldChar w:fldCharType="separate"/>
+      </w:r>
+      <w:r>
+        <w:rPr>
+          <w:rFonts w:ascii="Times New Roman" w:hAnsi="Times New Roman" w:cs="Times New Roman"/>
+          <w:noProof/>
+          <w:sz w:val="24"/>
+          <w:szCs w:val="24"/>
+        </w:rPr>
+        <w:t>October 21, 2013</w:t>
+      </w:r>
+      <w:r>
+        <w:rPr>
+          <w:rFonts w:ascii="Times New Roman" w:hAnsi="Times New Roman" w:cs="Times New Roman"/>
+          <w:noProof/>
+          <w:sz w:val="24"/>
+          <w:szCs w:val="24"/>
+        </w:rPr>
+        <w:fldChar w:fldCharType="end"/>
+      </w:r>
+      <w:bookmarkStart w:id="1" w:name="_GoBack"/>
+      <w:bookmarkEnd w:id="1"/>
+    </w:p>
+    <w:p>
+      <w:pPr>
+        <w:spacing w:line="240" w:lineRule="auto"/>
+        <w:jc w:val="center"/>
+        <w:rPr>
+          <w:rFonts w:ascii="Times New Roman" w:hAnsi="Times New Roman" w:cs="Times New Roman"/>
+          <w:sz w:val="24"/>
+          <w:szCs w:val="24"/>
+        </w:rPr>
+      </w:pPr>
+      <w:r>
+        <w:rPr>
+          <w:rFonts w:ascii="Times New Roman" w:hAnsi="Times New Roman" w:cs="Times New Roman"/>
+          <w:noProof/>
+          <w:sz w:val="24"/>
+          <w:szCs w:val="24"/>
+        </w:rPr>
+        <w:t>Pre</w:t>
+      </w:r>
+      <w:r>
+        <w:rPr>
+          <w:rFonts w:ascii="Times New Roman" w:hAnsi="Times New Roman" w:cs="Times New Roman"/>
+          <w:noProof/>
+          <w:sz w:val="24"/>
+          <w:szCs w:val="24"/>
+        </w:rPr>
+        <w:t>vious revision:  June 15, 2011</w:t>
+      </w:r>
     </w:p>
     <w:p>
       <w:pPr>
@@ -425,6 +550,8 @@
         <w:rPr>
           <w:i/>
           <w:iCs/>
+          <w:sz w:val="24"/>
+          <w:szCs w:val="24"/>
         </w:rPr>
       </w:pPr>
     </w:p>
@@ -441,7 +568,7 @@
       <w:pPr>
         <w:pStyle w:val="text"/>
         <w:sectPr>
-          <w:headerReference w:type="default" r:id="rId7"/>
+          <w:headerReference w:type="default" r:id="rId8"/>
           <w:pgSz w:w="12240" w:h="15840" w:code="1"/>
           <w:pgMar w:top="1627" w:right="1627" w:bottom="2707" w:left="1627" w:header="935" w:footer="720" w:gutter="0"/>
           <w:cols w:space="720"/>
@@ -451,31 +578,13 @@
     </w:p>
     <w:p>
       <w:pPr>
-        <w:pStyle w:val="heading"/>
-        <w:spacing w:before="240" w:after="240"/>
-        <w:rPr>
-          <w:sz w:val="32"/>
-          <w:szCs w:val="32"/>
-        </w:rPr>
-      </w:pPr>
-      <w:r>
-        <w:rPr>
-          <w:sz w:val="32"/>
-          <w:szCs w:val="32"/>
-        </w:rPr>
-        <w:lastRenderedPageBreak/>
-        <w:t>Table of Contents</w:t>
-      </w:r>
-    </w:p>
-    <w:p>
-      <w:pPr>
         <w:pStyle w:val="TOC1"/>
         <w:tabs>
           <w:tab w:val="left" w:pos="480"/>
           <w:tab w:val="right" w:leader="dot" w:pos="8976"/>
         </w:tabs>
         <w:rPr>
-          <w:rFonts w:eastAsiaTheme="minorEastAsia"/>
+          <w:rFonts w:ascii="Times New Roman" w:eastAsiaTheme="minorEastAsia" w:hAnsi="Times New Roman" w:cs="Times New Roman"/>
           <w:b w:val="0"/>
           <w:bCs w:val="0"/>
           <w:caps w:val="0"/>
@@ -493,17 +602,8 @@
           <w:sz w:val="32"/>
           <w:szCs w:val="32"/>
         </w:rPr>
+        <w:lastRenderedPageBreak/>
         <w:fldChar w:fldCharType="begin"/>
-      </w:r>
-      <w:r>
-        <w:rPr>
-          <w:b w:val="0"/>
-          <w:bCs w:val="0"/>
-          <w:caps w:val="0"/>
-          <w:sz w:val="32"/>
-          <w:szCs w:val="32"/>
-        </w:rPr>
-        <w:instrText xml:space="preserve"> TOC \o "1-3" \h \z </w:instrText>
       </w:r>
       <w:r>
         <w:rPr>
@@ -514,19 +614,31 @@
           <w:sz w:val="32"/>
           <w:szCs w:val="32"/>
         </w:rPr>
+        <w:instrText xml:space="preserve"> TOC \o "1-3" \h \z </w:instrText>
+      </w:r>
+      <w:r>
+        <w:rPr>
+          <w:rFonts w:ascii="Times New Roman" w:hAnsi="Times New Roman" w:cs="Times New Roman"/>
+          <w:b w:val="0"/>
+          <w:bCs w:val="0"/>
+          <w:caps w:val="0"/>
+          <w:sz w:val="32"/>
+          <w:szCs w:val="32"/>
+        </w:rPr>
         <w:fldChar w:fldCharType="separate"/>
       </w:r>
       <w:hyperlink w:anchor="_Toc282509842" w:history="1">
         <w:r>
           <w:rPr>
             <w:rStyle w:val="Hyperlink"/>
+            <w:rFonts w:ascii="Times New Roman" w:hAnsi="Times New Roman"/>
             <w:noProof/>
           </w:rPr>
           <w:t>1</w:t>
         </w:r>
         <w:r>
           <w:rPr>
-            <w:rFonts w:eastAsiaTheme="minorEastAsia"/>
+            <w:rFonts w:ascii="Times New Roman" w:eastAsiaTheme="minorEastAsia" w:hAnsi="Times New Roman" w:cs="Times New Roman"/>
             <w:b w:val="0"/>
             <w:bCs w:val="0"/>
             <w:caps w:val="0"/>
@@ -539,12 +651,14 @@
         <w:r>
           <w:rPr>
             <w:rStyle w:val="Hyperlink"/>
+            <w:rFonts w:ascii="Times New Roman" w:hAnsi="Times New Roman"/>
             <w:noProof/>
           </w:rPr>
           <w:t>Introduction</w:t>
         </w:r>
         <w:r>
           <w:rPr>
+            <w:rFonts w:ascii="Times New Roman" w:hAnsi="Times New Roman" w:cs="Times New Roman"/>
             <w:noProof/>
             <w:webHidden/>
           </w:rPr>
@@ -552,6 +666,7 @@
         </w:r>
         <w:r>
           <w:rPr>
+            <w:rFonts w:ascii="Times New Roman" w:hAnsi="Times New Roman" w:cs="Times New Roman"/>
             <w:noProof/>
             <w:webHidden/>
           </w:rPr>
@@ -559,6 +674,7 @@
         </w:r>
         <w:r>
           <w:rPr>
+            <w:rFonts w:ascii="Times New Roman" w:hAnsi="Times New Roman" w:cs="Times New Roman"/>
             <w:noProof/>
             <w:webHidden/>
           </w:rPr>
@@ -566,12 +682,14 @@
         </w:r>
         <w:r>
           <w:rPr>
-            <w:noProof/>
-            <w:webHidden/>
-          </w:rPr>
-        </w:r>
-        <w:r>
-          <w:rPr>
+            <w:rFonts w:ascii="Times New Roman" w:hAnsi="Times New Roman" w:cs="Times New Roman"/>
+            <w:noProof/>
+            <w:webHidden/>
+          </w:rPr>
+        </w:r>
+        <w:r>
+          <w:rPr>
+            <w:rFonts w:ascii="Times New Roman" w:hAnsi="Times New Roman" w:cs="Times New Roman"/>
             <w:noProof/>
             <w:webHidden/>
           </w:rPr>
@@ -579,6 +697,7 @@
         </w:r>
         <w:r>
           <w:rPr>
+            <w:rFonts w:ascii="Times New Roman" w:hAnsi="Times New Roman" w:cs="Times New Roman"/>
             <w:noProof/>
             <w:webHidden/>
           </w:rPr>
@@ -586,6 +705,7 @@
         </w:r>
         <w:r>
           <w:rPr>
+            <w:rFonts w:ascii="Times New Roman" w:hAnsi="Times New Roman" w:cs="Times New Roman"/>
             <w:noProof/>
             <w:webHidden/>
           </w:rPr>
@@ -601,7 +721,7 @@
           <w:tab w:val="right" w:leader="dot" w:pos="8976"/>
         </w:tabs>
         <w:rPr>
-          <w:rFonts w:eastAsiaTheme="minorEastAsia"/>
+          <w:rFonts w:ascii="Times New Roman" w:eastAsiaTheme="minorEastAsia" w:hAnsi="Times New Roman" w:cs="Times New Roman"/>
           <w:noProof/>
           <w:sz w:val="22"/>
           <w:szCs w:val="22"/>
@@ -611,13 +731,14 @@
         <w:r>
           <w:rPr>
             <w:rStyle w:val="Hyperlink"/>
+            <w:rFonts w:ascii="Times New Roman" w:hAnsi="Times New Roman"/>
             <w:noProof/>
           </w:rPr>
           <w:t>1.1</w:t>
         </w:r>
         <w:r>
           <w:rPr>
-            <w:rFonts w:eastAsiaTheme="minorEastAsia"/>
+            <w:rFonts w:ascii="Times New Roman" w:eastAsiaTheme="minorEastAsia" w:hAnsi="Times New Roman" w:cs="Times New Roman"/>
             <w:noProof/>
             <w:sz w:val="22"/>
             <w:szCs w:val="22"/>
@@ -627,12 +748,14 @@
         <w:r>
           <w:rPr>
             <w:rStyle w:val="Hyperlink"/>
+            <w:rFonts w:ascii="Times New Roman" w:hAnsi="Times New Roman"/>
             <w:noProof/>
           </w:rPr>
           <w:t>What’s New in Version 2.0</w:t>
         </w:r>
         <w:r>
           <w:rPr>
+            <w:rFonts w:ascii="Times New Roman" w:hAnsi="Times New Roman" w:cs="Times New Roman"/>
             <w:noProof/>
             <w:webHidden/>
           </w:rPr>
@@ -640,6 +763,7 @@
         </w:r>
         <w:r>
           <w:rPr>
+            <w:rFonts w:ascii="Times New Roman" w:hAnsi="Times New Roman" w:cs="Times New Roman"/>
             <w:noProof/>
             <w:webHidden/>
           </w:rPr>
@@ -647,6 +771,7 @@
         </w:r>
         <w:r>
           <w:rPr>
+            <w:rFonts w:ascii="Times New Roman" w:hAnsi="Times New Roman" w:cs="Times New Roman"/>
             <w:noProof/>
             <w:webHidden/>
           </w:rPr>
@@ -654,12 +779,14 @@
         </w:r>
         <w:r>
           <w:rPr>
-            <w:noProof/>
-            <w:webHidden/>
-          </w:rPr>
-        </w:r>
-        <w:r>
-          <w:rPr>
+            <w:rFonts w:ascii="Times New Roman" w:hAnsi="Times New Roman" w:cs="Times New Roman"/>
+            <w:noProof/>
+            <w:webHidden/>
+          </w:rPr>
+        </w:r>
+        <w:r>
+          <w:rPr>
+            <w:rFonts w:ascii="Times New Roman" w:hAnsi="Times New Roman" w:cs="Times New Roman"/>
             <w:noProof/>
             <w:webHidden/>
           </w:rPr>
@@ -667,6 +794,7 @@
         </w:r>
         <w:r>
           <w:rPr>
+            <w:rFonts w:ascii="Times New Roman" w:hAnsi="Times New Roman" w:cs="Times New Roman"/>
             <w:noProof/>
             <w:webHidden/>
           </w:rPr>
@@ -674,6 +802,7 @@
         </w:r>
         <w:r>
           <w:rPr>
+            <w:rFonts w:ascii="Times New Roman" w:hAnsi="Times New Roman" w:cs="Times New Roman"/>
             <w:noProof/>
             <w:webHidden/>
           </w:rPr>
@@ -689,7 +818,7 @@
           <w:tab w:val="right" w:leader="dot" w:pos="8976"/>
         </w:tabs>
         <w:rPr>
-          <w:rFonts w:eastAsiaTheme="minorEastAsia"/>
+          <w:rFonts w:ascii="Times New Roman" w:eastAsiaTheme="minorEastAsia" w:hAnsi="Times New Roman" w:cs="Times New Roman"/>
           <w:noProof/>
           <w:sz w:val="22"/>
           <w:szCs w:val="22"/>
@@ -699,13 +828,14 @@
         <w:r>
           <w:rPr>
             <w:rStyle w:val="Hyperlink"/>
+            <w:rFonts w:ascii="Times New Roman" w:hAnsi="Times New Roman"/>
             <w:noProof/>
           </w:rPr>
           <w:t>1.2</w:t>
         </w:r>
         <w:r>
           <w:rPr>
-            <w:rFonts w:eastAsiaTheme="minorEastAsia"/>
+            <w:rFonts w:ascii="Times New Roman" w:eastAsiaTheme="minorEastAsia" w:hAnsi="Times New Roman" w:cs="Times New Roman"/>
             <w:noProof/>
             <w:sz w:val="22"/>
             <w:szCs w:val="22"/>
@@ -715,12 +845,14 @@
         <w:r>
           <w:rPr>
             <w:rStyle w:val="Hyperlink"/>
+            <w:rFonts w:ascii="Times New Roman" w:hAnsi="Times New Roman"/>
             <w:noProof/>
           </w:rPr>
           <w:t>Fuel Types</w:t>
         </w:r>
         <w:r>
           <w:rPr>
+            <w:rFonts w:ascii="Times New Roman" w:hAnsi="Times New Roman" w:cs="Times New Roman"/>
             <w:noProof/>
             <w:webHidden/>
           </w:rPr>
@@ -728,6 +860,7 @@
         </w:r>
         <w:r>
           <w:rPr>
+            <w:rFonts w:ascii="Times New Roman" w:hAnsi="Times New Roman" w:cs="Times New Roman"/>
             <w:noProof/>
             <w:webHidden/>
           </w:rPr>
@@ -735,6 +868,7 @@
         </w:r>
         <w:r>
           <w:rPr>
+            <w:rFonts w:ascii="Times New Roman" w:hAnsi="Times New Roman" w:cs="Times New Roman"/>
             <w:noProof/>
             <w:webHidden/>
           </w:rPr>
@@ -742,12 +876,14 @@
         </w:r>
         <w:r>
           <w:rPr>
-            <w:noProof/>
-            <w:webHidden/>
-          </w:rPr>
-        </w:r>
-        <w:r>
-          <w:rPr>
+            <w:rFonts w:ascii="Times New Roman" w:hAnsi="Times New Roman" w:cs="Times New Roman"/>
+            <w:noProof/>
+            <w:webHidden/>
+          </w:rPr>
+        </w:r>
+        <w:r>
+          <w:rPr>
+            <w:rFonts w:ascii="Times New Roman" w:hAnsi="Times New Roman" w:cs="Times New Roman"/>
             <w:noProof/>
             <w:webHidden/>
           </w:rPr>
@@ -755,6 +891,7 @@
         </w:r>
         <w:r>
           <w:rPr>
+            <w:rFonts w:ascii="Times New Roman" w:hAnsi="Times New Roman" w:cs="Times New Roman"/>
             <w:noProof/>
             <w:webHidden/>
           </w:rPr>
@@ -762,6 +899,7 @@
         </w:r>
         <w:r>
           <w:rPr>
+            <w:rFonts w:ascii="Times New Roman" w:hAnsi="Times New Roman" w:cs="Times New Roman"/>
             <w:noProof/>
             <w:webHidden/>
           </w:rPr>
@@ -777,7 +915,7 @@
           <w:tab w:val="right" w:leader="dot" w:pos="8976"/>
         </w:tabs>
         <w:rPr>
-          <w:rFonts w:eastAsiaTheme="minorEastAsia"/>
+          <w:rFonts w:ascii="Times New Roman" w:eastAsiaTheme="minorEastAsia" w:hAnsi="Times New Roman" w:cs="Times New Roman"/>
           <w:noProof/>
           <w:sz w:val="22"/>
           <w:szCs w:val="22"/>
@@ -787,13 +925,14 @@
         <w:r>
           <w:rPr>
             <w:rStyle w:val="Hyperlink"/>
+            <w:rFonts w:ascii="Times New Roman" w:hAnsi="Times New Roman"/>
             <w:noProof/>
           </w:rPr>
           <w:t>1.3</w:t>
         </w:r>
         <w:r>
           <w:rPr>
-            <w:rFonts w:eastAsiaTheme="minorEastAsia"/>
+            <w:rFonts w:ascii="Times New Roman" w:eastAsiaTheme="minorEastAsia" w:hAnsi="Times New Roman" w:cs="Times New Roman"/>
             <w:noProof/>
             <w:sz w:val="22"/>
             <w:szCs w:val="22"/>
@@ -803,12 +942,14 @@
         <w:r>
           <w:rPr>
             <w:rStyle w:val="Hyperlink"/>
+            <w:rFonts w:ascii="Times New Roman" w:hAnsi="Times New Roman"/>
             <w:noProof/>
           </w:rPr>
           <w:t>Fuel Classification</w:t>
         </w:r>
         <w:r>
           <w:rPr>
+            <w:rFonts w:ascii="Times New Roman" w:hAnsi="Times New Roman" w:cs="Times New Roman"/>
             <w:noProof/>
             <w:webHidden/>
           </w:rPr>
@@ -816,6 +957,7 @@
         </w:r>
         <w:r>
           <w:rPr>
+            <w:rFonts w:ascii="Times New Roman" w:hAnsi="Times New Roman" w:cs="Times New Roman"/>
             <w:noProof/>
             <w:webHidden/>
           </w:rPr>
@@ -823,6 +965,7 @@
         </w:r>
         <w:r>
           <w:rPr>
+            <w:rFonts w:ascii="Times New Roman" w:hAnsi="Times New Roman" w:cs="Times New Roman"/>
             <w:noProof/>
             <w:webHidden/>
           </w:rPr>
@@ -830,12 +973,14 @@
         </w:r>
         <w:r>
           <w:rPr>
-            <w:noProof/>
-            <w:webHidden/>
-          </w:rPr>
-        </w:r>
-        <w:r>
-          <w:rPr>
+            <w:rFonts w:ascii="Times New Roman" w:hAnsi="Times New Roman" w:cs="Times New Roman"/>
+            <w:noProof/>
+            <w:webHidden/>
+          </w:rPr>
+        </w:r>
+        <w:r>
+          <w:rPr>
+            <w:rFonts w:ascii="Times New Roman" w:hAnsi="Times New Roman" w:cs="Times New Roman"/>
             <w:noProof/>
             <w:webHidden/>
           </w:rPr>
@@ -843,6 +988,7 @@
         </w:r>
         <w:r>
           <w:rPr>
+            <w:rFonts w:ascii="Times New Roman" w:hAnsi="Times New Roman" w:cs="Times New Roman"/>
             <w:noProof/>
             <w:webHidden/>
           </w:rPr>
@@ -850,6 +996,7 @@
         </w:r>
         <w:r>
           <w:rPr>
+            <w:rFonts w:ascii="Times New Roman" w:hAnsi="Times New Roman" w:cs="Times New Roman"/>
             <w:noProof/>
             <w:webHidden/>
           </w:rPr>
@@ -865,7 +1012,7 @@
           <w:tab w:val="right" w:leader="dot" w:pos="8976"/>
         </w:tabs>
         <w:rPr>
-          <w:rFonts w:eastAsiaTheme="minorEastAsia"/>
+          <w:rFonts w:ascii="Times New Roman" w:eastAsiaTheme="minorEastAsia" w:hAnsi="Times New Roman" w:cs="Times New Roman"/>
           <w:noProof/>
           <w:sz w:val="22"/>
           <w:szCs w:val="22"/>
@@ -875,13 +1022,14 @@
         <w:r>
           <w:rPr>
             <w:rStyle w:val="Hyperlink"/>
+            <w:rFonts w:ascii="Times New Roman" w:hAnsi="Times New Roman"/>
             <w:noProof/>
           </w:rPr>
           <w:t>1.4</w:t>
         </w:r>
         <w:r>
           <w:rPr>
-            <w:rFonts w:eastAsiaTheme="minorEastAsia"/>
+            <w:rFonts w:ascii="Times New Roman" w:eastAsiaTheme="minorEastAsia" w:hAnsi="Times New Roman" w:cs="Times New Roman"/>
             <w:noProof/>
             <w:sz w:val="22"/>
             <w:szCs w:val="22"/>
@@ -891,12 +1039,14 @@
         <w:r>
           <w:rPr>
             <w:rStyle w:val="Hyperlink"/>
+            <w:rFonts w:ascii="Times New Roman" w:hAnsi="Times New Roman"/>
             <w:noProof/>
           </w:rPr>
           <w:t>Conifer and Deciduous Dominance</w:t>
         </w:r>
         <w:r>
           <w:rPr>
+            <w:rFonts w:ascii="Times New Roman" w:hAnsi="Times New Roman" w:cs="Times New Roman"/>
             <w:noProof/>
             <w:webHidden/>
           </w:rPr>
@@ -904,6 +1054,7 @@
         </w:r>
         <w:r>
           <w:rPr>
+            <w:rFonts w:ascii="Times New Roman" w:hAnsi="Times New Roman" w:cs="Times New Roman"/>
             <w:noProof/>
             <w:webHidden/>
           </w:rPr>
@@ -911,6 +1062,7 @@
         </w:r>
         <w:r>
           <w:rPr>
+            <w:rFonts w:ascii="Times New Roman" w:hAnsi="Times New Roman" w:cs="Times New Roman"/>
             <w:noProof/>
             <w:webHidden/>
           </w:rPr>
@@ -918,12 +1070,14 @@
         </w:r>
         <w:r>
           <w:rPr>
-            <w:noProof/>
-            <w:webHidden/>
-          </w:rPr>
-        </w:r>
-        <w:r>
-          <w:rPr>
+            <w:rFonts w:ascii="Times New Roman" w:hAnsi="Times New Roman" w:cs="Times New Roman"/>
+            <w:noProof/>
+            <w:webHidden/>
+          </w:rPr>
+        </w:r>
+        <w:r>
+          <w:rPr>
+            <w:rFonts w:ascii="Times New Roman" w:hAnsi="Times New Roman" w:cs="Times New Roman"/>
             <w:noProof/>
             <w:webHidden/>
           </w:rPr>
@@ -931,6 +1085,7 @@
         </w:r>
         <w:r>
           <w:rPr>
+            <w:rFonts w:ascii="Times New Roman" w:hAnsi="Times New Roman" w:cs="Times New Roman"/>
             <w:noProof/>
             <w:webHidden/>
           </w:rPr>
@@ -938,6 +1093,7 @@
         </w:r>
         <w:r>
           <w:rPr>
+            <w:rFonts w:ascii="Times New Roman" w:hAnsi="Times New Roman" w:cs="Times New Roman"/>
             <w:noProof/>
             <w:webHidden/>
           </w:rPr>
@@ -953,7 +1109,7 @@
           <w:tab w:val="right" w:leader="dot" w:pos="8976"/>
         </w:tabs>
         <w:rPr>
-          <w:rFonts w:eastAsiaTheme="minorEastAsia"/>
+          <w:rFonts w:ascii="Times New Roman" w:eastAsiaTheme="minorEastAsia" w:hAnsi="Times New Roman" w:cs="Times New Roman"/>
           <w:noProof/>
           <w:sz w:val="22"/>
           <w:szCs w:val="22"/>
@@ -963,13 +1119,14 @@
         <w:r>
           <w:rPr>
             <w:rStyle w:val="Hyperlink"/>
+            <w:rFonts w:ascii="Times New Roman" w:hAnsi="Times New Roman"/>
             <w:noProof/>
           </w:rPr>
           <w:t>1.5</w:t>
         </w:r>
         <w:r>
           <w:rPr>
-            <w:rFonts w:eastAsiaTheme="minorEastAsia"/>
+            <w:rFonts w:ascii="Times New Roman" w:eastAsiaTheme="minorEastAsia" w:hAnsi="Times New Roman" w:cs="Times New Roman"/>
             <w:noProof/>
             <w:sz w:val="22"/>
             <w:szCs w:val="22"/>
@@ -979,12 +1136,14 @@
         <w:r>
           <w:rPr>
             <w:rStyle w:val="Hyperlink"/>
+            <w:rFonts w:ascii="Times New Roman" w:hAnsi="Times New Roman"/>
             <w:noProof/>
           </w:rPr>
           <w:t>Dead Conifer Index</w:t>
         </w:r>
         <w:r>
           <w:rPr>
+            <w:rFonts w:ascii="Times New Roman" w:hAnsi="Times New Roman" w:cs="Times New Roman"/>
             <w:noProof/>
             <w:webHidden/>
           </w:rPr>
@@ -992,6 +1151,7 @@
         </w:r>
         <w:r>
           <w:rPr>
+            <w:rFonts w:ascii="Times New Roman" w:hAnsi="Times New Roman" w:cs="Times New Roman"/>
             <w:noProof/>
             <w:webHidden/>
           </w:rPr>
@@ -999,6 +1159,7 @@
         </w:r>
         <w:r>
           <w:rPr>
+            <w:rFonts w:ascii="Times New Roman" w:hAnsi="Times New Roman" w:cs="Times New Roman"/>
             <w:noProof/>
             <w:webHidden/>
           </w:rPr>
@@ -1006,12 +1167,14 @@
         </w:r>
         <w:r>
           <w:rPr>
-            <w:noProof/>
-            <w:webHidden/>
-          </w:rPr>
-        </w:r>
-        <w:r>
-          <w:rPr>
+            <w:rFonts w:ascii="Times New Roman" w:hAnsi="Times New Roman" w:cs="Times New Roman"/>
+            <w:noProof/>
+            <w:webHidden/>
+          </w:rPr>
+        </w:r>
+        <w:r>
+          <w:rPr>
+            <w:rFonts w:ascii="Times New Roman" w:hAnsi="Times New Roman" w:cs="Times New Roman"/>
             <w:noProof/>
             <w:webHidden/>
           </w:rPr>
@@ -1019,6 +1182,7 @@
         </w:r>
         <w:r>
           <w:rPr>
+            <w:rFonts w:ascii="Times New Roman" w:hAnsi="Times New Roman" w:cs="Times New Roman"/>
             <w:noProof/>
             <w:webHidden/>
           </w:rPr>
@@ -1026,6 +1190,7 @@
         </w:r>
         <w:r>
           <w:rPr>
+            <w:rFonts w:ascii="Times New Roman" w:hAnsi="Times New Roman" w:cs="Times New Roman"/>
             <w:noProof/>
             <w:webHidden/>
           </w:rPr>
@@ -1041,7 +1206,7 @@
           <w:tab w:val="right" w:leader="dot" w:pos="8976"/>
         </w:tabs>
         <w:rPr>
-          <w:rFonts w:eastAsiaTheme="minorEastAsia"/>
+          <w:rFonts w:ascii="Times New Roman" w:eastAsiaTheme="minorEastAsia" w:hAnsi="Times New Roman" w:cs="Times New Roman"/>
           <w:noProof/>
           <w:sz w:val="22"/>
           <w:szCs w:val="22"/>
@@ -1051,13 +1216,14 @@
         <w:r>
           <w:rPr>
             <w:rStyle w:val="Hyperlink"/>
+            <w:rFonts w:ascii="Times New Roman" w:hAnsi="Times New Roman"/>
             <w:noProof/>
           </w:rPr>
           <w:t>1.6</w:t>
         </w:r>
         <w:r>
           <w:rPr>
-            <w:rFonts w:eastAsiaTheme="minorEastAsia"/>
+            <w:rFonts w:ascii="Times New Roman" w:eastAsiaTheme="minorEastAsia" w:hAnsi="Times New Roman" w:cs="Times New Roman"/>
             <w:noProof/>
             <w:sz w:val="22"/>
             <w:szCs w:val="22"/>
@@ -1067,12 +1233,14 @@
         <w:r>
           <w:rPr>
             <w:rStyle w:val="Hyperlink"/>
+            <w:rFonts w:ascii="Times New Roman" w:hAnsi="Times New Roman"/>
             <w:noProof/>
           </w:rPr>
           <w:t>Post Disturbance Information</w:t>
         </w:r>
         <w:r>
           <w:rPr>
+            <w:rFonts w:ascii="Times New Roman" w:hAnsi="Times New Roman" w:cs="Times New Roman"/>
             <w:noProof/>
             <w:webHidden/>
           </w:rPr>
@@ -1080,6 +1248,7 @@
         </w:r>
         <w:r>
           <w:rPr>
+            <w:rFonts w:ascii="Times New Roman" w:hAnsi="Times New Roman" w:cs="Times New Roman"/>
             <w:noProof/>
             <w:webHidden/>
           </w:rPr>
@@ -1087,6 +1256,7 @@
         </w:r>
         <w:r>
           <w:rPr>
+            <w:rFonts w:ascii="Times New Roman" w:hAnsi="Times New Roman" w:cs="Times New Roman"/>
             <w:noProof/>
             <w:webHidden/>
           </w:rPr>
@@ -1094,12 +1264,14 @@
         </w:r>
         <w:r>
           <w:rPr>
-            <w:noProof/>
-            <w:webHidden/>
-          </w:rPr>
-        </w:r>
-        <w:r>
-          <w:rPr>
+            <w:rFonts w:ascii="Times New Roman" w:hAnsi="Times New Roman" w:cs="Times New Roman"/>
+            <w:noProof/>
+            <w:webHidden/>
+          </w:rPr>
+        </w:r>
+        <w:r>
+          <w:rPr>
+            <w:rFonts w:ascii="Times New Roman" w:hAnsi="Times New Roman" w:cs="Times New Roman"/>
             <w:noProof/>
             <w:webHidden/>
           </w:rPr>
@@ -1107,6 +1279,7 @@
         </w:r>
         <w:r>
           <w:rPr>
+            <w:rFonts w:ascii="Times New Roman" w:hAnsi="Times New Roman" w:cs="Times New Roman"/>
             <w:noProof/>
             <w:webHidden/>
           </w:rPr>
@@ -1114,6 +1287,7 @@
         </w:r>
         <w:r>
           <w:rPr>
+            <w:rFonts w:ascii="Times New Roman" w:hAnsi="Times New Roman" w:cs="Times New Roman"/>
             <w:noProof/>
             <w:webHidden/>
           </w:rPr>
@@ -1129,7 +1303,7 @@
           <w:tab w:val="right" w:leader="dot" w:pos="8976"/>
         </w:tabs>
         <w:rPr>
-          <w:rFonts w:eastAsiaTheme="minorEastAsia"/>
+          <w:rFonts w:ascii="Times New Roman" w:eastAsiaTheme="minorEastAsia" w:hAnsi="Times New Roman" w:cs="Times New Roman"/>
           <w:noProof/>
           <w:sz w:val="22"/>
           <w:szCs w:val="22"/>
@@ -1139,13 +1313,14 @@
         <w:r>
           <w:rPr>
             <w:rStyle w:val="Hyperlink"/>
+            <w:rFonts w:ascii="Times New Roman" w:hAnsi="Times New Roman"/>
             <w:noProof/>
           </w:rPr>
           <w:t>1.7</w:t>
         </w:r>
         <w:r>
           <w:rPr>
-            <w:rFonts w:eastAsiaTheme="minorEastAsia"/>
+            <w:rFonts w:ascii="Times New Roman" w:eastAsiaTheme="minorEastAsia" w:hAnsi="Times New Roman" w:cs="Times New Roman"/>
             <w:noProof/>
             <w:sz w:val="22"/>
             <w:szCs w:val="22"/>
@@ -1155,12 +1330,14 @@
         <w:r>
           <w:rPr>
             <w:rStyle w:val="Hyperlink"/>
+            <w:rFonts w:ascii="Times New Roman" w:hAnsi="Times New Roman"/>
             <w:noProof/>
           </w:rPr>
           <w:t>Acknowledgements</w:t>
         </w:r>
         <w:r>
           <w:rPr>
+            <w:rFonts w:ascii="Times New Roman" w:hAnsi="Times New Roman" w:cs="Times New Roman"/>
             <w:noProof/>
             <w:webHidden/>
           </w:rPr>
@@ -1168,6 +1345,7 @@
         </w:r>
         <w:r>
           <w:rPr>
+            <w:rFonts w:ascii="Times New Roman" w:hAnsi="Times New Roman" w:cs="Times New Roman"/>
             <w:noProof/>
             <w:webHidden/>
           </w:rPr>
@@ -1175,6 +1353,7 @@
         </w:r>
         <w:r>
           <w:rPr>
+            <w:rFonts w:ascii="Times New Roman" w:hAnsi="Times New Roman" w:cs="Times New Roman"/>
             <w:noProof/>
             <w:webHidden/>
           </w:rPr>
@@ -1182,12 +1361,14 @@
         </w:r>
         <w:r>
           <w:rPr>
-            <w:noProof/>
-            <w:webHidden/>
-          </w:rPr>
-        </w:r>
-        <w:r>
-          <w:rPr>
+            <w:rFonts w:ascii="Times New Roman" w:hAnsi="Times New Roman" w:cs="Times New Roman"/>
+            <w:noProof/>
+            <w:webHidden/>
+          </w:rPr>
+        </w:r>
+        <w:r>
+          <w:rPr>
+            <w:rFonts w:ascii="Times New Roman" w:hAnsi="Times New Roman" w:cs="Times New Roman"/>
             <w:noProof/>
             <w:webHidden/>
           </w:rPr>
@@ -1195,6 +1376,7 @@
         </w:r>
         <w:r>
           <w:rPr>
+            <w:rFonts w:ascii="Times New Roman" w:hAnsi="Times New Roman" w:cs="Times New Roman"/>
             <w:noProof/>
             <w:webHidden/>
           </w:rPr>
@@ -1202,6 +1384,7 @@
         </w:r>
         <w:r>
           <w:rPr>
+            <w:rFonts w:ascii="Times New Roman" w:hAnsi="Times New Roman" w:cs="Times New Roman"/>
             <w:noProof/>
             <w:webHidden/>
           </w:rPr>
@@ -1217,7 +1400,7 @@
           <w:tab w:val="right" w:leader="dot" w:pos="8976"/>
         </w:tabs>
         <w:rPr>
-          <w:rFonts w:eastAsiaTheme="minorEastAsia"/>
+          <w:rFonts w:ascii="Times New Roman" w:eastAsiaTheme="minorEastAsia" w:hAnsi="Times New Roman" w:cs="Times New Roman"/>
           <w:b w:val="0"/>
           <w:bCs w:val="0"/>
           <w:caps w:val="0"/>
@@ -1230,13 +1413,14 @@
         <w:r>
           <w:rPr>
             <w:rStyle w:val="Hyperlink"/>
+            <w:rFonts w:ascii="Times New Roman" w:hAnsi="Times New Roman"/>
             <w:noProof/>
           </w:rPr>
           <w:t>2</w:t>
         </w:r>
         <w:r>
           <w:rPr>
-            <w:rFonts w:eastAsiaTheme="minorEastAsia"/>
+            <w:rFonts w:ascii="Times New Roman" w:eastAsiaTheme="minorEastAsia" w:hAnsi="Times New Roman" w:cs="Times New Roman"/>
             <w:b w:val="0"/>
             <w:bCs w:val="0"/>
             <w:caps w:val="0"/>
@@ -1249,12 +1433,14 @@
         <w:r>
           <w:rPr>
             <w:rStyle w:val="Hyperlink"/>
+            <w:rFonts w:ascii="Times New Roman" w:hAnsi="Times New Roman"/>
             <w:noProof/>
           </w:rPr>
           <w:t>Input File</w:t>
         </w:r>
         <w:r>
           <w:rPr>
+            <w:rFonts w:ascii="Times New Roman" w:hAnsi="Times New Roman" w:cs="Times New Roman"/>
             <w:noProof/>
             <w:webHidden/>
           </w:rPr>
@@ -1262,6 +1448,7 @@
         </w:r>
         <w:r>
           <w:rPr>
+            <w:rFonts w:ascii="Times New Roman" w:hAnsi="Times New Roman" w:cs="Times New Roman"/>
             <w:noProof/>
             <w:webHidden/>
           </w:rPr>
@@ -1269,6 +1456,7 @@
         </w:r>
         <w:r>
           <w:rPr>
+            <w:rFonts w:ascii="Times New Roman" w:hAnsi="Times New Roman" w:cs="Times New Roman"/>
             <w:noProof/>
             <w:webHidden/>
           </w:rPr>
@@ -1276,12 +1464,14 @@
         </w:r>
         <w:r>
           <w:rPr>
-            <w:noProof/>
-            <w:webHidden/>
-          </w:rPr>
-        </w:r>
-        <w:r>
-          <w:rPr>
+            <w:rFonts w:ascii="Times New Roman" w:hAnsi="Times New Roman" w:cs="Times New Roman"/>
+            <w:noProof/>
+            <w:webHidden/>
+          </w:rPr>
+        </w:r>
+        <w:r>
+          <w:rPr>
+            <w:rFonts w:ascii="Times New Roman" w:hAnsi="Times New Roman" w:cs="Times New Roman"/>
             <w:noProof/>
             <w:webHidden/>
           </w:rPr>
@@ -1289,6 +1479,7 @@
         </w:r>
         <w:r>
           <w:rPr>
+            <w:rFonts w:ascii="Times New Roman" w:hAnsi="Times New Roman" w:cs="Times New Roman"/>
             <w:noProof/>
             <w:webHidden/>
           </w:rPr>
@@ -1296,6 +1487,7 @@
         </w:r>
         <w:r>
           <w:rPr>
+            <w:rFonts w:ascii="Times New Roman" w:hAnsi="Times New Roman" w:cs="Times New Roman"/>
             <w:noProof/>
             <w:webHidden/>
           </w:rPr>
@@ -1311,7 +1503,7 @@
           <w:tab w:val="right" w:leader="dot" w:pos="8976"/>
         </w:tabs>
         <w:rPr>
-          <w:rFonts w:eastAsiaTheme="minorEastAsia"/>
+          <w:rFonts w:ascii="Times New Roman" w:eastAsiaTheme="minorEastAsia" w:hAnsi="Times New Roman" w:cs="Times New Roman"/>
           <w:noProof/>
           <w:sz w:val="22"/>
           <w:szCs w:val="22"/>
@@ -1321,13 +1513,14 @@
         <w:r>
           <w:rPr>
             <w:rStyle w:val="Hyperlink"/>
+            <w:rFonts w:ascii="Times New Roman" w:hAnsi="Times New Roman"/>
             <w:noProof/>
           </w:rPr>
           <w:t>2.1</w:t>
         </w:r>
         <w:r>
           <w:rPr>
-            <w:rFonts w:eastAsiaTheme="minorEastAsia"/>
+            <w:rFonts w:ascii="Times New Roman" w:eastAsiaTheme="minorEastAsia" w:hAnsi="Times New Roman" w:cs="Times New Roman"/>
             <w:noProof/>
             <w:sz w:val="22"/>
             <w:szCs w:val="22"/>
@@ -1337,12 +1530,14 @@
         <w:r>
           <w:rPr>
             <w:rStyle w:val="Hyperlink"/>
+            <w:rFonts w:ascii="Times New Roman" w:hAnsi="Times New Roman"/>
             <w:noProof/>
           </w:rPr>
           <w:t>LandisData</w:t>
         </w:r>
         <w:r>
           <w:rPr>
+            <w:rFonts w:ascii="Times New Roman" w:hAnsi="Times New Roman" w:cs="Times New Roman"/>
             <w:noProof/>
             <w:webHidden/>
           </w:rPr>
@@ -1350,6 +1545,7 @@
         </w:r>
         <w:r>
           <w:rPr>
+            <w:rFonts w:ascii="Times New Roman" w:hAnsi="Times New Roman" w:cs="Times New Roman"/>
             <w:noProof/>
             <w:webHidden/>
           </w:rPr>
@@ -1357,6 +1553,7 @@
         </w:r>
         <w:r>
           <w:rPr>
+            <w:rFonts w:ascii="Times New Roman" w:hAnsi="Times New Roman" w:cs="Times New Roman"/>
             <w:noProof/>
             <w:webHidden/>
           </w:rPr>
@@ -1364,12 +1561,14 @@
         </w:r>
         <w:r>
           <w:rPr>
-            <w:noProof/>
-            <w:webHidden/>
-          </w:rPr>
-        </w:r>
-        <w:r>
-          <w:rPr>
+            <w:rFonts w:ascii="Times New Roman" w:hAnsi="Times New Roman" w:cs="Times New Roman"/>
+            <w:noProof/>
+            <w:webHidden/>
+          </w:rPr>
+        </w:r>
+        <w:r>
+          <w:rPr>
+            <w:rFonts w:ascii="Times New Roman" w:hAnsi="Times New Roman" w:cs="Times New Roman"/>
             <w:noProof/>
             <w:webHidden/>
           </w:rPr>
@@ -1377,6 +1576,7 @@
         </w:r>
         <w:r>
           <w:rPr>
+            <w:rFonts w:ascii="Times New Roman" w:hAnsi="Times New Roman" w:cs="Times New Roman"/>
             <w:noProof/>
             <w:webHidden/>
           </w:rPr>
@@ -1384,6 +1584,7 @@
         </w:r>
         <w:r>
           <w:rPr>
+            <w:rFonts w:ascii="Times New Roman" w:hAnsi="Times New Roman" w:cs="Times New Roman"/>
             <w:noProof/>
             <w:webHidden/>
           </w:rPr>
@@ -1399,7 +1600,7 @@
           <w:tab w:val="right" w:leader="dot" w:pos="8976"/>
         </w:tabs>
         <w:rPr>
-          <w:rFonts w:eastAsiaTheme="minorEastAsia"/>
+          <w:rFonts w:ascii="Times New Roman" w:eastAsiaTheme="minorEastAsia" w:hAnsi="Times New Roman" w:cs="Times New Roman"/>
           <w:noProof/>
           <w:sz w:val="22"/>
           <w:szCs w:val="22"/>
@@ -1409,13 +1610,14 @@
         <w:r>
           <w:rPr>
             <w:rStyle w:val="Hyperlink"/>
+            <w:rFonts w:ascii="Times New Roman" w:hAnsi="Times New Roman"/>
             <w:noProof/>
           </w:rPr>
           <w:t>2.2</w:t>
         </w:r>
         <w:r>
           <w:rPr>
-            <w:rFonts w:eastAsiaTheme="minorEastAsia"/>
+            <w:rFonts w:ascii="Times New Roman" w:eastAsiaTheme="minorEastAsia" w:hAnsi="Times New Roman" w:cs="Times New Roman"/>
             <w:noProof/>
             <w:sz w:val="22"/>
             <w:szCs w:val="22"/>
@@ -1425,12 +1627,14 @@
         <w:r>
           <w:rPr>
             <w:rStyle w:val="Hyperlink"/>
+            <w:rFonts w:ascii="Times New Roman" w:hAnsi="Times New Roman"/>
             <w:noProof/>
           </w:rPr>
           <w:t>Timestep</w:t>
         </w:r>
         <w:r>
           <w:rPr>
+            <w:rFonts w:ascii="Times New Roman" w:hAnsi="Times New Roman" w:cs="Times New Roman"/>
             <w:noProof/>
             <w:webHidden/>
           </w:rPr>
@@ -1438,6 +1642,7 @@
         </w:r>
         <w:r>
           <w:rPr>
+            <w:rFonts w:ascii="Times New Roman" w:hAnsi="Times New Roman" w:cs="Times New Roman"/>
             <w:noProof/>
             <w:webHidden/>
           </w:rPr>
@@ -1445,6 +1650,7 @@
         </w:r>
         <w:r>
           <w:rPr>
+            <w:rFonts w:ascii="Times New Roman" w:hAnsi="Times New Roman" w:cs="Times New Roman"/>
             <w:noProof/>
             <w:webHidden/>
           </w:rPr>
@@ -1452,12 +1658,14 @@
         </w:r>
         <w:r>
           <w:rPr>
-            <w:noProof/>
-            <w:webHidden/>
-          </w:rPr>
-        </w:r>
-        <w:r>
-          <w:rPr>
+            <w:rFonts w:ascii="Times New Roman" w:hAnsi="Times New Roman" w:cs="Times New Roman"/>
+            <w:noProof/>
+            <w:webHidden/>
+          </w:rPr>
+        </w:r>
+        <w:r>
+          <w:rPr>
+            <w:rFonts w:ascii="Times New Roman" w:hAnsi="Times New Roman" w:cs="Times New Roman"/>
             <w:noProof/>
             <w:webHidden/>
           </w:rPr>
@@ -1465,6 +1673,7 @@
         </w:r>
         <w:r>
           <w:rPr>
+            <w:rFonts w:ascii="Times New Roman" w:hAnsi="Times New Roman" w:cs="Times New Roman"/>
             <w:noProof/>
             <w:webHidden/>
           </w:rPr>
@@ -1472,6 +1681,7 @@
         </w:r>
         <w:r>
           <w:rPr>
+            <w:rFonts w:ascii="Times New Roman" w:hAnsi="Times New Roman" w:cs="Times New Roman"/>
             <w:noProof/>
             <w:webHidden/>
           </w:rPr>
@@ -1487,7 +1697,7 @@
           <w:tab w:val="right" w:leader="dot" w:pos="8976"/>
         </w:tabs>
         <w:rPr>
-          <w:rFonts w:eastAsiaTheme="minorEastAsia"/>
+          <w:rFonts w:ascii="Times New Roman" w:eastAsiaTheme="minorEastAsia" w:hAnsi="Times New Roman" w:cs="Times New Roman"/>
           <w:noProof/>
           <w:sz w:val="22"/>
           <w:szCs w:val="22"/>
@@ -1497,13 +1707,14 @@
         <w:r>
           <w:rPr>
             <w:rStyle w:val="Hyperlink"/>
+            <w:rFonts w:ascii="Times New Roman" w:hAnsi="Times New Roman"/>
             <w:noProof/>
           </w:rPr>
           <w:t>2.3</w:t>
         </w:r>
         <w:r>
           <w:rPr>
-            <w:rFonts w:eastAsiaTheme="minorEastAsia"/>
+            <w:rFonts w:ascii="Times New Roman" w:eastAsiaTheme="minorEastAsia" w:hAnsi="Times New Roman" w:cs="Times New Roman"/>
             <w:noProof/>
             <w:sz w:val="22"/>
             <w:szCs w:val="22"/>
@@ -1513,12 +1724,14 @@
         <w:r>
           <w:rPr>
             <w:rStyle w:val="Hyperlink"/>
+            <w:rFonts w:ascii="Times New Roman" w:hAnsi="Times New Roman"/>
             <w:noProof/>
           </w:rPr>
           <w:t>Species Fuel Coefficients</w:t>
         </w:r>
         <w:r>
           <w:rPr>
+            <w:rFonts w:ascii="Times New Roman" w:hAnsi="Times New Roman" w:cs="Times New Roman"/>
             <w:noProof/>
             <w:webHidden/>
           </w:rPr>
@@ -1526,6 +1739,7 @@
         </w:r>
         <w:r>
           <w:rPr>
+            <w:rFonts w:ascii="Times New Roman" w:hAnsi="Times New Roman" w:cs="Times New Roman"/>
             <w:noProof/>
             <w:webHidden/>
           </w:rPr>
@@ -1533,6 +1747,7 @@
         </w:r>
         <w:r>
           <w:rPr>
+            <w:rFonts w:ascii="Times New Roman" w:hAnsi="Times New Roman" w:cs="Times New Roman"/>
             <w:noProof/>
             <w:webHidden/>
           </w:rPr>
@@ -1540,12 +1755,14 @@
         </w:r>
         <w:r>
           <w:rPr>
-            <w:noProof/>
-            <w:webHidden/>
-          </w:rPr>
-        </w:r>
-        <w:r>
-          <w:rPr>
+            <w:rFonts w:ascii="Times New Roman" w:hAnsi="Times New Roman" w:cs="Times New Roman"/>
+            <w:noProof/>
+            <w:webHidden/>
+          </w:rPr>
+        </w:r>
+        <w:r>
+          <w:rPr>
+            <w:rFonts w:ascii="Times New Roman" w:hAnsi="Times New Roman" w:cs="Times New Roman"/>
             <w:noProof/>
             <w:webHidden/>
           </w:rPr>
@@ -1553,6 +1770,7 @@
         </w:r>
         <w:r>
           <w:rPr>
+            <w:rFonts w:ascii="Times New Roman" w:hAnsi="Times New Roman" w:cs="Times New Roman"/>
             <w:noProof/>
             <w:webHidden/>
           </w:rPr>
@@ -1560,6 +1778,7 @@
         </w:r>
         <w:r>
           <w:rPr>
+            <w:rFonts w:ascii="Times New Roman" w:hAnsi="Times New Roman" w:cs="Times New Roman"/>
             <w:noProof/>
             <w:webHidden/>
           </w:rPr>
@@ -1575,7 +1794,7 @@
           <w:tab w:val="right" w:leader="dot" w:pos="8976"/>
         </w:tabs>
         <w:rPr>
-          <w:rFonts w:eastAsiaTheme="minorEastAsia"/>
+          <w:rFonts w:ascii="Times New Roman" w:eastAsiaTheme="minorEastAsia" w:hAnsi="Times New Roman" w:cs="Times New Roman"/>
           <w:noProof/>
           <w:sz w:val="22"/>
           <w:szCs w:val="22"/>
@@ -1585,13 +1804,14 @@
         <w:r>
           <w:rPr>
             <w:rStyle w:val="Hyperlink"/>
+            <w:rFonts w:ascii="Times New Roman" w:hAnsi="Times New Roman"/>
             <w:noProof/>
           </w:rPr>
           <w:t>2.4</w:t>
         </w:r>
         <w:r>
           <w:rPr>
-            <w:rFonts w:eastAsiaTheme="minorEastAsia"/>
+            <w:rFonts w:ascii="Times New Roman" w:eastAsiaTheme="minorEastAsia" w:hAnsi="Times New Roman" w:cs="Times New Roman"/>
             <w:noProof/>
             <w:sz w:val="22"/>
             <w:szCs w:val="22"/>
@@ -1601,12 +1821,14 @@
         <w:r>
           <w:rPr>
             <w:rStyle w:val="Hyperlink"/>
+            <w:rFonts w:ascii="Times New Roman" w:hAnsi="Times New Roman"/>
             <w:noProof/>
           </w:rPr>
           <w:t>Hardwood Maximum</w:t>
         </w:r>
         <w:r>
           <w:rPr>
+            <w:rFonts w:ascii="Times New Roman" w:hAnsi="Times New Roman" w:cs="Times New Roman"/>
             <w:noProof/>
             <w:webHidden/>
           </w:rPr>
@@ -1614,6 +1836,7 @@
         </w:r>
         <w:r>
           <w:rPr>
+            <w:rFonts w:ascii="Times New Roman" w:hAnsi="Times New Roman" w:cs="Times New Roman"/>
             <w:noProof/>
             <w:webHidden/>
           </w:rPr>
@@ -1621,6 +1844,7 @@
         </w:r>
         <w:r>
           <w:rPr>
+            <w:rFonts w:ascii="Times New Roman" w:hAnsi="Times New Roman" w:cs="Times New Roman"/>
             <w:noProof/>
             <w:webHidden/>
           </w:rPr>
@@ -1628,12 +1852,14 @@
         </w:r>
         <w:r>
           <w:rPr>
-            <w:noProof/>
-            <w:webHidden/>
-          </w:rPr>
-        </w:r>
-        <w:r>
-          <w:rPr>
+            <w:rFonts w:ascii="Times New Roman" w:hAnsi="Times New Roman" w:cs="Times New Roman"/>
+            <w:noProof/>
+            <w:webHidden/>
+          </w:rPr>
+        </w:r>
+        <w:r>
+          <w:rPr>
+            <w:rFonts w:ascii="Times New Roman" w:hAnsi="Times New Roman" w:cs="Times New Roman"/>
             <w:noProof/>
             <w:webHidden/>
           </w:rPr>
@@ -1641,6 +1867,7 @@
         </w:r>
         <w:r>
           <w:rPr>
+            <w:rFonts w:ascii="Times New Roman" w:hAnsi="Times New Roman" w:cs="Times New Roman"/>
             <w:noProof/>
             <w:webHidden/>
           </w:rPr>
@@ -1648,6 +1875,7 @@
         </w:r>
         <w:r>
           <w:rPr>
+            <w:rFonts w:ascii="Times New Roman" w:hAnsi="Times New Roman" w:cs="Times New Roman"/>
             <w:noProof/>
             <w:webHidden/>
           </w:rPr>
@@ -1663,7 +1891,7 @@
           <w:tab w:val="right" w:leader="dot" w:pos="8976"/>
         </w:tabs>
         <w:rPr>
-          <w:rFonts w:eastAsiaTheme="minorEastAsia"/>
+          <w:rFonts w:ascii="Times New Roman" w:eastAsiaTheme="minorEastAsia" w:hAnsi="Times New Roman" w:cs="Times New Roman"/>
           <w:noProof/>
           <w:sz w:val="22"/>
           <w:szCs w:val="22"/>
@@ -1673,13 +1901,14 @@
         <w:r>
           <w:rPr>
             <w:rStyle w:val="Hyperlink"/>
+            <w:rFonts w:ascii="Times New Roman" w:hAnsi="Times New Roman"/>
             <w:noProof/>
           </w:rPr>
           <w:t>2.5</w:t>
         </w:r>
         <w:r>
           <w:rPr>
-            <w:rFonts w:eastAsiaTheme="minorEastAsia"/>
+            <w:rFonts w:ascii="Times New Roman" w:eastAsiaTheme="minorEastAsia" w:hAnsi="Times New Roman" w:cs="Times New Roman"/>
             <w:noProof/>
             <w:sz w:val="22"/>
             <w:szCs w:val="22"/>
@@ -1689,12 +1918,14 @@
         <w:r>
           <w:rPr>
             <w:rStyle w:val="Hyperlink"/>
+            <w:rFonts w:ascii="Times New Roman" w:hAnsi="Times New Roman"/>
             <w:noProof/>
           </w:rPr>
           <w:t>Dead Fir Maximum Age</w:t>
         </w:r>
         <w:r>
           <w:rPr>
+            <w:rFonts w:ascii="Times New Roman" w:hAnsi="Times New Roman" w:cs="Times New Roman"/>
             <w:noProof/>
             <w:webHidden/>
           </w:rPr>
@@ -1702,6 +1933,7 @@
         </w:r>
         <w:r>
           <w:rPr>
+            <w:rFonts w:ascii="Times New Roman" w:hAnsi="Times New Roman" w:cs="Times New Roman"/>
             <w:noProof/>
             <w:webHidden/>
           </w:rPr>
@@ -1709,6 +1941,7 @@
         </w:r>
         <w:r>
           <w:rPr>
+            <w:rFonts w:ascii="Times New Roman" w:hAnsi="Times New Roman" w:cs="Times New Roman"/>
             <w:noProof/>
             <w:webHidden/>
           </w:rPr>
@@ -1716,12 +1949,14 @@
         </w:r>
         <w:r>
           <w:rPr>
-            <w:noProof/>
-            <w:webHidden/>
-          </w:rPr>
-        </w:r>
-        <w:r>
-          <w:rPr>
+            <w:rFonts w:ascii="Times New Roman" w:hAnsi="Times New Roman" w:cs="Times New Roman"/>
+            <w:noProof/>
+            <w:webHidden/>
+          </w:rPr>
+        </w:r>
+        <w:r>
+          <w:rPr>
+            <w:rFonts w:ascii="Times New Roman" w:hAnsi="Times New Roman" w:cs="Times New Roman"/>
             <w:noProof/>
             <w:webHidden/>
           </w:rPr>
@@ -1729,6 +1964,7 @@
         </w:r>
         <w:r>
           <w:rPr>
+            <w:rFonts w:ascii="Times New Roman" w:hAnsi="Times New Roman" w:cs="Times New Roman"/>
             <w:noProof/>
             <w:webHidden/>
           </w:rPr>
@@ -1736,6 +1972,7 @@
         </w:r>
         <w:r>
           <w:rPr>
+            <w:rFonts w:ascii="Times New Roman" w:hAnsi="Times New Roman" w:cs="Times New Roman"/>
             <w:noProof/>
             <w:webHidden/>
           </w:rPr>
@@ -1751,7 +1988,7 @@
           <w:tab w:val="right" w:leader="dot" w:pos="8976"/>
         </w:tabs>
         <w:rPr>
-          <w:rFonts w:eastAsiaTheme="minorEastAsia"/>
+          <w:rFonts w:ascii="Times New Roman" w:eastAsiaTheme="minorEastAsia" w:hAnsi="Times New Roman" w:cs="Times New Roman"/>
           <w:noProof/>
           <w:sz w:val="22"/>
           <w:szCs w:val="22"/>
@@ -1761,13 +1998,14 @@
         <w:r>
           <w:rPr>
             <w:rStyle w:val="Hyperlink"/>
+            <w:rFonts w:ascii="Times New Roman" w:hAnsi="Times New Roman"/>
             <w:noProof/>
           </w:rPr>
           <w:t>2.6</w:t>
         </w:r>
         <w:r>
           <w:rPr>
-            <w:rFonts w:eastAsiaTheme="minorEastAsia"/>
+            <w:rFonts w:ascii="Times New Roman" w:eastAsiaTheme="minorEastAsia" w:hAnsi="Times New Roman" w:cs="Times New Roman"/>
             <w:noProof/>
             <w:sz w:val="22"/>
             <w:szCs w:val="22"/>
@@ -1777,12 +2015,14 @@
         <w:r>
           <w:rPr>
             <w:rStyle w:val="Hyperlink"/>
+            <w:rFonts w:ascii="Times New Roman" w:hAnsi="Times New Roman"/>
             <w:noProof/>
           </w:rPr>
           <w:t>Fuel Type Table</w:t>
         </w:r>
         <w:r>
           <w:rPr>
+            <w:rFonts w:ascii="Times New Roman" w:hAnsi="Times New Roman" w:cs="Times New Roman"/>
             <w:noProof/>
             <w:webHidden/>
           </w:rPr>
@@ -1790,6 +2030,7 @@
         </w:r>
         <w:r>
           <w:rPr>
+            <w:rFonts w:ascii="Times New Roman" w:hAnsi="Times New Roman" w:cs="Times New Roman"/>
             <w:noProof/>
             <w:webHidden/>
           </w:rPr>
@@ -1797,6 +2038,7 @@
         </w:r>
         <w:r>
           <w:rPr>
+            <w:rFonts w:ascii="Times New Roman" w:hAnsi="Times New Roman" w:cs="Times New Roman"/>
             <w:noProof/>
             <w:webHidden/>
           </w:rPr>
@@ -1804,12 +2046,14 @@
         </w:r>
         <w:r>
           <w:rPr>
-            <w:noProof/>
-            <w:webHidden/>
-          </w:rPr>
-        </w:r>
-        <w:r>
-          <w:rPr>
+            <w:rFonts w:ascii="Times New Roman" w:hAnsi="Times New Roman" w:cs="Times New Roman"/>
+            <w:noProof/>
+            <w:webHidden/>
+          </w:rPr>
+        </w:r>
+        <w:r>
+          <w:rPr>
+            <w:rFonts w:ascii="Times New Roman" w:hAnsi="Times New Roman" w:cs="Times New Roman"/>
             <w:noProof/>
             <w:webHidden/>
           </w:rPr>
@@ -1817,6 +2061,7 @@
         </w:r>
         <w:r>
           <w:rPr>
+            <w:rFonts w:ascii="Times New Roman" w:hAnsi="Times New Roman" w:cs="Times New Roman"/>
             <w:noProof/>
             <w:webHidden/>
           </w:rPr>
@@ -1824,6 +2069,7 @@
         </w:r>
         <w:r>
           <w:rPr>
+            <w:rFonts w:ascii="Times New Roman" w:hAnsi="Times New Roman" w:cs="Times New Roman"/>
             <w:noProof/>
             <w:webHidden/>
           </w:rPr>
@@ -1839,7 +2085,7 @@
           <w:tab w:val="right" w:leader="dot" w:pos="8976"/>
         </w:tabs>
         <w:rPr>
-          <w:rFonts w:eastAsiaTheme="minorEastAsia"/>
+          <w:rFonts w:ascii="Times New Roman" w:eastAsiaTheme="minorEastAsia" w:hAnsi="Times New Roman" w:cs="Times New Roman"/>
           <w:noProof/>
           <w:sz w:val="22"/>
           <w:szCs w:val="22"/>
@@ -1849,13 +2095,14 @@
         <w:r>
           <w:rPr>
             <w:rStyle w:val="Hyperlink"/>
+            <w:rFonts w:ascii="Times New Roman" w:hAnsi="Times New Roman"/>
             <w:noProof/>
           </w:rPr>
           <w:t>2.7</w:t>
         </w:r>
         <w:r>
           <w:rPr>
-            <w:rFonts w:eastAsiaTheme="minorEastAsia"/>
+            <w:rFonts w:ascii="Times New Roman" w:eastAsiaTheme="minorEastAsia" w:hAnsi="Times New Roman" w:cs="Times New Roman"/>
             <w:noProof/>
             <w:sz w:val="22"/>
             <w:szCs w:val="22"/>
@@ -1865,12 +2112,14 @@
         <w:r>
           <w:rPr>
             <w:rStyle w:val="Hyperlink"/>
+            <w:rFonts w:ascii="Times New Roman" w:hAnsi="Times New Roman"/>
             <w:noProof/>
           </w:rPr>
           <w:t>Post Disturbance Fuel Information</w:t>
         </w:r>
         <w:r>
           <w:rPr>
+            <w:rFonts w:ascii="Times New Roman" w:hAnsi="Times New Roman" w:cs="Times New Roman"/>
             <w:noProof/>
             <w:webHidden/>
           </w:rPr>
@@ -1878,6 +2127,7 @@
         </w:r>
         <w:r>
           <w:rPr>
+            <w:rFonts w:ascii="Times New Roman" w:hAnsi="Times New Roman" w:cs="Times New Roman"/>
             <w:noProof/>
             <w:webHidden/>
           </w:rPr>
@@ -1885,6 +2135,7 @@
         </w:r>
         <w:r>
           <w:rPr>
+            <w:rFonts w:ascii="Times New Roman" w:hAnsi="Times New Roman" w:cs="Times New Roman"/>
             <w:noProof/>
             <w:webHidden/>
           </w:rPr>
@@ -1892,12 +2143,14 @@
         </w:r>
         <w:r>
           <w:rPr>
-            <w:noProof/>
-            <w:webHidden/>
-          </w:rPr>
-        </w:r>
-        <w:r>
-          <w:rPr>
+            <w:rFonts w:ascii="Times New Roman" w:hAnsi="Times New Roman" w:cs="Times New Roman"/>
+            <w:noProof/>
+            <w:webHidden/>
+          </w:rPr>
+        </w:r>
+        <w:r>
+          <w:rPr>
+            <w:rFonts w:ascii="Times New Roman" w:hAnsi="Times New Roman" w:cs="Times New Roman"/>
             <w:noProof/>
             <w:webHidden/>
           </w:rPr>
@@ -1905,6 +2158,7 @@
         </w:r>
         <w:r>
           <w:rPr>
+            <w:rFonts w:ascii="Times New Roman" w:hAnsi="Times New Roman" w:cs="Times New Roman"/>
             <w:noProof/>
             <w:webHidden/>
           </w:rPr>
@@ -1912,6 +2166,7 @@
         </w:r>
         <w:r>
           <w:rPr>
+            <w:rFonts w:ascii="Times New Roman" w:hAnsi="Times New Roman" w:cs="Times New Roman"/>
             <w:noProof/>
             <w:webHidden/>
           </w:rPr>
@@ -1927,7 +2182,7 @@
           <w:tab w:val="right" w:leader="dot" w:pos="8976"/>
         </w:tabs>
         <w:rPr>
-          <w:rFonts w:eastAsiaTheme="minorEastAsia"/>
+          <w:rFonts w:ascii="Times New Roman" w:eastAsiaTheme="minorEastAsia" w:hAnsi="Times New Roman" w:cs="Times New Roman"/>
           <w:noProof/>
           <w:sz w:val="22"/>
           <w:szCs w:val="22"/>
@@ -1937,13 +2192,14 @@
         <w:r>
           <w:rPr>
             <w:rStyle w:val="Hyperlink"/>
+            <w:rFonts w:ascii="Times New Roman" w:hAnsi="Times New Roman"/>
             <w:noProof/>
           </w:rPr>
           <w:t>2.8</w:t>
         </w:r>
         <w:r>
           <w:rPr>
-            <w:rFonts w:eastAsiaTheme="minorEastAsia"/>
+            <w:rFonts w:ascii="Times New Roman" w:eastAsiaTheme="minorEastAsia" w:hAnsi="Times New Roman" w:cs="Times New Roman"/>
             <w:noProof/>
             <w:sz w:val="22"/>
             <w:szCs w:val="22"/>
@@ -1953,12 +2209,14 @@
         <w:r>
           <w:rPr>
             <w:rStyle w:val="Hyperlink"/>
+            <w:rFonts w:ascii="Times New Roman" w:hAnsi="Times New Roman"/>
             <w:noProof/>
           </w:rPr>
           <w:t>Fuel Type Maps</w:t>
         </w:r>
         <w:r>
           <w:rPr>
+            <w:rFonts w:ascii="Times New Roman" w:hAnsi="Times New Roman" w:cs="Times New Roman"/>
             <w:noProof/>
             <w:webHidden/>
           </w:rPr>
@@ -1966,6 +2224,7 @@
         </w:r>
         <w:r>
           <w:rPr>
+            <w:rFonts w:ascii="Times New Roman" w:hAnsi="Times New Roman" w:cs="Times New Roman"/>
             <w:noProof/>
             <w:webHidden/>
           </w:rPr>
@@ -1973,6 +2232,7 @@
         </w:r>
         <w:r>
           <w:rPr>
+            <w:rFonts w:ascii="Times New Roman" w:hAnsi="Times New Roman" w:cs="Times New Roman"/>
             <w:noProof/>
             <w:webHidden/>
           </w:rPr>
@@ -1980,12 +2240,14 @@
         </w:r>
         <w:r>
           <w:rPr>
-            <w:noProof/>
-            <w:webHidden/>
-          </w:rPr>
-        </w:r>
-        <w:r>
-          <w:rPr>
+            <w:rFonts w:ascii="Times New Roman" w:hAnsi="Times New Roman" w:cs="Times New Roman"/>
+            <w:noProof/>
+            <w:webHidden/>
+          </w:rPr>
+        </w:r>
+        <w:r>
+          <w:rPr>
+            <w:rFonts w:ascii="Times New Roman" w:hAnsi="Times New Roman" w:cs="Times New Roman"/>
             <w:noProof/>
             <w:webHidden/>
           </w:rPr>
@@ -1993,6 +2255,7 @@
         </w:r>
         <w:r>
           <w:rPr>
+            <w:rFonts w:ascii="Times New Roman" w:hAnsi="Times New Roman" w:cs="Times New Roman"/>
             <w:noProof/>
             <w:webHidden/>
           </w:rPr>
@@ -2000,6 +2263,7 @@
         </w:r>
         <w:r>
           <w:rPr>
+            <w:rFonts w:ascii="Times New Roman" w:hAnsi="Times New Roman" w:cs="Times New Roman"/>
             <w:noProof/>
             <w:webHidden/>
           </w:rPr>
@@ -2015,7 +2279,7 @@
           <w:tab w:val="right" w:leader="dot" w:pos="8976"/>
         </w:tabs>
         <w:rPr>
-          <w:rFonts w:eastAsiaTheme="minorEastAsia"/>
+          <w:rFonts w:ascii="Times New Roman" w:eastAsiaTheme="minorEastAsia" w:hAnsi="Times New Roman" w:cs="Times New Roman"/>
           <w:noProof/>
           <w:sz w:val="22"/>
           <w:szCs w:val="22"/>
@@ -2025,13 +2289,14 @@
         <w:r>
           <w:rPr>
             <w:rStyle w:val="Hyperlink"/>
+            <w:rFonts w:ascii="Times New Roman" w:hAnsi="Times New Roman"/>
             <w:noProof/>
           </w:rPr>
           <w:t>2.9</w:t>
         </w:r>
         <w:r>
           <w:rPr>
-            <w:rFonts w:eastAsiaTheme="minorEastAsia"/>
+            <w:rFonts w:ascii="Times New Roman" w:eastAsiaTheme="minorEastAsia" w:hAnsi="Times New Roman" w:cs="Times New Roman"/>
             <w:noProof/>
             <w:sz w:val="22"/>
             <w:szCs w:val="22"/>
@@ -2041,12 +2306,14 @@
         <w:r>
           <w:rPr>
             <w:rStyle w:val="Hyperlink"/>
+            <w:rFonts w:ascii="Times New Roman" w:hAnsi="Times New Roman"/>
             <w:noProof/>
           </w:rPr>
           <w:t>Percent Conifer Map Name</w:t>
         </w:r>
         <w:r>
           <w:rPr>
+            <w:rFonts w:ascii="Times New Roman" w:hAnsi="Times New Roman" w:cs="Times New Roman"/>
             <w:noProof/>
             <w:webHidden/>
           </w:rPr>
@@ -2054,6 +2321,7 @@
         </w:r>
         <w:r>
           <w:rPr>
+            <w:rFonts w:ascii="Times New Roman" w:hAnsi="Times New Roman" w:cs="Times New Roman"/>
             <w:noProof/>
             <w:webHidden/>
           </w:rPr>
@@ -2061,6 +2329,7 @@
         </w:r>
         <w:r>
           <w:rPr>
+            <w:rFonts w:ascii="Times New Roman" w:hAnsi="Times New Roman" w:cs="Times New Roman"/>
             <w:noProof/>
             <w:webHidden/>
           </w:rPr>
@@ -2068,12 +2337,14 @@
         </w:r>
         <w:r>
           <w:rPr>
-            <w:noProof/>
-            <w:webHidden/>
-          </w:rPr>
-        </w:r>
-        <w:r>
-          <w:rPr>
+            <w:rFonts w:ascii="Times New Roman" w:hAnsi="Times New Roman" w:cs="Times New Roman"/>
+            <w:noProof/>
+            <w:webHidden/>
+          </w:rPr>
+        </w:r>
+        <w:r>
+          <w:rPr>
+            <w:rFonts w:ascii="Times New Roman" w:hAnsi="Times New Roman" w:cs="Times New Roman"/>
             <w:noProof/>
             <w:webHidden/>
           </w:rPr>
@@ -2081,6 +2352,7 @@
         </w:r>
         <w:r>
           <w:rPr>
+            <w:rFonts w:ascii="Times New Roman" w:hAnsi="Times New Roman" w:cs="Times New Roman"/>
             <w:noProof/>
             <w:webHidden/>
           </w:rPr>
@@ -2088,6 +2360,7 @@
         </w:r>
         <w:r>
           <w:rPr>
+            <w:rFonts w:ascii="Times New Roman" w:hAnsi="Times New Roman" w:cs="Times New Roman"/>
             <w:noProof/>
             <w:webHidden/>
           </w:rPr>
@@ -2103,7 +2376,7 @@
           <w:tab w:val="right" w:leader="dot" w:pos="8976"/>
         </w:tabs>
         <w:rPr>
-          <w:rFonts w:eastAsiaTheme="minorEastAsia"/>
+          <w:rFonts w:ascii="Times New Roman" w:eastAsiaTheme="minorEastAsia" w:hAnsi="Times New Roman" w:cs="Times New Roman"/>
           <w:noProof/>
           <w:sz w:val="22"/>
           <w:szCs w:val="22"/>
@@ -2113,13 +2386,14 @@
         <w:r>
           <w:rPr>
             <w:rStyle w:val="Hyperlink"/>
+            <w:rFonts w:ascii="Times New Roman" w:hAnsi="Times New Roman"/>
             <w:noProof/>
           </w:rPr>
           <w:t>2.10</w:t>
         </w:r>
         <w:r>
           <w:rPr>
-            <w:rFonts w:eastAsiaTheme="minorEastAsia"/>
+            <w:rFonts w:ascii="Times New Roman" w:eastAsiaTheme="minorEastAsia" w:hAnsi="Times New Roman" w:cs="Times New Roman"/>
             <w:noProof/>
             <w:sz w:val="22"/>
             <w:szCs w:val="22"/>
@@ -2129,12 +2403,14 @@
         <w:r>
           <w:rPr>
             <w:rStyle w:val="Hyperlink"/>
+            <w:rFonts w:ascii="Times New Roman" w:hAnsi="Times New Roman"/>
             <w:noProof/>
           </w:rPr>
           <w:t>Percent Dead Fir Map Name</w:t>
         </w:r>
         <w:r>
           <w:rPr>
+            <w:rFonts w:ascii="Times New Roman" w:hAnsi="Times New Roman" w:cs="Times New Roman"/>
             <w:noProof/>
             <w:webHidden/>
           </w:rPr>
@@ -2142,6 +2418,7 @@
         </w:r>
         <w:r>
           <w:rPr>
+            <w:rFonts w:ascii="Times New Roman" w:hAnsi="Times New Roman" w:cs="Times New Roman"/>
             <w:noProof/>
             <w:webHidden/>
           </w:rPr>
@@ -2149,6 +2426,7 @@
         </w:r>
         <w:r>
           <w:rPr>
+            <w:rFonts w:ascii="Times New Roman" w:hAnsi="Times New Roman" w:cs="Times New Roman"/>
             <w:noProof/>
             <w:webHidden/>
           </w:rPr>
@@ -2156,12 +2434,14 @@
         </w:r>
         <w:r>
           <w:rPr>
-            <w:noProof/>
-            <w:webHidden/>
-          </w:rPr>
-        </w:r>
-        <w:r>
-          <w:rPr>
+            <w:rFonts w:ascii="Times New Roman" w:hAnsi="Times New Roman" w:cs="Times New Roman"/>
+            <w:noProof/>
+            <w:webHidden/>
+          </w:rPr>
+        </w:r>
+        <w:r>
+          <w:rPr>
+            <w:rFonts w:ascii="Times New Roman" w:hAnsi="Times New Roman" w:cs="Times New Roman"/>
             <w:noProof/>
             <w:webHidden/>
           </w:rPr>
@@ -2169,6 +2449,7 @@
         </w:r>
         <w:r>
           <w:rPr>
+            <w:rFonts w:ascii="Times New Roman" w:hAnsi="Times New Roman" w:cs="Times New Roman"/>
             <w:noProof/>
             <w:webHidden/>
           </w:rPr>
@@ -2176,6 +2457,7 @@
         </w:r>
         <w:r>
           <w:rPr>
+            <w:rFonts w:ascii="Times New Roman" w:hAnsi="Times New Roman" w:cs="Times New Roman"/>
             <w:noProof/>
             <w:webHidden/>
           </w:rPr>
@@ -2191,7 +2473,7 @@
           <w:tab w:val="right" w:leader="dot" w:pos="8976"/>
         </w:tabs>
         <w:rPr>
-          <w:rFonts w:eastAsiaTheme="minorEastAsia"/>
+          <w:rFonts w:ascii="Times New Roman" w:eastAsiaTheme="minorEastAsia" w:hAnsi="Times New Roman" w:cs="Times New Roman"/>
           <w:b w:val="0"/>
           <w:bCs w:val="0"/>
           <w:caps w:val="0"/>
@@ -2204,13 +2486,14 @@
         <w:r>
           <w:rPr>
             <w:rStyle w:val="Hyperlink"/>
+            <w:rFonts w:ascii="Times New Roman" w:hAnsi="Times New Roman"/>
             <w:noProof/>
           </w:rPr>
           <w:t>3</w:t>
         </w:r>
         <w:r>
           <w:rPr>
-            <w:rFonts w:eastAsiaTheme="minorEastAsia"/>
+            <w:rFonts w:ascii="Times New Roman" w:eastAsiaTheme="minorEastAsia" w:hAnsi="Times New Roman" w:cs="Times New Roman"/>
             <w:b w:val="0"/>
             <w:bCs w:val="0"/>
             <w:caps w:val="0"/>
@@ -2223,12 +2506,14 @@
         <w:r>
           <w:rPr>
             <w:rStyle w:val="Hyperlink"/>
+            <w:rFonts w:ascii="Times New Roman" w:hAnsi="Times New Roman"/>
             <w:noProof/>
           </w:rPr>
           <w:t>Example File</w:t>
         </w:r>
         <w:r>
           <w:rPr>
+            <w:rFonts w:ascii="Times New Roman" w:hAnsi="Times New Roman" w:cs="Times New Roman"/>
             <w:noProof/>
             <w:webHidden/>
           </w:rPr>
@@ -2236,6 +2521,7 @@
         </w:r>
         <w:r>
           <w:rPr>
+            <w:rFonts w:ascii="Times New Roman" w:hAnsi="Times New Roman" w:cs="Times New Roman"/>
             <w:noProof/>
             <w:webHidden/>
           </w:rPr>
@@ -2243,6 +2529,7 @@
         </w:r>
         <w:r>
           <w:rPr>
+            <w:rFonts w:ascii="Times New Roman" w:hAnsi="Times New Roman" w:cs="Times New Roman"/>
             <w:noProof/>
             <w:webHidden/>
           </w:rPr>
@@ -2250,12 +2537,14 @@
         </w:r>
         <w:r>
           <w:rPr>
-            <w:noProof/>
-            <w:webHidden/>
-          </w:rPr>
-        </w:r>
-        <w:r>
-          <w:rPr>
+            <w:rFonts w:ascii="Times New Roman" w:hAnsi="Times New Roman" w:cs="Times New Roman"/>
+            <w:noProof/>
+            <w:webHidden/>
+          </w:rPr>
+        </w:r>
+        <w:r>
+          <w:rPr>
+            <w:rFonts w:ascii="Times New Roman" w:hAnsi="Times New Roman" w:cs="Times New Roman"/>
             <w:noProof/>
             <w:webHidden/>
           </w:rPr>
@@ -2263,6 +2552,7 @@
         </w:r>
         <w:r>
           <w:rPr>
+            <w:rFonts w:ascii="Times New Roman" w:hAnsi="Times New Roman" w:cs="Times New Roman"/>
             <w:noProof/>
             <w:webHidden/>
           </w:rPr>
@@ -2270,6 +2560,7 @@
         </w:r>
         <w:r>
           <w:rPr>
+            <w:rFonts w:ascii="Times New Roman" w:hAnsi="Times New Roman" w:cs="Times New Roman"/>
             <w:noProof/>
             <w:webHidden/>
           </w:rPr>
@@ -2285,7 +2576,7 @@
           <w:tab w:val="right" w:leader="dot" w:pos="8976"/>
         </w:tabs>
         <w:rPr>
-          <w:rFonts w:eastAsiaTheme="minorEastAsia"/>
+          <w:rFonts w:ascii="Times New Roman" w:eastAsiaTheme="minorEastAsia" w:hAnsi="Times New Roman" w:cs="Times New Roman"/>
           <w:b w:val="0"/>
           <w:bCs w:val="0"/>
           <w:caps w:val="0"/>
@@ -2298,13 +2589,14 @@
         <w:r>
           <w:rPr>
             <w:rStyle w:val="Hyperlink"/>
+            <w:rFonts w:ascii="Times New Roman" w:hAnsi="Times New Roman"/>
             <w:noProof/>
           </w:rPr>
           <w:t>4</w:t>
         </w:r>
         <w:r>
           <w:rPr>
-            <w:rFonts w:eastAsiaTheme="minorEastAsia"/>
+            <w:rFonts w:ascii="Times New Roman" w:eastAsiaTheme="minorEastAsia" w:hAnsi="Times New Roman" w:cs="Times New Roman"/>
             <w:b w:val="0"/>
             <w:bCs w:val="0"/>
             <w:caps w:val="0"/>
@@ -2317,12 +2609,14 @@
         <w:r>
           <w:rPr>
             <w:rStyle w:val="Hyperlink"/>
+            <w:rFonts w:ascii="Times New Roman" w:hAnsi="Times New Roman"/>
             <w:noProof/>
           </w:rPr>
           <w:t>Appendix</w:t>
         </w:r>
         <w:r>
           <w:rPr>
+            <w:rFonts w:ascii="Times New Roman" w:hAnsi="Times New Roman" w:cs="Times New Roman"/>
             <w:noProof/>
             <w:webHidden/>
           </w:rPr>
@@ -2330,6 +2624,7 @@
         </w:r>
         <w:r>
           <w:rPr>
+            <w:rFonts w:ascii="Times New Roman" w:hAnsi="Times New Roman" w:cs="Times New Roman"/>
             <w:noProof/>
             <w:webHidden/>
           </w:rPr>
@@ -2337,6 +2632,7 @@
         </w:r>
         <w:r>
           <w:rPr>
+            <w:rFonts w:ascii="Times New Roman" w:hAnsi="Times New Roman" w:cs="Times New Roman"/>
             <w:noProof/>
             <w:webHidden/>
           </w:rPr>
@@ -2344,12 +2640,14 @@
         </w:r>
         <w:r>
           <w:rPr>
-            <w:noProof/>
-            <w:webHidden/>
-          </w:rPr>
-        </w:r>
-        <w:r>
-          <w:rPr>
+            <w:rFonts w:ascii="Times New Roman" w:hAnsi="Times New Roman" w:cs="Times New Roman"/>
+            <w:noProof/>
+            <w:webHidden/>
+          </w:rPr>
+        </w:r>
+        <w:r>
+          <w:rPr>
+            <w:rFonts w:ascii="Times New Roman" w:hAnsi="Times New Roman" w:cs="Times New Roman"/>
             <w:noProof/>
             <w:webHidden/>
           </w:rPr>
@@ -2357,6 +2655,7 @@
         </w:r>
         <w:r>
           <w:rPr>
+            <w:rFonts w:ascii="Times New Roman" w:hAnsi="Times New Roman" w:cs="Times New Roman"/>
             <w:noProof/>
             <w:webHidden/>
           </w:rPr>
@@ -2364,6 +2663,7 @@
         </w:r>
         <w:r>
           <w:rPr>
+            <w:rFonts w:ascii="Times New Roman" w:hAnsi="Times New Roman" w:cs="Times New Roman"/>
             <w:noProof/>
             <w:webHidden/>
           </w:rPr>
@@ -2376,12 +2676,14 @@
         <w:pStyle w:val="heading"/>
         <w:spacing w:before="240" w:after="240"/>
         <w:rPr>
+          <w:rFonts w:ascii="Times New Roman" w:hAnsi="Times New Roman" w:cs="Times New Roman"/>
           <w:sz w:val="32"/>
           <w:szCs w:val="32"/>
         </w:rPr>
       </w:pPr>
       <w:r>
         <w:rPr>
+          <w:rFonts w:ascii="Times New Roman" w:hAnsi="Times New Roman" w:cs="Times New Roman"/>
           <w:b/>
           <w:bCs/>
           <w:caps/>
@@ -2395,15 +2697,15 @@
       <w:pPr>
         <w:pStyle w:val="Heading1"/>
       </w:pPr>
-      <w:bookmarkStart w:id="1" w:name="_Toc102232953"/>
-      <w:bookmarkStart w:id="2" w:name="_Toc282509842"/>
+      <w:bookmarkStart w:id="2" w:name="_Toc102232953"/>
+      <w:bookmarkStart w:id="3" w:name="_Toc282509842"/>
       <w:r>
         <w:lastRenderedPageBreak/>
         <w:t>Introduction</w:t>
       </w:r>
       <w:bookmarkEnd w:id="0"/>
-      <w:bookmarkEnd w:id="1"/>
       <w:bookmarkEnd w:id="2"/>
+      <w:bookmarkEnd w:id="3"/>
     </w:p>
     <w:p>
       <w:pPr>
@@ -2418,8 +2720,8 @@
           <w:szCs w:val="24"/>
         </w:rPr>
       </w:pPr>
-      <w:bookmarkStart w:id="3" w:name="_Toc133386203"/>
-      <w:bookmarkStart w:id="4" w:name="_Toc133907137"/>
+      <w:bookmarkStart w:id="4" w:name="_Toc133386203"/>
+      <w:bookmarkStart w:id="5" w:name="_Toc133907137"/>
       <w:r>
         <w:rPr>
           <w:rFonts w:ascii="Times New Roman" w:hAnsi="Times New Roman"/>
@@ -2737,13 +3039,13 @@
       <w:pPr>
         <w:pStyle w:val="Heading2"/>
       </w:pPr>
-      <w:bookmarkStart w:id="5" w:name="_Toc282509843"/>
-      <w:bookmarkEnd w:id="3"/>
+      <w:bookmarkStart w:id="6" w:name="_Toc282509844"/>
       <w:bookmarkEnd w:id="4"/>
-      <w:r>
-        <w:t>What’s New in Version 2.0</w:t>
-      </w:r>
       <w:bookmarkEnd w:id="5"/>
+      <w:r>
+        <w:t>Fuel Types</w:t>
+      </w:r>
+      <w:bookmarkEnd w:id="6"/>
     </w:p>
     <w:p>
       <w:pPr>
@@ -2764,194 +3066,161 @@
           <w:sz w:val="24"/>
           <w:szCs w:val="24"/>
         </w:rPr>
-        <w:t>The Dynamic Fuel System v2.0 (and later) is compatible with LANDIS-II v6.0.</w:t>
+        <w:t xml:space="preserve">A fuel type can be defined as “an identifiable association of fuel elements of distinctive species, form, size, arrangement, and continuity that will exhibit characteristic fire behavior under defined burning conditions" (Merrill and Alexander 1987).  </w:t>
+      </w:r>
+      <w:r>
+        <w:rPr>
+          <w:rFonts w:ascii="Times New Roman" w:hAnsi="Times New Roman"/>
+          <w:sz w:val="24"/>
+          <w:szCs w:val="24"/>
+        </w:rPr>
+        <w:t xml:space="preserve">For example, the Canadian Fire </w:t>
+      </w:r>
+      <w:r>
+        <w:rPr>
+          <w:rFonts w:ascii="Times New Roman" w:hAnsi="Times New Roman"/>
+          <w:sz w:val="24"/>
+          <w:szCs w:val="24"/>
+        </w:rPr>
+        <w:t>P</w:t>
+      </w:r>
+      <w:r>
+        <w:rPr>
+          <w:rFonts w:ascii="Times New Roman" w:hAnsi="Times New Roman"/>
+          <w:sz w:val="24"/>
+          <w:szCs w:val="24"/>
+        </w:rPr>
+        <w:t>rediction System</w:t>
+      </w:r>
+      <w:r>
+        <w:rPr>
+          <w:rFonts w:ascii="Times New Roman" w:hAnsi="Times New Roman"/>
+          <w:sz w:val="24"/>
+          <w:szCs w:val="24"/>
+        </w:rPr>
+        <w:t xml:space="preserve"> fuel types are described qualitatively based on stand structure, composition, surface fuels, ladder fuels, and forest floor characteristics, including cover and duff (FBP; Forestry Canada Fire Danger Group 1992). The Canadian FBP System includes five major groups and 16 discrete fuel types (</w:t>
+      </w:r>
+      <w:r>
+        <w:rPr>
+          <w:rFonts w:ascii="Times New Roman" w:hAnsi="Times New Roman"/>
+          <w:sz w:val="24"/>
+          <w:szCs w:val="24"/>
+        </w:rPr>
+        <w:t xml:space="preserve">Appendix, </w:t>
+      </w:r>
+      <w:r>
+        <w:rPr>
+          <w:rFonts w:ascii="Times New Roman" w:hAnsi="Times New Roman"/>
+          <w:sz w:val="24"/>
+          <w:szCs w:val="24"/>
+        </w:rPr>
+        <w:t xml:space="preserve">Table 1). </w:t>
+      </w:r>
+    </w:p>
+    <w:p>
+      <w:pPr>
+        <w:pStyle w:val="PlainText"/>
+        <w:tabs>
+          <w:tab w:val="left" w:pos="720"/>
+        </w:tabs>
+        <w:ind w:left="1122"/>
+        <w:rPr>
+          <w:rFonts w:ascii="Times New Roman" w:hAnsi="Times New Roman"/>
+          <w:sz w:val="24"/>
+          <w:szCs w:val="24"/>
+        </w:rPr>
+      </w:pPr>
+      <w:r>
+        <w:rPr>
+          <w:rFonts w:ascii="Times New Roman" w:hAnsi="Times New Roman"/>
+          <w:sz w:val="24"/>
+          <w:szCs w:val="24"/>
+        </w:rPr>
+        <w:t xml:space="preserve">The </w:t>
+      </w:r>
+      <w:r>
+        <w:rPr>
+          <w:rFonts w:ascii="Times New Roman" w:hAnsi="Times New Roman"/>
+          <w:sz w:val="24"/>
+          <w:szCs w:val="24"/>
+        </w:rPr>
+        <w:t xml:space="preserve">LANDIS-II </w:t>
+      </w:r>
+      <w:r>
+        <w:rPr>
+          <w:rFonts w:ascii="Times New Roman" w:hAnsi="Times New Roman"/>
+          <w:b/>
+          <w:sz w:val="24"/>
+          <w:szCs w:val="24"/>
+        </w:rPr>
+        <w:t>Dynamic Fuel System</w:t>
+      </w:r>
+      <w:r>
+        <w:rPr>
+          <w:rFonts w:ascii="Times New Roman" w:hAnsi="Times New Roman"/>
+          <w:sz w:val="24"/>
+          <w:szCs w:val="24"/>
+        </w:rPr>
+        <w:t xml:space="preserve"> e</w:t>
+      </w:r>
+      <w:r>
+        <w:rPr>
+          <w:rFonts w:ascii="Times New Roman" w:hAnsi="Times New Roman"/>
+          <w:sz w:val="24"/>
+          <w:szCs w:val="24"/>
+        </w:rPr>
+        <w:t xml:space="preserve">xtension </w:t>
+      </w:r>
+      <w:r>
+        <w:rPr>
+          <w:rFonts w:ascii="Times New Roman" w:hAnsi="Times New Roman"/>
+          <w:sz w:val="24"/>
+          <w:szCs w:val="24"/>
+        </w:rPr>
+        <w:t xml:space="preserve">(‘fuel extension’ henceforth) allows up to 100 different fuel types, limited to the following base fuel types:  Conifer, </w:t>
+      </w:r>
+      <w:proofErr w:type="spellStart"/>
+      <w:r>
+        <w:rPr>
+          <w:rFonts w:ascii="Times New Roman" w:hAnsi="Times New Roman"/>
+          <w:sz w:val="24"/>
+          <w:szCs w:val="24"/>
+        </w:rPr>
+        <w:t>ConiferPlantation</w:t>
+      </w:r>
+      <w:proofErr w:type="spellEnd"/>
+      <w:r>
+        <w:rPr>
+          <w:rFonts w:ascii="Times New Roman" w:hAnsi="Times New Roman"/>
+          <w:sz w:val="24"/>
+          <w:szCs w:val="24"/>
+        </w:rPr>
+        <w:t xml:space="preserve"> (type C-6 in the Canadian FBP System), Deciduous, Slash, and Open.  The rules defined below determine which fuel type each site is assigned.  These types – each given a numeric index - must match the fuel types and indices defined in the </w:t>
+      </w:r>
+      <w:r>
+        <w:rPr>
+          <w:rFonts w:ascii="Times New Roman" w:hAnsi="Times New Roman"/>
+          <w:b/>
+          <w:sz w:val="24"/>
+          <w:szCs w:val="24"/>
+        </w:rPr>
+        <w:t>Dynamic Fire System</w:t>
+      </w:r>
+      <w:r>
+        <w:rPr>
+          <w:rFonts w:ascii="Times New Roman" w:hAnsi="Times New Roman"/>
+          <w:sz w:val="24"/>
+          <w:szCs w:val="24"/>
+        </w:rPr>
+        <w:t xml:space="preserve"> extension.  If a site is assigned a fuel type that is not listed in the Dynamic Fire System extension, the default values will be zero and fire will be unable to spread and burn across that site.</w:t>
       </w:r>
     </w:p>
     <w:p>
       <w:pPr>
         <w:pStyle w:val="Heading2"/>
       </w:pPr>
-      <w:bookmarkStart w:id="6" w:name="_Toc282509844"/>
-      <w:r>
-        <w:t>Fuel Types</w:t>
-      </w:r>
-      <w:bookmarkEnd w:id="6"/>
-    </w:p>
-    <w:p>
-      <w:pPr>
-        <w:pStyle w:val="PlainText"/>
-        <w:tabs>
-          <w:tab w:val="left" w:pos="720"/>
-        </w:tabs>
-        <w:ind w:left="1122"/>
-        <w:rPr>
-          <w:rFonts w:ascii="Times New Roman" w:hAnsi="Times New Roman"/>
-          <w:sz w:val="24"/>
-          <w:szCs w:val="24"/>
-        </w:rPr>
-      </w:pPr>
-      <w:r>
-        <w:rPr>
-          <w:rFonts w:ascii="Times New Roman" w:hAnsi="Times New Roman"/>
-          <w:sz w:val="24"/>
-          <w:szCs w:val="24"/>
-        </w:rPr>
-        <w:t xml:space="preserve">A fuel type can be defined as “an identifiable association of fuel elements of distinctive species, form, size, arrangement, and continuity that will exhibit characteristic fire behavior under defined burning conditions" (Merrill and Alexander 1987).  </w:t>
-      </w:r>
-      <w:r>
-        <w:rPr>
-          <w:rFonts w:ascii="Times New Roman" w:hAnsi="Times New Roman"/>
-          <w:sz w:val="24"/>
-          <w:szCs w:val="24"/>
-        </w:rPr>
-        <w:t xml:space="preserve">For example, the Canadian Fire </w:t>
-      </w:r>
-      <w:r>
-        <w:rPr>
-          <w:rFonts w:ascii="Times New Roman" w:hAnsi="Times New Roman"/>
-          <w:sz w:val="24"/>
-          <w:szCs w:val="24"/>
-        </w:rPr>
-        <w:t>P</w:t>
-      </w:r>
-      <w:r>
-        <w:rPr>
-          <w:rFonts w:ascii="Times New Roman" w:hAnsi="Times New Roman"/>
-          <w:sz w:val="24"/>
-          <w:szCs w:val="24"/>
-        </w:rPr>
-        <w:t>rediction System</w:t>
-      </w:r>
-      <w:r>
-        <w:rPr>
-          <w:rFonts w:ascii="Times New Roman" w:hAnsi="Times New Roman"/>
-          <w:sz w:val="24"/>
-          <w:szCs w:val="24"/>
-        </w:rPr>
-        <w:t xml:space="preserve"> fuel types are described qualitatively based on stand structure, composition, surface fuels, ladder fuels, and forest floor characteristics, including cover and duff (FBP; Forestry Canada Fire Danger Group 1992). The Canadian FBP System includes five major groups and 16 discrete fuel types (</w:t>
-      </w:r>
-      <w:r>
-        <w:rPr>
-          <w:rFonts w:ascii="Times New Roman" w:hAnsi="Times New Roman"/>
-          <w:sz w:val="24"/>
-          <w:szCs w:val="24"/>
-        </w:rPr>
-        <w:t xml:space="preserve">Appendix, </w:t>
-      </w:r>
-      <w:r>
-        <w:rPr>
-          <w:rFonts w:ascii="Times New Roman" w:hAnsi="Times New Roman"/>
-          <w:sz w:val="24"/>
-          <w:szCs w:val="24"/>
-        </w:rPr>
-        <w:t xml:space="preserve">Table 1). </w:t>
-      </w:r>
-    </w:p>
-    <w:p>
-      <w:pPr>
-        <w:pStyle w:val="PlainText"/>
-        <w:tabs>
-          <w:tab w:val="left" w:pos="720"/>
-        </w:tabs>
-        <w:ind w:left="1122"/>
-        <w:rPr>
-          <w:rFonts w:ascii="Times New Roman" w:hAnsi="Times New Roman"/>
-          <w:sz w:val="24"/>
-          <w:szCs w:val="24"/>
-        </w:rPr>
-      </w:pPr>
-      <w:r>
-        <w:rPr>
-          <w:rFonts w:ascii="Times New Roman" w:hAnsi="Times New Roman"/>
-          <w:sz w:val="24"/>
-          <w:szCs w:val="24"/>
-        </w:rPr>
-        <w:t xml:space="preserve">The </w:t>
-      </w:r>
-      <w:r>
-        <w:rPr>
-          <w:rFonts w:ascii="Times New Roman" w:hAnsi="Times New Roman"/>
-          <w:sz w:val="24"/>
-          <w:szCs w:val="24"/>
-        </w:rPr>
-        <w:t xml:space="preserve">LANDIS-II </w:t>
-      </w:r>
-      <w:r>
-        <w:rPr>
-          <w:rFonts w:ascii="Times New Roman" w:hAnsi="Times New Roman"/>
-          <w:b/>
-          <w:sz w:val="24"/>
-          <w:szCs w:val="24"/>
-        </w:rPr>
-        <w:t>Dynamic Fuel System</w:t>
-      </w:r>
-      <w:r>
-        <w:rPr>
-          <w:rFonts w:ascii="Times New Roman" w:hAnsi="Times New Roman"/>
-          <w:sz w:val="24"/>
-          <w:szCs w:val="24"/>
-        </w:rPr>
-        <w:t xml:space="preserve"> e</w:t>
-      </w:r>
-      <w:r>
-        <w:rPr>
-          <w:rFonts w:ascii="Times New Roman" w:hAnsi="Times New Roman"/>
-          <w:sz w:val="24"/>
-          <w:szCs w:val="24"/>
-        </w:rPr>
-        <w:t xml:space="preserve">xtension </w:t>
-      </w:r>
-      <w:r>
-        <w:rPr>
-          <w:rFonts w:ascii="Times New Roman" w:hAnsi="Times New Roman"/>
-          <w:sz w:val="24"/>
-          <w:szCs w:val="24"/>
-        </w:rPr>
-        <w:t xml:space="preserve">(‘fuel extension’ henceforth) allows up to 100 different fuel types, limited to the following base fuel types:  Conifer, </w:t>
-      </w:r>
-      <w:proofErr w:type="spellStart"/>
-      <w:r>
-        <w:rPr>
-          <w:rFonts w:ascii="Times New Roman" w:hAnsi="Times New Roman"/>
-          <w:sz w:val="24"/>
-          <w:szCs w:val="24"/>
-        </w:rPr>
-        <w:t>ConiferPlantation</w:t>
-      </w:r>
-      <w:proofErr w:type="spellEnd"/>
-      <w:r>
-        <w:rPr>
-          <w:rFonts w:ascii="Times New Roman" w:hAnsi="Times New Roman"/>
-          <w:sz w:val="24"/>
-          <w:szCs w:val="24"/>
-        </w:rPr>
-        <w:t xml:space="preserve"> (type C-6 in the Canadian FBP System), Deciduous, Slash, and Open.  The rules defined below determine which fuel type each site is assigned.  These types – each given a numeric index - must match the fuel types and indices defined in the </w:t>
-      </w:r>
-      <w:r>
-        <w:rPr>
-          <w:rFonts w:ascii="Times New Roman" w:hAnsi="Times New Roman"/>
-          <w:b/>
-          <w:sz w:val="24"/>
-          <w:szCs w:val="24"/>
-        </w:rPr>
-        <w:t>Dynamic Fire System</w:t>
-      </w:r>
-      <w:r>
-        <w:rPr>
-          <w:rFonts w:ascii="Times New Roman" w:hAnsi="Times New Roman"/>
-          <w:sz w:val="24"/>
-          <w:szCs w:val="24"/>
-        </w:rPr>
-        <w:t xml:space="preserve"> extension.  If a site is assigned a fuel type that is not listed in the Dynamic Fire System extension, the default values will be zero and fire will be unable to spread and burn across that site.</w:t>
-      </w:r>
-    </w:p>
-    <w:p>
-      <w:pPr>
-        <w:pStyle w:val="Heading2"/>
-      </w:pPr>
       <w:bookmarkStart w:id="7" w:name="_Toc282509845"/>
       <w:r>
-        <w:lastRenderedPageBreak/>
         <w:t>Fuel Classification</w:t>
       </w:r>
       <w:bookmarkEnd w:id="7"/>
@@ -3018,9 +3287,9 @@
             <o:lock v:ext="edit" aspectratio="t"/>
           </v:shapetype>
           <v:shape id="_x0000_i1025" type="#_x0000_t75" style="width:350.25pt;height:33pt" o:ole="">
-            <v:imagedata r:id="rId8" o:title=""/>
+            <v:imagedata r:id="rId9" o:title=""/>
           </v:shape>
-          <o:OLEObject Type="Embed" ProgID="Equation.3" ShapeID="_x0000_i1025" DrawAspect="Content" ObjectID="_1369659836" r:id="rId9"/>
+          <o:OLEObject Type="Embed" ProgID="Equation.3" ShapeID="_x0000_i1025" DrawAspect="Content" ObjectID="_1443857835" r:id="rId10"/>
         </w:object>
       </w:r>
     </w:p>
@@ -3598,7 +3867,71 @@
           <w:sz w:val="24"/>
           <w:szCs w:val="24"/>
         </w:rPr>
-        <w:t xml:space="preserve">The actual blending of a conifer type and a deciduous type to </w:t>
+        <w:t xml:space="preserve">The actual blending of a conifer type and a deciduous type to create a mixed type occurs within the Dynamic Fire System and the user need not create mixed types in the Dynamic Fire System.  </w:t>
+      </w:r>
+    </w:p>
+    <w:p>
+      <w:pPr>
+        <w:pStyle w:val="PlainText"/>
+        <w:tabs>
+          <w:tab w:val="left" w:pos="720"/>
+        </w:tabs>
+        <w:ind w:left="1122"/>
+        <w:rPr>
+          <w:rFonts w:ascii="Times New Roman" w:hAnsi="Times New Roman"/>
+          <w:sz w:val="24"/>
+          <w:szCs w:val="24"/>
+        </w:rPr>
+      </w:pPr>
+      <w:r>
+        <w:rPr>
+          <w:rFonts w:ascii="Times New Roman" w:hAnsi="Times New Roman"/>
+          <w:sz w:val="24"/>
+          <w:szCs w:val="24"/>
+        </w:rPr>
+        <w:t xml:space="preserve">The conifer dominance is calculated using the sum of dominance values for </w:t>
+      </w:r>
+      <w:r>
+        <w:rPr>
+          <w:rFonts w:ascii="Times New Roman" w:hAnsi="Times New Roman"/>
+          <w:sz w:val="24"/>
+          <w:szCs w:val="24"/>
+        </w:rPr>
+        <w:t xml:space="preserve">the two </w:t>
+      </w:r>
+      <w:r>
+        <w:rPr>
+          <w:rFonts w:ascii="Times New Roman" w:hAnsi="Times New Roman"/>
+          <w:sz w:val="24"/>
+          <w:szCs w:val="24"/>
+        </w:rPr>
+        <w:t xml:space="preserve">conifer </w:t>
+      </w:r>
+      <w:r>
+        <w:rPr>
+          <w:rFonts w:ascii="Times New Roman" w:hAnsi="Times New Roman"/>
+          <w:sz w:val="24"/>
+          <w:szCs w:val="24"/>
+        </w:rPr>
+        <w:t xml:space="preserve">base types (Conifer and </w:t>
+      </w:r>
+      <w:proofErr w:type="spellStart"/>
+      <w:r>
+        <w:rPr>
+          <w:rFonts w:ascii="Times New Roman" w:hAnsi="Times New Roman"/>
+          <w:sz w:val="24"/>
+          <w:szCs w:val="24"/>
+        </w:rPr>
+        <w:t>ConiferPlantation</w:t>
+      </w:r>
+      <w:proofErr w:type="spellEnd"/>
+      <w:r>
+        <w:rPr>
+          <w:rFonts w:ascii="Times New Roman" w:hAnsi="Times New Roman"/>
+          <w:sz w:val="24"/>
+          <w:szCs w:val="24"/>
+        </w:rPr>
+        <w:t xml:space="preserve">).  Deciduous dominance is </w:t>
       </w:r>
       <w:r>
         <w:rPr>
@@ -3607,71 +3940,7 @@
           <w:szCs w:val="24"/>
         </w:rPr>
         <w:lastRenderedPageBreak/>
-        <w:t xml:space="preserve">create a mixed type occurs within the Dynamic Fire System and the user need not create mixed types in the Dynamic Fire System.  </w:t>
-      </w:r>
-    </w:p>
-    <w:p>
-      <w:pPr>
-        <w:pStyle w:val="PlainText"/>
-        <w:tabs>
-          <w:tab w:val="left" w:pos="720"/>
-        </w:tabs>
-        <w:ind w:left="1122"/>
-        <w:rPr>
-          <w:rFonts w:ascii="Times New Roman" w:hAnsi="Times New Roman"/>
-          <w:sz w:val="24"/>
-          <w:szCs w:val="24"/>
-        </w:rPr>
-      </w:pPr>
-      <w:r>
-        <w:rPr>
-          <w:rFonts w:ascii="Times New Roman" w:hAnsi="Times New Roman"/>
-          <w:sz w:val="24"/>
-          <w:szCs w:val="24"/>
-        </w:rPr>
-        <w:t xml:space="preserve">The conifer dominance is calculated using the sum of dominance values for </w:t>
-      </w:r>
-      <w:r>
-        <w:rPr>
-          <w:rFonts w:ascii="Times New Roman" w:hAnsi="Times New Roman"/>
-          <w:sz w:val="24"/>
-          <w:szCs w:val="24"/>
-        </w:rPr>
-        <w:t xml:space="preserve">the two </w:t>
-      </w:r>
-      <w:r>
-        <w:rPr>
-          <w:rFonts w:ascii="Times New Roman" w:hAnsi="Times New Roman"/>
-          <w:sz w:val="24"/>
-          <w:szCs w:val="24"/>
-        </w:rPr>
-        <w:t xml:space="preserve">conifer </w:t>
-      </w:r>
-      <w:r>
-        <w:rPr>
-          <w:rFonts w:ascii="Times New Roman" w:hAnsi="Times New Roman"/>
-          <w:sz w:val="24"/>
-          <w:szCs w:val="24"/>
-        </w:rPr>
-        <w:t xml:space="preserve">base types (Conifer and </w:t>
-      </w:r>
-      <w:proofErr w:type="spellStart"/>
-      <w:r>
-        <w:rPr>
-          <w:rFonts w:ascii="Times New Roman" w:hAnsi="Times New Roman"/>
-          <w:sz w:val="24"/>
-          <w:szCs w:val="24"/>
-        </w:rPr>
-        <w:t>ConiferPlantation</w:t>
-      </w:r>
-      <w:proofErr w:type="spellEnd"/>
-      <w:r>
-        <w:rPr>
-          <w:rFonts w:ascii="Times New Roman" w:hAnsi="Times New Roman"/>
-          <w:sz w:val="24"/>
-          <w:szCs w:val="24"/>
-        </w:rPr>
-        <w:t xml:space="preserve">).  Deciduous dominance is the sum of dominance values for the </w:t>
+        <w:t xml:space="preserve">the sum of dominance values for the </w:t>
       </w:r>
       <w:proofErr w:type="gramStart"/>
       <w:r>
@@ -4317,8 +4586,79 @@
           <w:sz w:val="24"/>
           <w:szCs w:val="24"/>
         </w:rPr>
-        <w:t xml:space="preserve">from </w:t>
-      </w:r>
+        <w:t xml:space="preserve">from the </w:t>
+      </w:r>
+      <w:r>
+        <w:rPr>
+          <w:rFonts w:ascii="Times New Roman" w:hAnsi="Times New Roman"/>
+          <w:b/>
+          <w:sz w:val="24"/>
+          <w:szCs w:val="24"/>
+        </w:rPr>
+        <w:t>Base BDA</w:t>
+      </w:r>
+      <w:r>
+        <w:rPr>
+          <w:rFonts w:ascii="Times New Roman" w:hAnsi="Times New Roman"/>
+          <w:sz w:val="24"/>
+          <w:szCs w:val="24"/>
+        </w:rPr>
+        <w:t xml:space="preserve"> Extension.  The dead conifer index is based on the total number of dead fir and spruce cohorts relative to the </w:t>
+      </w:r>
+      <w:r>
+        <w:rPr>
+          <w:rFonts w:ascii="Times New Roman" w:hAnsi="Times New Roman"/>
+          <w:sz w:val="24"/>
+          <w:szCs w:val="24"/>
+        </w:rPr>
+        <w:t xml:space="preserve">current </w:t>
+      </w:r>
+      <w:r>
+        <w:rPr>
+          <w:rFonts w:ascii="Times New Roman" w:hAnsi="Times New Roman"/>
+          <w:sz w:val="24"/>
+          <w:szCs w:val="24"/>
+        </w:rPr>
+        <w:t>total number of cohorts at each site, with possible values ranging from 0 to 1</w:t>
+      </w:r>
+      <w:r>
+        <w:rPr>
+          <w:rFonts w:ascii="Times New Roman" w:hAnsi="Times New Roman"/>
+          <w:sz w:val="24"/>
+          <w:szCs w:val="24"/>
+        </w:rPr>
+        <w:t>00</w:t>
+      </w:r>
+      <w:r>
+        <w:rPr>
+          <w:rFonts w:ascii="Times New Roman" w:hAnsi="Times New Roman"/>
+          <w:sz w:val="24"/>
+          <w:szCs w:val="24"/>
+        </w:rPr>
+        <w:t xml:space="preserve">. </w:t>
+      </w:r>
+      <w:r>
+        <w:rPr>
+          <w:rFonts w:ascii="Times New Roman" w:hAnsi="Times New Roman"/>
+          <w:sz w:val="24"/>
+          <w:szCs w:val="24"/>
+        </w:rPr>
+        <w:t xml:space="preserve"> An input duration determines how far back in simulation time to consider dead fir cohorts.  </w:t>
+      </w:r>
+    </w:p>
+    <w:p>
+      <w:pPr>
+        <w:pStyle w:val="PlainText"/>
+        <w:tabs>
+          <w:tab w:val="left" w:pos="720"/>
+        </w:tabs>
+        <w:ind w:left="1122"/>
+        <w:rPr>
+          <w:rFonts w:ascii="Times New Roman" w:hAnsi="Times New Roman"/>
+          <w:sz w:val="24"/>
+          <w:szCs w:val="24"/>
+        </w:rPr>
+      </w:pPr>
       <w:r>
         <w:rPr>
           <w:rFonts w:ascii="Times New Roman" w:hAnsi="Times New Roman"/>
@@ -4326,85 +4666,6 @@
           <w:szCs w:val="24"/>
         </w:rPr>
         <w:lastRenderedPageBreak/>
-        <w:t xml:space="preserve">the </w:t>
-      </w:r>
-      <w:r>
-        <w:rPr>
-          <w:rFonts w:ascii="Times New Roman" w:hAnsi="Times New Roman"/>
-          <w:b/>
-          <w:sz w:val="24"/>
-          <w:szCs w:val="24"/>
-        </w:rPr>
-        <w:t>Base BDA</w:t>
-      </w:r>
-      <w:r>
-        <w:rPr>
-          <w:rFonts w:ascii="Times New Roman" w:hAnsi="Times New Roman"/>
-          <w:sz w:val="24"/>
-          <w:szCs w:val="24"/>
-        </w:rPr>
-        <w:t xml:space="preserve"> Extension.  The dead conifer index is based on the total number of dead fir and spruce cohorts relative to the </w:t>
-      </w:r>
-      <w:r>
-        <w:rPr>
-          <w:rFonts w:ascii="Times New Roman" w:hAnsi="Times New Roman"/>
-          <w:sz w:val="24"/>
-          <w:szCs w:val="24"/>
-        </w:rPr>
-        <w:t xml:space="preserve">current </w:t>
-      </w:r>
-      <w:r>
-        <w:rPr>
-          <w:rFonts w:ascii="Times New Roman" w:hAnsi="Times New Roman"/>
-          <w:sz w:val="24"/>
-          <w:szCs w:val="24"/>
-        </w:rPr>
-        <w:t>total number of cohorts at each site, with possible values ranging from 0 to 1</w:t>
-      </w:r>
-      <w:r>
-        <w:rPr>
-          <w:rFonts w:ascii="Times New Roman" w:hAnsi="Times New Roman"/>
-          <w:sz w:val="24"/>
-          <w:szCs w:val="24"/>
-        </w:rPr>
-        <w:t>00</w:t>
-      </w:r>
-      <w:r>
-        <w:rPr>
-          <w:rFonts w:ascii="Times New Roman" w:hAnsi="Times New Roman"/>
-          <w:sz w:val="24"/>
-          <w:szCs w:val="24"/>
-        </w:rPr>
-        <w:t xml:space="preserve">. </w:t>
-      </w:r>
-      <w:r>
-        <w:rPr>
-          <w:rFonts w:ascii="Times New Roman" w:hAnsi="Times New Roman"/>
-          <w:sz w:val="24"/>
-          <w:szCs w:val="24"/>
-        </w:rPr>
-        <w:t xml:space="preserve"> An input duration determines how far back in simulation time to consider dead fir cohorts.  </w:t>
-      </w:r>
-    </w:p>
-    <w:p>
-      <w:pPr>
-        <w:pStyle w:val="PlainText"/>
-        <w:tabs>
-          <w:tab w:val="left" w:pos="720"/>
-        </w:tabs>
-        <w:ind w:left="1122"/>
-        <w:rPr>
-          <w:rFonts w:ascii="Times New Roman" w:hAnsi="Times New Roman"/>
-          <w:sz w:val="24"/>
-          <w:szCs w:val="24"/>
-        </w:rPr>
-      </w:pPr>
-      <w:r>
-        <w:rPr>
-          <w:rFonts w:ascii="Times New Roman" w:hAnsi="Times New Roman"/>
-          <w:sz w:val="24"/>
-          <w:szCs w:val="24"/>
-        </w:rPr>
         <w:t>The dead conifer index input is applied to all mixed and conifer fuel types</w:t>
       </w:r>
       <w:r>
@@ -4974,61 +5235,127 @@
       <w:pPr>
         <w:pStyle w:val="Heading2"/>
       </w:pPr>
-      <w:bookmarkStart w:id="14" w:name="_Toc282509849"/>
+      <w:r>
+        <w:t>Major Versions</w:t>
+      </w:r>
+    </w:p>
+    <w:p>
+      <w:pPr>
+        <w:pStyle w:val="Heading3"/>
+        <w:tabs>
+          <w:tab w:val="clear" w:pos="720"/>
+          <w:tab w:val="num" w:pos="1800"/>
+        </w:tabs>
+        <w:spacing w:line="240" w:lineRule="auto"/>
+        <w:ind w:left="1224" w:hanging="504"/>
+      </w:pPr>
+      <w:bookmarkStart w:id="14" w:name="_Toc369932159"/>
+      <w:r>
+        <w:t>Version 2.0</w:t>
+      </w:r>
+      <w:bookmarkEnd w:id="14"/>
+    </w:p>
+    <w:p>
+      <w:pPr>
+        <w:pStyle w:val="Heading3"/>
+        <w:numPr>
+          <w:ilvl w:val="0"/>
+          <w:numId w:val="0"/>
+        </w:numPr>
+        <w:spacing w:before="0" w:after="120" w:line="240" w:lineRule="auto"/>
+        <w:ind w:left="720"/>
+      </w:pPr>
+      <w:r>
+        <w:rPr>
+          <w:rFonts w:ascii="Times New Roman" w:hAnsi="Times New Roman"/>
+          <w:sz w:val="24"/>
+          <w:szCs w:val="24"/>
+        </w:rPr>
+        <w:t>The Dynamic Fuel System v2.0 (and later) is compatible with LANDIS-II v6.0.</w:t>
+      </w:r>
+    </w:p>
+    <w:p>
+      <w:pPr>
+        <w:pStyle w:val="Heading2"/>
+      </w:pPr>
+      <w:bookmarkStart w:id="15" w:name="_Toc282509849"/>
       <w:bookmarkEnd w:id="13"/>
       <w:r>
         <w:t>Acknowledgements</w:t>
       </w:r>
-      <w:bookmarkEnd w:id="14"/>
+      <w:bookmarkEnd w:id="15"/>
     </w:p>
     <w:p>
       <w:pPr>
         <w:pStyle w:val="textbody"/>
-      </w:pPr>
-      <w:r>
+        <w:rPr>
+          <w:rFonts w:ascii="Times New Roman" w:hAnsi="Times New Roman" w:cs="Times New Roman"/>
+          <w:sz w:val="24"/>
+          <w:szCs w:val="24"/>
+        </w:rPr>
+      </w:pPr>
+      <w:r>
+        <w:rPr>
+          <w:rFonts w:ascii="Times New Roman" w:hAnsi="Times New Roman" w:cs="Times New Roman"/>
+          <w:sz w:val="24"/>
+          <w:szCs w:val="24"/>
+        </w:rPr>
         <w:t>Funding for the development of LANDIS-II has been provided by the North</w:t>
       </w:r>
       <w:r>
+        <w:rPr>
+          <w:rFonts w:ascii="Times New Roman" w:hAnsi="Times New Roman" w:cs="Times New Roman"/>
+          <w:sz w:val="24"/>
+          <w:szCs w:val="24"/>
+        </w:rPr>
         <w:t>ern</w:t>
       </w:r>
       <w:r>
-        <w:t xml:space="preserve"> Research Station (Rhinelander, </w:t>
-      </w:r>
-      <w:smartTag w:uri="urn:schemas-microsoft-com:office:smarttags" w:element="place">
-        <w:smartTag w:uri="urn:schemas-microsoft-com:office:smarttags" w:element="State">
-          <w:r>
-            <w:t>Wisconsin</w:t>
-          </w:r>
-        </w:smartTag>
-      </w:smartTag>
-      <w:r>
-        <w:t xml:space="preserve">) of the U.S. Forest </w:t>
-      </w:r>
-      <w:r>
+        <w:rPr>
+          <w:rFonts w:ascii="Times New Roman" w:hAnsi="Times New Roman" w:cs="Times New Roman"/>
+          <w:sz w:val="24"/>
+          <w:szCs w:val="24"/>
+        </w:rPr>
+        <w:t xml:space="preserve"> Research Station (Rhinelander, Wisconsin) of the U.S. Forest Service.  Valuable contributions to the development of the </w:t>
+      </w:r>
+      <w:r>
+        <w:rPr>
+          <w:rFonts w:ascii="Times New Roman" w:hAnsi="Times New Roman" w:cs="Times New Roman"/>
+          <w:sz w:val="24"/>
+          <w:szCs w:val="24"/>
+        </w:rPr>
         <w:lastRenderedPageBreak/>
-        <w:t xml:space="preserve">Service.  Valuable contributions to the development of the model and extensions were made </w:t>
-      </w:r>
-      <w:proofErr w:type="spellStart"/>
-      <w:r>
-        <w:t>byEric</w:t>
-      </w:r>
-      <w:proofErr w:type="spellEnd"/>
-      <w:r>
-        <w:t xml:space="preserve"> J. Gustafson and David J. Mladenoff.</w:t>
+        <w:t>model and extensions were made by</w:t>
+      </w:r>
+      <w:r>
+        <w:rPr>
+          <w:rFonts w:ascii="Times New Roman" w:hAnsi="Times New Roman" w:cs="Times New Roman"/>
+          <w:sz w:val="24"/>
+          <w:szCs w:val="24"/>
+        </w:rPr>
+        <w:t xml:space="preserve"> </w:t>
+      </w:r>
+      <w:r>
+        <w:rPr>
+          <w:rFonts w:ascii="Times New Roman" w:hAnsi="Times New Roman" w:cs="Times New Roman"/>
+          <w:sz w:val="24"/>
+          <w:szCs w:val="24"/>
+        </w:rPr>
+        <w:t>Eric J. Gustafson and David J. Mladenoff.</w:t>
       </w:r>
     </w:p>
     <w:p>
       <w:pPr>
         <w:pStyle w:val="Heading1"/>
       </w:pPr>
-      <w:bookmarkStart w:id="15" w:name="_Toc102232959"/>
-      <w:bookmarkStart w:id="16" w:name="_Toc282509850"/>
+      <w:bookmarkStart w:id="16" w:name="_Toc102232959"/>
+      <w:bookmarkStart w:id="17" w:name="_Toc282509850"/>
       <w:r>
         <w:lastRenderedPageBreak/>
         <w:t>Input File</w:t>
       </w:r>
-      <w:bookmarkEnd w:id="15"/>
       <w:bookmarkEnd w:id="16"/>
+      <w:bookmarkEnd w:id="17"/>
     </w:p>
     <w:p>
       <w:pPr>
@@ -5062,27 +5389,27 @@
       <w:pPr>
         <w:pStyle w:val="Heading2"/>
       </w:pPr>
-      <w:bookmarkStart w:id="17" w:name="_Toc112235332"/>
-      <w:bookmarkStart w:id="18" w:name="_Toc133386213"/>
-      <w:bookmarkStart w:id="19" w:name="_Toc133907148"/>
-      <w:bookmarkStart w:id="20" w:name="_Toc282509851"/>
+      <w:bookmarkStart w:id="18" w:name="_Toc112235332"/>
+      <w:bookmarkStart w:id="19" w:name="_Toc133386213"/>
+      <w:bookmarkStart w:id="20" w:name="_Toc133907148"/>
+      <w:bookmarkStart w:id="21" w:name="_Toc282509851"/>
       <w:proofErr w:type="spellStart"/>
       <w:r>
         <w:t>LandisData</w:t>
       </w:r>
-      <w:bookmarkEnd w:id="17"/>
       <w:bookmarkEnd w:id="18"/>
       <w:bookmarkEnd w:id="19"/>
       <w:bookmarkEnd w:id="20"/>
+      <w:bookmarkEnd w:id="21"/>
       <w:proofErr w:type="spellEnd"/>
     </w:p>
     <w:p>
       <w:pPr>
         <w:pStyle w:val="textbody"/>
       </w:pPr>
-      <w:bookmarkStart w:id="21" w:name="_Toc112235333"/>
-      <w:bookmarkStart w:id="22" w:name="_Toc133386214"/>
-      <w:bookmarkStart w:id="23" w:name="_Toc133907149"/>
+      <w:bookmarkStart w:id="22" w:name="_Toc112235333"/>
+      <w:bookmarkStart w:id="23" w:name="_Toc133386214"/>
+      <w:bookmarkStart w:id="24" w:name="_Toc133907149"/>
       <w:r>
         <w:t>This parameters value must be “</w:t>
       </w:r>
@@ -5097,15 +5424,15 @@
       <w:pPr>
         <w:pStyle w:val="Heading2"/>
       </w:pPr>
-      <w:bookmarkStart w:id="24" w:name="_Toc282509852"/>
+      <w:bookmarkStart w:id="25" w:name="_Toc282509852"/>
       <w:proofErr w:type="spellStart"/>
       <w:r>
         <w:t>Timestep</w:t>
       </w:r>
-      <w:bookmarkEnd w:id="21"/>
       <w:bookmarkEnd w:id="22"/>
       <w:bookmarkEnd w:id="23"/>
       <w:bookmarkEnd w:id="24"/>
+      <w:bookmarkEnd w:id="25"/>
       <w:proofErr w:type="spellEnd"/>
     </w:p>
     <w:p>
@@ -5131,11 +5458,11 @@
       <w:pPr>
         <w:pStyle w:val="Heading2"/>
       </w:pPr>
-      <w:bookmarkStart w:id="25" w:name="_Toc282509853"/>
+      <w:bookmarkStart w:id="26" w:name="_Toc282509853"/>
       <w:r>
         <w:t>Species Fuel Coefficients</w:t>
       </w:r>
-      <w:bookmarkEnd w:id="25"/>
+      <w:bookmarkEnd w:id="26"/>
     </w:p>
     <w:p>
       <w:pPr>
@@ -5149,17 +5476,17 @@
       <w:pPr>
         <w:pStyle w:val="Heading2"/>
       </w:pPr>
-      <w:bookmarkStart w:id="26" w:name="_Toc282509854"/>
+      <w:bookmarkStart w:id="27" w:name="_Toc282509854"/>
       <w:r>
         <w:t>Hardwood Maximum</w:t>
       </w:r>
-      <w:bookmarkEnd w:id="26"/>
+      <w:bookmarkEnd w:id="27"/>
     </w:p>
     <w:p>
       <w:pPr>
         <w:pStyle w:val="textbody"/>
       </w:pPr>
-      <w:bookmarkStart w:id="27" w:name="_Toc133907155"/>
+      <w:bookmarkStart w:id="28" w:name="_Toc133907155"/>
       <w:r>
         <w:t xml:space="preserve">The optional Hardwood Maximum value determines the maximum percent (%) hardwood </w:t>
       </w:r>
@@ -5174,18 +5501,18 @@
       <w:pPr>
         <w:pStyle w:val="Heading2"/>
       </w:pPr>
-      <w:bookmarkStart w:id="28" w:name="_Toc282509855"/>
-      <w:bookmarkEnd w:id="27"/>
+      <w:bookmarkStart w:id="29" w:name="_Toc282509855"/>
+      <w:bookmarkEnd w:id="28"/>
       <w:r>
         <w:t>Dead Fir Maximum Age</w:t>
       </w:r>
-      <w:bookmarkEnd w:id="28"/>
+      <w:bookmarkEnd w:id="29"/>
     </w:p>
     <w:p>
       <w:pPr>
         <w:pStyle w:val="textbody"/>
       </w:pPr>
-      <w:bookmarkStart w:id="29" w:name="_Toc133907156"/>
+      <w:bookmarkStart w:id="30" w:name="_Toc133907156"/>
       <w:r>
         <w:t xml:space="preserve">The </w:t>
       </w:r>
@@ -5205,15 +5532,15 @@
       <w:pPr>
         <w:pStyle w:val="Heading2"/>
       </w:pPr>
-      <w:bookmarkStart w:id="30" w:name="_Toc282509856"/>
+      <w:bookmarkStart w:id="31" w:name="_Toc282509856"/>
       <w:r>
         <w:t>Fuel Type Table</w:t>
       </w:r>
+      <w:bookmarkEnd w:id="31"/>
+      <w:r>
+        <w:t xml:space="preserve"> </w:t>
+      </w:r>
       <w:bookmarkEnd w:id="30"/>
-      <w:r>
-        <w:t xml:space="preserve"> </w:t>
-      </w:r>
-      <w:bookmarkEnd w:id="29"/>
     </w:p>
     <w:p>
       <w:pPr>
@@ -5228,7 +5555,7 @@
           <w:szCs w:val="24"/>
         </w:rPr>
       </w:pPr>
-      <w:bookmarkStart w:id="31" w:name="_Toc133907157"/>
+      <w:bookmarkStart w:id="32" w:name="_Toc133907157"/>
       <w:r>
         <w:rPr>
           <w:rFonts w:ascii="Times New Roman" w:hAnsi="Times New Roman"/>
@@ -6014,12 +6341,12 @@
       <w:pPr>
         <w:pStyle w:val="Heading2"/>
       </w:pPr>
-      <w:bookmarkStart w:id="32" w:name="_Toc282509857"/>
-      <w:bookmarkEnd w:id="31"/>
+      <w:bookmarkStart w:id="33" w:name="_Toc282509857"/>
+      <w:bookmarkEnd w:id="32"/>
       <w:r>
         <w:t>Post Disturbance Fuel Information</w:t>
       </w:r>
-      <w:bookmarkEnd w:id="32"/>
+      <w:bookmarkEnd w:id="33"/>
     </w:p>
     <w:p>
       <w:pPr>
@@ -6034,8 +6361,8 @@
           <w:szCs w:val="24"/>
         </w:rPr>
       </w:pPr>
-      <w:bookmarkStart w:id="33" w:name="_Ref75498758"/>
-      <w:bookmarkStart w:id="34" w:name="_Ref75498752"/>
+      <w:bookmarkStart w:id="34" w:name="_Ref75498758"/>
+      <w:bookmarkStart w:id="35" w:name="_Ref75498752"/>
       <w:r>
         <w:rPr>
           <w:rFonts w:ascii="Times New Roman" w:hAnsi="Times New Roman"/>
@@ -6315,22 +6642,22 @@
       <w:pPr>
         <w:pStyle w:val="Heading2"/>
       </w:pPr>
-      <w:bookmarkStart w:id="35" w:name="_Toc133907170"/>
-      <w:bookmarkStart w:id="36" w:name="_Toc282509858"/>
-      <w:bookmarkStart w:id="37" w:name="_Toc102232960"/>
-      <w:bookmarkEnd w:id="33"/>
+      <w:bookmarkStart w:id="36" w:name="_Toc133907170"/>
+      <w:bookmarkStart w:id="37" w:name="_Toc282509858"/>
+      <w:bookmarkStart w:id="38" w:name="_Toc102232960"/>
       <w:bookmarkEnd w:id="34"/>
+      <w:bookmarkEnd w:id="35"/>
       <w:r>
         <w:t xml:space="preserve">Fuel Type </w:t>
       </w:r>
       <w:r>
         <w:t>Map</w:t>
       </w:r>
-      <w:bookmarkEnd w:id="35"/>
+      <w:bookmarkEnd w:id="36"/>
       <w:r>
         <w:t>s</w:t>
       </w:r>
-      <w:bookmarkEnd w:id="36"/>
+      <w:bookmarkEnd w:id="37"/>
     </w:p>
     <w:p>
       <w:pPr>
@@ -6341,7 +6668,7 @@
           <w:szCs w:val="24"/>
         </w:rPr>
       </w:pPr>
-      <w:bookmarkStart w:id="38" w:name="_Toc133907171"/>
+      <w:bookmarkStart w:id="39" w:name="_Toc133907171"/>
       <w:r>
         <w:rPr>
           <w:rFonts w:ascii="Times New Roman" w:hAnsi="Times New Roman" w:cs="Courier New"/>
@@ -6500,183 +6827,183 @@
       <w:pPr>
         <w:pStyle w:val="Heading2"/>
       </w:pPr>
-      <w:bookmarkStart w:id="39" w:name="_Toc282509859"/>
+      <w:bookmarkStart w:id="40" w:name="_Toc282509859"/>
       <w:r>
         <w:t>Percent Conifer Map Name</w:t>
       </w:r>
+      <w:bookmarkEnd w:id="40"/>
+    </w:p>
+    <w:p>
+      <w:pPr>
+        <w:pStyle w:val="textbody"/>
+        <w:rPr>
+          <w:rFonts w:ascii="Times New Roman" w:hAnsi="Times New Roman" w:cs="Courier New"/>
+          <w:sz w:val="24"/>
+          <w:szCs w:val="24"/>
+        </w:rPr>
+      </w:pPr>
+      <w:r>
+        <w:rPr>
+          <w:rFonts w:ascii="Times New Roman" w:hAnsi="Times New Roman" w:cs="Courier New"/>
+          <w:sz w:val="24"/>
+          <w:szCs w:val="24"/>
+        </w:rPr>
+        <w:t xml:space="preserve">The next parameter, </w:t>
+      </w:r>
+      <w:proofErr w:type="spellStart"/>
+      <w:r>
+        <w:rPr>
+          <w:rFonts w:ascii="Times New Roman" w:hAnsi="Times New Roman" w:cs="Courier New"/>
+          <w:sz w:val="24"/>
+          <w:szCs w:val="24"/>
+        </w:rPr>
+        <w:t>PctConiferMapName</w:t>
+      </w:r>
+      <w:proofErr w:type="spellEnd"/>
+      <w:r>
+        <w:rPr>
+          <w:rFonts w:ascii="Times New Roman" w:hAnsi="Times New Roman" w:cs="Courier New"/>
+          <w:sz w:val="24"/>
+          <w:szCs w:val="24"/>
+        </w:rPr>
+        <w:t>, describes where the percent conifer output maps are placed and their format. The first portion lists the directory where the maps should be placed relative to the location of the scenario text file (e.g., fire/). The parameter value “</w:t>
+      </w:r>
+      <w:proofErr w:type="spellStart"/>
+      <w:r>
+        <w:rPr>
+          <w:rFonts w:ascii="Times New Roman" w:hAnsi="Times New Roman" w:cs="Courier New"/>
+          <w:sz w:val="24"/>
+          <w:szCs w:val="24"/>
+        </w:rPr>
+        <w:t>timestep</w:t>
+      </w:r>
+      <w:proofErr w:type="spellEnd"/>
+      <w:r>
+        <w:rPr>
+          <w:rFonts w:ascii="Times New Roman" w:hAnsi="Times New Roman" w:cs="Courier New"/>
+          <w:sz w:val="24"/>
+          <w:szCs w:val="24"/>
+        </w:rPr>
+        <w:t>” must be included and will be replaced with the output time step. Other characters can be inserted as desired. A meaningful file extension (e.g., .</w:t>
+      </w:r>
+      <w:proofErr w:type="spellStart"/>
+      <w:r>
+        <w:rPr>
+          <w:rFonts w:ascii="Times New Roman" w:hAnsi="Times New Roman" w:cs="Courier New"/>
+          <w:sz w:val="24"/>
+          <w:szCs w:val="24"/>
+        </w:rPr>
+        <w:t>gis</w:t>
+      </w:r>
+      <w:proofErr w:type="spellEnd"/>
+      <w:r>
+        <w:rPr>
+          <w:rFonts w:ascii="Times New Roman" w:hAnsi="Times New Roman" w:cs="Courier New"/>
+          <w:sz w:val="24"/>
+          <w:szCs w:val="24"/>
+        </w:rPr>
+        <w:t>) should also be included.</w:t>
+      </w:r>
+    </w:p>
+    <w:p>
+      <w:pPr>
+        <w:pStyle w:val="Heading2"/>
+      </w:pPr>
+      <w:bookmarkStart w:id="41" w:name="_Toc282509860"/>
+      <w:r>
+        <w:t>Percent Dead Fir Map Name</w:t>
+      </w:r>
+      <w:bookmarkEnd w:id="41"/>
+    </w:p>
+    <w:p>
+      <w:pPr>
+        <w:pStyle w:val="textbody"/>
+        <w:rPr>
+          <w:rFonts w:ascii="Times New Roman" w:hAnsi="Times New Roman" w:cs="Courier New"/>
+          <w:sz w:val="24"/>
+          <w:szCs w:val="24"/>
+        </w:rPr>
+      </w:pPr>
+      <w:r>
+        <w:rPr>
+          <w:rFonts w:ascii="Times New Roman" w:hAnsi="Times New Roman" w:cs="Courier New"/>
+          <w:sz w:val="24"/>
+          <w:szCs w:val="24"/>
+        </w:rPr>
+        <w:t xml:space="preserve">The final parameter, </w:t>
+      </w:r>
+      <w:proofErr w:type="spellStart"/>
+      <w:r>
+        <w:rPr>
+          <w:rFonts w:ascii="Times New Roman" w:hAnsi="Times New Roman" w:cs="Courier New"/>
+          <w:sz w:val="24"/>
+          <w:szCs w:val="24"/>
+        </w:rPr>
+        <w:t>PctDeadFirMapName</w:t>
+      </w:r>
+      <w:proofErr w:type="spellEnd"/>
+      <w:r>
+        <w:rPr>
+          <w:rFonts w:ascii="Times New Roman" w:hAnsi="Times New Roman" w:cs="Courier New"/>
+          <w:sz w:val="24"/>
+          <w:szCs w:val="24"/>
+        </w:rPr>
+        <w:t>, describes where the percent dead fir output maps are placed and their format. The first portion lists the directory where the maps should be placed relative to the location of the scenario text file (e.g., fire/). The parameter value “</w:t>
+      </w:r>
+      <w:proofErr w:type="spellStart"/>
+      <w:r>
+        <w:rPr>
+          <w:rFonts w:ascii="Times New Roman" w:hAnsi="Times New Roman" w:cs="Courier New"/>
+          <w:sz w:val="24"/>
+          <w:szCs w:val="24"/>
+        </w:rPr>
+        <w:t>timestep</w:t>
+      </w:r>
+      <w:proofErr w:type="spellEnd"/>
+      <w:r>
+        <w:rPr>
+          <w:rFonts w:ascii="Times New Roman" w:hAnsi="Times New Roman" w:cs="Courier New"/>
+          <w:sz w:val="24"/>
+          <w:szCs w:val="24"/>
+        </w:rPr>
+        <w:t>” must be included and will be replaced with the output time step. Other characters can be inserted as desired. A meaningful file extension (e.g., .</w:t>
+      </w:r>
+      <w:proofErr w:type="spellStart"/>
+      <w:r>
+        <w:rPr>
+          <w:rFonts w:ascii="Times New Roman" w:hAnsi="Times New Roman" w:cs="Courier New"/>
+          <w:sz w:val="24"/>
+          <w:szCs w:val="24"/>
+        </w:rPr>
+        <w:t>img</w:t>
+      </w:r>
+      <w:proofErr w:type="spellEnd"/>
+      <w:r>
+        <w:rPr>
+          <w:rFonts w:ascii="Times New Roman" w:hAnsi="Times New Roman" w:cs="Courier New"/>
+          <w:sz w:val="24"/>
+          <w:szCs w:val="24"/>
+        </w:rPr>
+        <w:t>) should also be included.</w:t>
+      </w:r>
+    </w:p>
+    <w:p>
+      <w:pPr>
+        <w:pStyle w:val="Heading1"/>
+      </w:pPr>
+      <w:bookmarkStart w:id="42" w:name="_Toc133386212"/>
+      <w:bookmarkStart w:id="43" w:name="_Toc133907147"/>
+      <w:bookmarkStart w:id="44" w:name="_Ref133933751"/>
+      <w:bookmarkStart w:id="45" w:name="_Toc282509861"/>
       <w:bookmarkEnd w:id="39"/>
-    </w:p>
-    <w:p>
-      <w:pPr>
-        <w:pStyle w:val="textbody"/>
-        <w:rPr>
-          <w:rFonts w:ascii="Times New Roman" w:hAnsi="Times New Roman" w:cs="Courier New"/>
-          <w:sz w:val="24"/>
-          <w:szCs w:val="24"/>
-        </w:rPr>
-      </w:pPr>
-      <w:r>
-        <w:rPr>
-          <w:rFonts w:ascii="Times New Roman" w:hAnsi="Times New Roman" w:cs="Courier New"/>
-          <w:sz w:val="24"/>
-          <w:szCs w:val="24"/>
-        </w:rPr>
-        <w:t xml:space="preserve">The next parameter, </w:t>
-      </w:r>
-      <w:proofErr w:type="spellStart"/>
-      <w:r>
-        <w:rPr>
-          <w:rFonts w:ascii="Times New Roman" w:hAnsi="Times New Roman" w:cs="Courier New"/>
-          <w:sz w:val="24"/>
-          <w:szCs w:val="24"/>
-        </w:rPr>
-        <w:t>PctConiferMapName</w:t>
-      </w:r>
-      <w:proofErr w:type="spellEnd"/>
-      <w:r>
-        <w:rPr>
-          <w:rFonts w:ascii="Times New Roman" w:hAnsi="Times New Roman" w:cs="Courier New"/>
-          <w:sz w:val="24"/>
-          <w:szCs w:val="24"/>
-        </w:rPr>
-        <w:t>, describes where the percent conifer output maps are placed and their format. The first portion lists the directory where the maps should be placed relative to the location of the scenario text file (e.g., fire/). The parameter value “</w:t>
-      </w:r>
-      <w:proofErr w:type="spellStart"/>
-      <w:r>
-        <w:rPr>
-          <w:rFonts w:ascii="Times New Roman" w:hAnsi="Times New Roman" w:cs="Courier New"/>
-          <w:sz w:val="24"/>
-          <w:szCs w:val="24"/>
-        </w:rPr>
-        <w:t>timestep</w:t>
-      </w:r>
-      <w:proofErr w:type="spellEnd"/>
-      <w:r>
-        <w:rPr>
-          <w:rFonts w:ascii="Times New Roman" w:hAnsi="Times New Roman" w:cs="Courier New"/>
-          <w:sz w:val="24"/>
-          <w:szCs w:val="24"/>
-        </w:rPr>
-        <w:t>” must be included and will be replaced with the output time step. Other characters can be inserted as desired. A meaningful file extension (e.g., .</w:t>
-      </w:r>
-      <w:proofErr w:type="spellStart"/>
-      <w:r>
-        <w:rPr>
-          <w:rFonts w:ascii="Times New Roman" w:hAnsi="Times New Roman" w:cs="Courier New"/>
-          <w:sz w:val="24"/>
-          <w:szCs w:val="24"/>
-        </w:rPr>
-        <w:t>gis</w:t>
-      </w:r>
-      <w:proofErr w:type="spellEnd"/>
-      <w:r>
-        <w:rPr>
-          <w:rFonts w:ascii="Times New Roman" w:hAnsi="Times New Roman" w:cs="Courier New"/>
-          <w:sz w:val="24"/>
-          <w:szCs w:val="24"/>
-        </w:rPr>
-        <w:t>) should also be included.</w:t>
-      </w:r>
-    </w:p>
-    <w:p>
-      <w:pPr>
-        <w:pStyle w:val="Heading2"/>
-      </w:pPr>
-      <w:bookmarkStart w:id="40" w:name="_Toc282509860"/>
-      <w:r>
-        <w:t>Percent Dead Fir Map Name</w:t>
-      </w:r>
-      <w:bookmarkEnd w:id="40"/>
-    </w:p>
-    <w:p>
-      <w:pPr>
-        <w:pStyle w:val="textbody"/>
-        <w:rPr>
-          <w:rFonts w:ascii="Times New Roman" w:hAnsi="Times New Roman" w:cs="Courier New"/>
-          <w:sz w:val="24"/>
-          <w:szCs w:val="24"/>
-        </w:rPr>
-      </w:pPr>
-      <w:r>
-        <w:rPr>
-          <w:rFonts w:ascii="Times New Roman" w:hAnsi="Times New Roman" w:cs="Courier New"/>
-          <w:sz w:val="24"/>
-          <w:szCs w:val="24"/>
-        </w:rPr>
-        <w:t xml:space="preserve">The final parameter, </w:t>
-      </w:r>
-      <w:proofErr w:type="spellStart"/>
-      <w:r>
-        <w:rPr>
-          <w:rFonts w:ascii="Times New Roman" w:hAnsi="Times New Roman" w:cs="Courier New"/>
-          <w:sz w:val="24"/>
-          <w:szCs w:val="24"/>
-        </w:rPr>
-        <w:t>PctDeadFirMapName</w:t>
-      </w:r>
-      <w:proofErr w:type="spellEnd"/>
-      <w:r>
-        <w:rPr>
-          <w:rFonts w:ascii="Times New Roman" w:hAnsi="Times New Roman" w:cs="Courier New"/>
-          <w:sz w:val="24"/>
-          <w:szCs w:val="24"/>
-        </w:rPr>
-        <w:t>, describes where the percent dead fir output maps are placed and their format. The first portion lists the directory where the maps should be placed relative to the location of the scenario text file (e.g., fire/). The parameter value “</w:t>
-      </w:r>
-      <w:proofErr w:type="spellStart"/>
-      <w:r>
-        <w:rPr>
-          <w:rFonts w:ascii="Times New Roman" w:hAnsi="Times New Roman" w:cs="Courier New"/>
-          <w:sz w:val="24"/>
-          <w:szCs w:val="24"/>
-        </w:rPr>
-        <w:t>timestep</w:t>
-      </w:r>
-      <w:proofErr w:type="spellEnd"/>
-      <w:r>
-        <w:rPr>
-          <w:rFonts w:ascii="Times New Roman" w:hAnsi="Times New Roman" w:cs="Courier New"/>
-          <w:sz w:val="24"/>
-          <w:szCs w:val="24"/>
-        </w:rPr>
-        <w:t>” must be included and will be replaced with the output time step. Other characters can be inserted as desired. A meaningful file extension (e.g., .</w:t>
-      </w:r>
-      <w:proofErr w:type="spellStart"/>
-      <w:r>
-        <w:rPr>
-          <w:rFonts w:ascii="Times New Roman" w:hAnsi="Times New Roman" w:cs="Courier New"/>
-          <w:sz w:val="24"/>
-          <w:szCs w:val="24"/>
-        </w:rPr>
-        <w:t>img</w:t>
-      </w:r>
-      <w:proofErr w:type="spellEnd"/>
-      <w:r>
-        <w:rPr>
-          <w:rFonts w:ascii="Times New Roman" w:hAnsi="Times New Roman" w:cs="Courier New"/>
-          <w:sz w:val="24"/>
-          <w:szCs w:val="24"/>
-        </w:rPr>
-        <w:t>) should also be included.</w:t>
-      </w:r>
-    </w:p>
-    <w:p>
-      <w:pPr>
-        <w:pStyle w:val="Heading1"/>
-      </w:pPr>
-      <w:bookmarkStart w:id="41" w:name="_Toc133386212"/>
-      <w:bookmarkStart w:id="42" w:name="_Toc133907147"/>
-      <w:bookmarkStart w:id="43" w:name="_Ref133933751"/>
-      <w:bookmarkStart w:id="44" w:name="_Toc282509861"/>
-      <w:bookmarkEnd w:id="38"/>
       <w:r>
         <w:lastRenderedPageBreak/>
         <w:t>Example File</w:t>
       </w:r>
-      <w:bookmarkEnd w:id="41"/>
       <w:bookmarkEnd w:id="42"/>
       <w:bookmarkEnd w:id="43"/>
       <w:bookmarkEnd w:id="44"/>
+      <w:bookmarkEnd w:id="45"/>
     </w:p>
     <w:p>
       <w:pPr>
@@ -7481,13 +7808,13 @@
       <w:pPr>
         <w:pStyle w:val="Heading1"/>
       </w:pPr>
-      <w:bookmarkStart w:id="45" w:name="_Toc282509862"/>
-      <w:bookmarkEnd w:id="37"/>
+      <w:bookmarkStart w:id="46" w:name="_Toc282509862"/>
+      <w:bookmarkEnd w:id="38"/>
       <w:r>
         <w:lastRenderedPageBreak/>
         <w:t>Appendix</w:t>
       </w:r>
-      <w:bookmarkEnd w:id="45"/>
+      <w:bookmarkEnd w:id="46"/>
     </w:p>
     <w:p>
       <w:pPr>
@@ -7531,7 +7858,7 @@
       <w:tblPr>
         <w:tblpPr w:leftFromText="180" w:rightFromText="180" w:vertAnchor="text" w:horzAnchor="margin" w:tblpXSpec="center" w:tblpY="143"/>
         <w:tblW w:w="0" w:type="auto"/>
-        <w:tblLook w:val="01E0"/>
+        <w:tblLook w:val="01E0" w:firstRow="1" w:lastRow="1" w:firstColumn="1" w:lastColumn="1" w:noHBand="0" w:noVBand="0"/>
       </w:tblPr>
       <w:tblGrid>
         <w:gridCol w:w="2911"/>
@@ -8871,8 +9198,8 @@
       </w:pPr>
     </w:p>
     <w:sectPr>
-      <w:headerReference w:type="default" r:id="rId10"/>
-      <w:footerReference w:type="default" r:id="rId11"/>
+      <w:headerReference w:type="default" r:id="rId11"/>
+      <w:footerReference w:type="default" r:id="rId12"/>
       <w:pgSz w:w="12240" w:h="15840" w:code="1"/>
       <w:pgMar w:top="1627" w:right="1627" w:bottom="2707" w:left="1627" w:header="935" w:footer="720" w:gutter="0"/>
       <w:pgNumType w:start="1"/>
@@ -8884,7 +9211,7 @@
 </file>
 
 <file path=word/endnotes.xml><?xml version="1.0" encoding="utf-8"?>
-<w:endnotes xmlns:ve="http://schemas.openxmlformats.org/markup-compatibility/2006" xmlns:o="urn:schemas-microsoft-com:office:office" xmlns:r="http://schemas.openxmlformats.org/officeDocument/2006/relationships" xmlns:m="http://schemas.openxmlformats.org/officeDocument/2006/math" xmlns:v="urn:schemas-microsoft-com:vml" xmlns:wp="http://schemas.openxmlformats.org/drawingml/2006/wordprocessingDrawing" xmlns:w10="urn:schemas-microsoft-com:office:word" xmlns:w="http://schemas.openxmlformats.org/wordprocessingml/2006/main" xmlns:wne="http://schemas.microsoft.com/office/word/2006/wordml">
+<w:endnotes xmlns:wpc="http://schemas.microsoft.com/office/word/2010/wordprocessingCanvas" xmlns:mc="http://schemas.openxmlformats.org/markup-compatibility/2006" xmlns:o="urn:schemas-microsoft-com:office:office" xmlns:r="http://schemas.openxmlformats.org/officeDocument/2006/relationships" xmlns:m="http://schemas.openxmlformats.org/officeDocument/2006/math" xmlns:v="urn:schemas-microsoft-com:vml" xmlns:wp14="http://schemas.microsoft.com/office/word/2010/wordprocessingDrawing" xmlns:wp="http://schemas.openxmlformats.org/drawingml/2006/wordprocessingDrawing" xmlns:w10="urn:schemas-microsoft-com:office:word" xmlns:w="http://schemas.openxmlformats.org/wordprocessingml/2006/main" xmlns:w14="http://schemas.microsoft.com/office/word/2010/wordml" xmlns:wpg="http://schemas.microsoft.com/office/word/2010/wordprocessingGroup" xmlns:wpi="http://schemas.microsoft.com/office/word/2010/wordprocessingInk" xmlns:wne="http://schemas.microsoft.com/office/word/2006/wordml" xmlns:wps="http://schemas.microsoft.com/office/word/2010/wordprocessingShape" mc:Ignorable="w14 wp14">
   <w:endnote w:type="separator" w:id="-1">
     <w:p>
       <w:r>
@@ -8903,7 +9230,7 @@
 </file>
 
 <file path=word/footer1.xml><?xml version="1.0" encoding="utf-8"?>
-<w:ftr xmlns:ve="http://schemas.openxmlformats.org/markup-compatibility/2006" xmlns:o="urn:schemas-microsoft-com:office:office" xmlns:r="http://schemas.openxmlformats.org/officeDocument/2006/relationships" xmlns:m="http://schemas.openxmlformats.org/officeDocument/2006/math" xmlns:v="urn:schemas-microsoft-com:vml" xmlns:wp="http://schemas.openxmlformats.org/drawingml/2006/wordprocessingDrawing" xmlns:w10="urn:schemas-microsoft-com:office:word" xmlns:w="http://schemas.openxmlformats.org/wordprocessingml/2006/main" xmlns:wne="http://schemas.microsoft.com/office/word/2006/wordml">
+<w:ftr xmlns:wpc="http://schemas.microsoft.com/office/word/2010/wordprocessingCanvas" xmlns:mc="http://schemas.openxmlformats.org/markup-compatibility/2006" xmlns:o="urn:schemas-microsoft-com:office:office" xmlns:r="http://schemas.openxmlformats.org/officeDocument/2006/relationships" xmlns:m="http://schemas.openxmlformats.org/officeDocument/2006/math" xmlns:v="urn:schemas-microsoft-com:vml" xmlns:wp14="http://schemas.microsoft.com/office/word/2010/wordprocessingDrawing" xmlns:wp="http://schemas.openxmlformats.org/drawingml/2006/wordprocessingDrawing" xmlns:w10="urn:schemas-microsoft-com:office:word" xmlns:w="http://schemas.openxmlformats.org/wordprocessingml/2006/main" xmlns:w14="http://schemas.microsoft.com/office/word/2010/wordml" xmlns:wpg="http://schemas.microsoft.com/office/word/2010/wordprocessingGroup" xmlns:wpi="http://schemas.microsoft.com/office/word/2010/wordprocessingInk" xmlns:wne="http://schemas.microsoft.com/office/word/2006/wordml" xmlns:wps="http://schemas.microsoft.com/office/word/2010/wordprocessingShape" mc:Ignorable="w14 wp14">
   <w:p>
     <w:pPr>
       <w:pStyle w:val="Footer"/>
@@ -8951,7 +9278,7 @@
         <w:rFonts w:ascii="Arial" w:hAnsi="Arial" w:cs="Arial"/>
         <w:noProof/>
       </w:rPr>
-      <w:t>13</w:t>
+      <w:t>1</w:t>
     </w:r>
     <w:r>
       <w:rPr>
@@ -8970,7 +9297,7 @@
 </file>
 
 <file path=word/footnotes.xml><?xml version="1.0" encoding="utf-8"?>
-<w:footnotes xmlns:ve="http://schemas.openxmlformats.org/markup-compatibility/2006" xmlns:o="urn:schemas-microsoft-com:office:office" xmlns:r="http://schemas.openxmlformats.org/officeDocument/2006/relationships" xmlns:m="http://schemas.openxmlformats.org/officeDocument/2006/math" xmlns:v="urn:schemas-microsoft-com:vml" xmlns:wp="http://schemas.openxmlformats.org/drawingml/2006/wordprocessingDrawing" xmlns:w10="urn:schemas-microsoft-com:office:word" xmlns:w="http://schemas.openxmlformats.org/wordprocessingml/2006/main" xmlns:wne="http://schemas.microsoft.com/office/word/2006/wordml">
+<w:footnotes xmlns:wpc="http://schemas.microsoft.com/office/word/2010/wordprocessingCanvas" xmlns:mc="http://schemas.openxmlformats.org/markup-compatibility/2006" xmlns:o="urn:schemas-microsoft-com:office:office" xmlns:r="http://schemas.openxmlformats.org/officeDocument/2006/relationships" xmlns:m="http://schemas.openxmlformats.org/officeDocument/2006/math" xmlns:v="urn:schemas-microsoft-com:vml" xmlns:wp14="http://schemas.microsoft.com/office/word/2010/wordprocessingDrawing" xmlns:wp="http://schemas.openxmlformats.org/drawingml/2006/wordprocessingDrawing" xmlns:w10="urn:schemas-microsoft-com:office:word" xmlns:w="http://schemas.openxmlformats.org/wordprocessingml/2006/main" xmlns:w14="http://schemas.microsoft.com/office/word/2010/wordml" xmlns:wpg="http://schemas.microsoft.com/office/word/2010/wordprocessingGroup" xmlns:wpi="http://schemas.microsoft.com/office/word/2010/wordprocessingInk" xmlns:wne="http://schemas.microsoft.com/office/word/2006/wordml" xmlns:wps="http://schemas.microsoft.com/office/word/2010/wordprocessingShape" mc:Ignorable="w14 wp14">
   <w:footnote w:type="separator" w:id="-1">
     <w:p>
       <w:r>
@@ -8989,7 +9316,7 @@
 </file>
 
 <file path=word/header1.xml><?xml version="1.0" encoding="utf-8"?>
-<w:hdr xmlns:ve="http://schemas.openxmlformats.org/markup-compatibility/2006" xmlns:o="urn:schemas-microsoft-com:office:office" xmlns:r="http://schemas.openxmlformats.org/officeDocument/2006/relationships" xmlns:m="http://schemas.openxmlformats.org/officeDocument/2006/math" xmlns:v="urn:schemas-microsoft-com:vml" xmlns:wp="http://schemas.openxmlformats.org/drawingml/2006/wordprocessingDrawing" xmlns:w10="urn:schemas-microsoft-com:office:word" xmlns:w="http://schemas.openxmlformats.org/wordprocessingml/2006/main" xmlns:wne="http://schemas.microsoft.com/office/word/2006/wordml">
+<w:hdr xmlns:wpc="http://schemas.microsoft.com/office/word/2010/wordprocessingCanvas" xmlns:mc="http://schemas.openxmlformats.org/markup-compatibility/2006" xmlns:o="urn:schemas-microsoft-com:office:office" xmlns:r="http://schemas.openxmlformats.org/officeDocument/2006/relationships" xmlns:m="http://schemas.openxmlformats.org/officeDocument/2006/math" xmlns:v="urn:schemas-microsoft-com:vml" xmlns:wp14="http://schemas.microsoft.com/office/word/2010/wordprocessingDrawing" xmlns:wp="http://schemas.openxmlformats.org/drawingml/2006/wordprocessingDrawing" xmlns:w10="urn:schemas-microsoft-com:office:word" xmlns:w="http://schemas.openxmlformats.org/wordprocessingml/2006/main" xmlns:w14="http://schemas.microsoft.com/office/word/2010/wordml" xmlns:wpg="http://schemas.microsoft.com/office/word/2010/wordprocessingGroup" xmlns:wpi="http://schemas.microsoft.com/office/word/2010/wordprocessingInk" xmlns:wne="http://schemas.microsoft.com/office/word/2006/wordml" xmlns:wps="http://schemas.microsoft.com/office/word/2010/wordprocessingShape" mc:Ignorable="w14 wp14">
   <w:p>
     <w:pPr>
       <w:pStyle w:val="Header"/>
@@ -9003,7 +9330,7 @@
 </file>
 
 <file path=word/header2.xml><?xml version="1.0" encoding="utf-8"?>
-<w:hdr xmlns:ve="http://schemas.openxmlformats.org/markup-compatibility/2006" xmlns:o="urn:schemas-microsoft-com:office:office" xmlns:r="http://schemas.openxmlformats.org/officeDocument/2006/relationships" xmlns:m="http://schemas.openxmlformats.org/officeDocument/2006/math" xmlns:v="urn:schemas-microsoft-com:vml" xmlns:wp="http://schemas.openxmlformats.org/drawingml/2006/wordprocessingDrawing" xmlns:w10="urn:schemas-microsoft-com:office:word" xmlns:w="http://schemas.openxmlformats.org/wordprocessingml/2006/main" xmlns:wne="http://schemas.microsoft.com/office/word/2006/wordml">
+<w:hdr xmlns:wpc="http://schemas.microsoft.com/office/word/2010/wordprocessingCanvas" xmlns:mc="http://schemas.openxmlformats.org/markup-compatibility/2006" xmlns:o="urn:schemas-microsoft-com:office:office" xmlns:r="http://schemas.openxmlformats.org/officeDocument/2006/relationships" xmlns:m="http://schemas.openxmlformats.org/officeDocument/2006/math" xmlns:v="urn:schemas-microsoft-com:vml" xmlns:wp14="http://schemas.microsoft.com/office/word/2010/wordprocessingDrawing" xmlns:wp="http://schemas.openxmlformats.org/drawingml/2006/wordprocessingDrawing" xmlns:w10="urn:schemas-microsoft-com:office:word" xmlns:w="http://schemas.openxmlformats.org/wordprocessingml/2006/main" xmlns:w14="http://schemas.microsoft.com/office/word/2010/wordml" xmlns:wpg="http://schemas.microsoft.com/office/word/2010/wordprocessingGroup" xmlns:wpi="http://schemas.microsoft.com/office/word/2010/wordprocessingInk" xmlns:wne="http://schemas.microsoft.com/office/word/2006/wordml" xmlns:wps="http://schemas.microsoft.com/office/word/2010/wordprocessingShape" mc:Ignorable="w14 wp14">
   <w:p>
     <w:pPr>
       <w:pStyle w:val="Header"/>
@@ -9014,19 +9341,6 @@
         <w:tab w:val="right" w:pos="9000"/>
       </w:tabs>
     </w:pPr>
-    <w:fldSimple w:instr=" DOCPROPERTY  &quot;Extension Name&quot;  \* MERGEFORMAT ">
-      <w:r>
-        <w:t>Dynamic Fuel System</w:t>
-      </w:r>
-    </w:fldSimple>
-    <w:r>
-      <w:t xml:space="preserve"> v</w:t>
-    </w:r>
-    <w:fldSimple w:instr=" DOCPROPERTY  &quot;Extension Version&quot;  \* MERGEFORMAT ">
-      <w:r>
-        <w:t>2.0</w:t>
-      </w:r>
-    </w:fldSimple>
     <w:r>
       <w:fldChar w:fldCharType="begin"/>
     </w:r>
@@ -9036,19 +9350,21 @@
     <w:r>
       <w:fldChar w:fldCharType="end"/>
     </w:r>
+    <w:fldSimple w:instr=" TITLE   \* MERGEFORMAT ">
+      <w:r>
+        <w:t>LANDIS-II Dynamic Fuel System Extension v2.0</w:t>
+      </w:r>
+    </w:fldSimple>
     <w:r>
       <w:tab/>
-    </w:r>
-    <w:r>
-      <w:tab/>
-      <w:t>LANDIS-II Extension</w:t>
+      <w:t>User Guide</w:t>
     </w:r>
   </w:p>
 </w:hdr>
 </file>
 
 <file path=word/numbering.xml><?xml version="1.0" encoding="utf-8"?>
-<w:numbering xmlns:ve="http://schemas.openxmlformats.org/markup-compatibility/2006" xmlns:o="urn:schemas-microsoft-com:office:office" xmlns:r="http://schemas.openxmlformats.org/officeDocument/2006/relationships" xmlns:m="http://schemas.openxmlformats.org/officeDocument/2006/math" xmlns:v="urn:schemas-microsoft-com:vml" xmlns:wp="http://schemas.openxmlformats.org/drawingml/2006/wordprocessingDrawing" xmlns:w10="urn:schemas-microsoft-com:office:word" xmlns:w="http://schemas.openxmlformats.org/wordprocessingml/2006/main" xmlns:wne="http://schemas.microsoft.com/office/word/2006/wordml">
+<w:numbering xmlns:wpc="http://schemas.microsoft.com/office/word/2010/wordprocessingCanvas" xmlns:mc="http://schemas.openxmlformats.org/markup-compatibility/2006" xmlns:o="urn:schemas-microsoft-com:office:office" xmlns:r="http://schemas.openxmlformats.org/officeDocument/2006/relationships" xmlns:m="http://schemas.openxmlformats.org/officeDocument/2006/math" xmlns:v="urn:schemas-microsoft-com:vml" xmlns:wp14="http://schemas.microsoft.com/office/word/2010/wordprocessingDrawing" xmlns:wp="http://schemas.openxmlformats.org/drawingml/2006/wordprocessingDrawing" xmlns:w10="urn:schemas-microsoft-com:office:word" xmlns:w="http://schemas.openxmlformats.org/wordprocessingml/2006/main" xmlns:w14="http://schemas.microsoft.com/office/word/2010/wordml" xmlns:wpg="http://schemas.microsoft.com/office/word/2010/wordprocessingGroup" xmlns:wpi="http://schemas.microsoft.com/office/word/2010/wordprocessingInk" xmlns:wne="http://schemas.microsoft.com/office/word/2006/wordml" xmlns:wps="http://schemas.microsoft.com/office/word/2010/wordprocessingShape" mc:Ignorable="w14 wp14">
   <w:abstractNum w:abstractNumId="0">
     <w:nsid w:val="027F602A"/>
     <w:multiLevelType w:val="multilevel"/>
@@ -9199,6 +9515,141 @@
     </w:lvl>
   </w:abstractNum>
   <w:abstractNum w:abstractNumId="1">
+    <w:nsid w:val="116F1100"/>
+    <w:multiLevelType w:val="multilevel"/>
+    <w:tmpl w:val="89C6F39C"/>
+    <w:lvl w:ilvl="0">
+      <w:start w:val="1"/>
+      <w:numFmt w:val="decimal"/>
+      <w:suff w:val="nothing"/>
+      <w:lvlText w:val="%1.  "/>
+      <w:lvlJc w:val="left"/>
+      <w:pPr>
+        <w:ind w:left="432" w:hanging="432"/>
+      </w:pPr>
+      <w:rPr>
+        <w:rFonts w:hint="default"/>
+      </w:rPr>
+    </w:lvl>
+    <w:lvl w:ilvl="1">
+      <w:start w:val="1"/>
+      <w:numFmt w:val="decimal"/>
+      <w:suff w:val="nothing"/>
+      <w:lvlText w:val="%1.%2.  "/>
+      <w:lvlJc w:val="left"/>
+      <w:pPr>
+        <w:ind w:left="1116" w:hanging="576"/>
+      </w:pPr>
+      <w:rPr>
+        <w:rFonts w:hint="default"/>
+      </w:rPr>
+    </w:lvl>
+    <w:lvl w:ilvl="2">
+      <w:start w:val="1"/>
+      <w:numFmt w:val="decimal"/>
+      <w:suff w:val="nothing"/>
+      <w:lvlText w:val="%1.%2.%3.  "/>
+      <w:lvlJc w:val="left"/>
+      <w:pPr>
+        <w:ind w:left="1440" w:hanging="720"/>
+      </w:pPr>
+      <w:rPr>
+        <w:rFonts w:hint="default"/>
+        <w:color w:val="auto"/>
+      </w:rPr>
+    </w:lvl>
+    <w:lvl w:ilvl="3">
+      <w:start w:val="1"/>
+      <w:numFmt w:val="decimal"/>
+      <w:lvlText w:val="%1.%2.%3.%4"/>
+      <w:lvlJc w:val="left"/>
+      <w:pPr>
+        <w:tabs>
+          <w:tab w:val="num" w:pos="1152"/>
+        </w:tabs>
+        <w:ind w:left="1152" w:hanging="1152"/>
+      </w:pPr>
+      <w:rPr>
+        <w:rFonts w:hint="default"/>
+      </w:rPr>
+    </w:lvl>
+    <w:lvl w:ilvl="4">
+      <w:start w:val="1"/>
+      <w:numFmt w:val="decimal"/>
+      <w:lvlText w:val="%1.%2.%3.%4.%5"/>
+      <w:lvlJc w:val="left"/>
+      <w:pPr>
+        <w:tabs>
+          <w:tab w:val="num" w:pos="1008"/>
+        </w:tabs>
+        <w:ind w:left="1008" w:hanging="1008"/>
+      </w:pPr>
+      <w:rPr>
+        <w:rFonts w:hint="default"/>
+      </w:rPr>
+    </w:lvl>
+    <w:lvl w:ilvl="5">
+      <w:start w:val="1"/>
+      <w:numFmt w:val="decimal"/>
+      <w:lvlText w:val="%1.%2.%3.%4.%5.%6"/>
+      <w:lvlJc w:val="left"/>
+      <w:pPr>
+        <w:tabs>
+          <w:tab w:val="num" w:pos="1152"/>
+        </w:tabs>
+        <w:ind w:left="1152" w:hanging="1152"/>
+      </w:pPr>
+      <w:rPr>
+        <w:rFonts w:hint="default"/>
+      </w:rPr>
+    </w:lvl>
+    <w:lvl w:ilvl="6">
+      <w:start w:val="1"/>
+      <w:numFmt w:val="decimal"/>
+      <w:lvlText w:val="%1.%2.%3.%4.%5.%6.%7"/>
+      <w:lvlJc w:val="left"/>
+      <w:pPr>
+        <w:tabs>
+          <w:tab w:val="num" w:pos="1296"/>
+        </w:tabs>
+        <w:ind w:left="1296" w:hanging="1296"/>
+      </w:pPr>
+      <w:rPr>
+        <w:rFonts w:hint="default"/>
+      </w:rPr>
+    </w:lvl>
+    <w:lvl w:ilvl="7">
+      <w:start w:val="1"/>
+      <w:numFmt w:val="decimal"/>
+      <w:lvlText w:val="%1.%2.%3.%4.%5.%6.%7.%8"/>
+      <w:lvlJc w:val="left"/>
+      <w:pPr>
+        <w:tabs>
+          <w:tab w:val="num" w:pos="1440"/>
+        </w:tabs>
+        <w:ind w:left="1440" w:hanging="1440"/>
+      </w:pPr>
+      <w:rPr>
+        <w:rFonts w:hint="default"/>
+      </w:rPr>
+    </w:lvl>
+    <w:lvl w:ilvl="8">
+      <w:start w:val="1"/>
+      <w:numFmt w:val="decimal"/>
+      <w:lvlText w:val="%1.%2.%3.%4.%5.%6.%7.%8.%9"/>
+      <w:lvlJc w:val="left"/>
+      <w:pPr>
+        <w:tabs>
+          <w:tab w:val="num" w:pos="1584"/>
+        </w:tabs>
+        <w:ind w:left="1584" w:hanging="1584"/>
+      </w:pPr>
+      <w:rPr>
+        <w:rFonts w:hint="default"/>
+      </w:rPr>
+    </w:lvl>
+  </w:abstractNum>
+  <w:abstractNum w:abstractNumId="2">
     <w:nsid w:val="654B3C70"/>
     <w:multiLevelType w:val="multilevel"/>
     <w:tmpl w:val="9DA2F63C"/>
@@ -9333,7 +9784,7 @@
       </w:rPr>
     </w:lvl>
   </w:abstractNum>
-  <w:abstractNum w:abstractNumId="2">
+  <w:abstractNum w:abstractNumId="3">
     <w:nsid w:val="6CD045EB"/>
     <w:multiLevelType w:val="hybridMultilevel"/>
     <w:tmpl w:val="F9EA342A"/>
@@ -9473,7 +9924,7 @@
       </w:rPr>
     </w:lvl>
   </w:abstractNum>
-  <w:abstractNum w:abstractNumId="3">
+  <w:abstractNum w:abstractNumId="4">
     <w:nsid w:val="72236D1F"/>
     <w:multiLevelType w:val="hybridMultilevel"/>
     <w:tmpl w:val="1076F93A"/>
@@ -9614,13 +10065,13 @@
     </w:lvl>
   </w:abstractNum>
   <w:num w:numId="1">
-    <w:abstractNumId w:val="1"/>
+    <w:abstractNumId w:val="2"/>
   </w:num>
   <w:num w:numId="2">
-    <w:abstractNumId w:val="3"/>
+    <w:abstractNumId w:val="4"/>
   </w:num>
   <w:num w:numId="3">
-    <w:abstractNumId w:val="2"/>
+    <w:abstractNumId w:val="3"/>
   </w:num>
   <w:num w:numId="4">
     <w:abstractNumId w:val="0"/>
@@ -9652,12 +10103,15 @@
       <w:startOverride w:val="1"/>
     </w:lvlOverride>
   </w:num>
+  <w:num w:numId="5">
+    <w:abstractNumId w:val="1"/>
+  </w:num>
   <w:numIdMacAtCleanup w:val="4"/>
 </w:numbering>
 </file>
 
 <file path=word/styles.xml><?xml version="1.0" encoding="utf-8"?>
-<w:styles xmlns:r="http://schemas.openxmlformats.org/officeDocument/2006/relationships" xmlns:w="http://schemas.openxmlformats.org/wordprocessingml/2006/main">
+<w:styles xmlns:mc="http://schemas.openxmlformats.org/markup-compatibility/2006" xmlns:r="http://schemas.openxmlformats.org/officeDocument/2006/relationships" xmlns:w="http://schemas.openxmlformats.org/wordprocessingml/2006/main" xmlns:w14="http://schemas.microsoft.com/office/word/2010/wordml" mc:Ignorable="w14">
   <w:docDefaults>
     <w:rPrDefault>
       <w:rPr>
@@ -9803,7 +10257,7 @@
   <w:style w:type="paragraph" w:default="1" w:styleId="Normal">
     <w:name w:val="Normal"/>
     <w:qFormat/>
-    <w:rsid w:val="003769B5"/>
+    <w:rsid w:val="00D0379A"/>
     <w:pPr>
       <w:spacing w:after="200" w:line="276" w:lineRule="auto"/>
     </w:pPr>
@@ -9988,14 +10442,13 @@
     <w:uiPriority w:val="1"/>
     <w:semiHidden/>
     <w:unhideWhenUsed/>
-    <w:rsid w:val="003769B5"/>
+    <w:rsid w:val="00D0379A"/>
   </w:style>
   <w:style w:type="table" w:default="1" w:styleId="TableNormal">
     <w:name w:val="Normal Table"/>
     <w:uiPriority w:val="99"/>
     <w:semiHidden/>
     <w:unhideWhenUsed/>
-    <w:qFormat/>
     <w:tblPr>
       <w:tblInd w:w="0" w:type="dxa"/>
       <w:tblCellMar>
@@ -10011,7 +10464,7 @@
     <w:uiPriority w:val="99"/>
     <w:semiHidden/>
     <w:unhideWhenUsed/>
-    <w:rsid w:val="003769B5"/>
+    <w:rsid w:val="00D0379A"/>
   </w:style>
   <w:style w:type="paragraph" w:customStyle="1" w:styleId="heading">
     <w:name w:val="heading"/>
@@ -10509,6 +10962,196 @@
 </w:styles>
 </file>
 
+<file path=word/stylesWithEffects.xml><?xml version="1.0" encoding="utf-8"?>
+<w:styles xmlns:wpc="http://schemas.microsoft.com/office/word/2010/wordprocessingCanvas" xmlns:mc="http://schemas.openxmlformats.org/markup-compatibility/2006" xmlns:o="urn:schemas-microsoft-com:office:office" xmlns:r="http://schemas.openxmlformats.org/officeDocument/2006/relationships" xmlns:m="http://schemas.openxmlformats.org/officeDocument/2006/math" xmlns:v="urn:schemas-microsoft-com:vml" xmlns:wp14="http://schemas.microsoft.com/office/word/2010/wordprocessingDrawing" xmlns:wp="http://schemas.openxmlformats.org/drawingml/2006/wordprocessingDrawing" xmlns:w10="urn:schemas-microsoft-com:office:word" xmlns:w="http://schemas.openxmlformats.org/wordprocessingml/2006/main" xmlns:w14="http://schemas.microsoft.com/office/word/2010/wordml" xmlns:wpg="http://schemas.microsoft.com/office/word/2010/wordprocessingGroup" xmlns:wpi="http://schemas.microsoft.com/office/word/2010/wordprocessingInk" xmlns:wne="http://schemas.microsoft.com/office/word/2006/wordml" xmlns:wps="http://schemas.microsoft.com/office/word/2010/wordprocessingShape" mc:Ignorable="w14 wp14">
+  <w:docDefaults>
+    <w:rPrDefault>
+      <w:rPr>
+        <w:rFonts w:asciiTheme="minorHAnsi" w:eastAsiaTheme="minorEastAsia" w:hAnsiTheme="minorHAnsi" w:cstheme="minorBidi"/>
+        <w:sz w:val="22"/>
+        <w:szCs w:val="22"/>
+        <w:lang w:val="en-US" w:eastAsia="en-US" w:bidi="ar-SA"/>
+      </w:rPr>
+    </w:rPrDefault>
+    <w:pPrDefault>
+      <w:pPr>
+        <w:spacing w:after="200" w:line="276" w:lineRule="auto"/>
+      </w:pPr>
+    </w:pPrDefault>
+  </w:docDefaults>
+  <w:latentStyles w:defLockedState="0" w:defUIPriority="99" w:defSemiHidden="1" w:defUnhideWhenUsed="1" w:defQFormat="0" w:count="267">
+    <w:lsdException w:name="Normal" w:semiHidden="0" w:uiPriority="0" w:unhideWhenUsed="0" w:qFormat="1"/>
+    <w:lsdException w:name="heading 1" w:semiHidden="0" w:uiPriority="9" w:unhideWhenUsed="0" w:qFormat="1"/>
+    <w:lsdException w:name="heading 2" w:uiPriority="9" w:qFormat="1"/>
+    <w:lsdException w:name="heading 3" w:uiPriority="9" w:qFormat="1"/>
+    <w:lsdException w:name="heading 4" w:uiPriority="9" w:qFormat="1"/>
+    <w:lsdException w:name="heading 5" w:uiPriority="9" w:qFormat="1"/>
+    <w:lsdException w:name="heading 6" w:uiPriority="9" w:qFormat="1"/>
+    <w:lsdException w:name="heading 7" w:uiPriority="9" w:qFormat="1"/>
+    <w:lsdException w:name="heading 8" w:uiPriority="9" w:qFormat="1"/>
+    <w:lsdException w:name="heading 9" w:uiPriority="9" w:qFormat="1"/>
+    <w:lsdException w:name="toc 1" w:uiPriority="39"/>
+    <w:lsdException w:name="toc 2" w:uiPriority="39"/>
+    <w:lsdException w:name="toc 3" w:uiPriority="39"/>
+    <w:lsdException w:name="toc 4" w:uiPriority="39"/>
+    <w:lsdException w:name="toc 5" w:uiPriority="39"/>
+    <w:lsdException w:name="toc 6" w:uiPriority="39"/>
+    <w:lsdException w:name="toc 7" w:uiPriority="39"/>
+    <w:lsdException w:name="toc 8" w:uiPriority="39"/>
+    <w:lsdException w:name="toc 9" w:uiPriority="39"/>
+    <w:lsdException w:name="caption" w:uiPriority="35" w:qFormat="1"/>
+    <w:lsdException w:name="Title" w:semiHidden="0" w:uiPriority="10" w:unhideWhenUsed="0" w:qFormat="1"/>
+    <w:lsdException w:name="Default Paragraph Font" w:uiPriority="1"/>
+    <w:lsdException w:name="Subtitle" w:semiHidden="0" w:uiPriority="11" w:unhideWhenUsed="0" w:qFormat="1"/>
+    <w:lsdException w:name="Strong" w:semiHidden="0" w:uiPriority="22" w:unhideWhenUsed="0" w:qFormat="1"/>
+    <w:lsdException w:name="Emphasis" w:semiHidden="0" w:uiPriority="20" w:unhideWhenUsed="0" w:qFormat="1"/>
+    <w:lsdException w:name="Table Grid" w:semiHidden="0" w:uiPriority="59" w:unhideWhenUsed="0"/>
+    <w:lsdException w:name="Placeholder Text" w:unhideWhenUsed="0"/>
+    <w:lsdException w:name="No Spacing" w:semiHidden="0" w:uiPriority="1" w:unhideWhenUsed="0" w:qFormat="1"/>
+    <w:lsdException w:name="Light Shading" w:semiHidden="0" w:uiPriority="60" w:unhideWhenUsed="0"/>
+    <w:lsdException w:name="Light List" w:semiHidden="0" w:uiPriority="61" w:unhideWhenUsed="0"/>
+    <w:lsdException w:name="Light Grid" w:semiHidden="0" w:uiPriority="62" w:unhideWhenUsed="0"/>
+    <w:lsdException w:name="Medium Shading 1" w:semiHidden="0" w:uiPriority="63" w:unhideWhenUsed="0"/>
+    <w:lsdException w:name="Medium Shading 2" w:semiHidden="0" w:uiPriority="64" w:unhideWhenUsed="0"/>
+    <w:lsdException w:name="Medium List 1" w:semiHidden="0" w:uiPriority="65" w:unhideWhenUsed="0"/>
+    <w:lsdException w:name="Medium List 2" w:semiHidden="0" w:uiPriority="66" w:unhideWhenUsed="0"/>
+    <w:lsdException w:name="Medium Grid 1" w:semiHidden="0" w:uiPriority="67" w:unhideWhenUsed="0"/>
+    <w:lsdException w:name="Medium Grid 2" w:semiHidden="0" w:uiPriority="68" w:unhideWhenUsed="0"/>
+    <w:lsdException w:name="Medium Grid 3" w:semiHidden="0" w:uiPriority="69" w:unhideWhenUsed="0"/>
+    <w:lsdException w:name="Dark List" w:semiHidden="0" w:uiPriority="70" w:unhideWhenUsed="0"/>
+    <w:lsdException w:name="Colorful Shading" w:semiHidden="0" w:uiPriority="71" w:unhideWhenUsed="0"/>
+    <w:lsdException w:name="Colorful List" w:semiHidden="0" w:uiPriority="72" w:unhideWhenUsed="0"/>
+    <w:lsdException w:name="Colorful Grid" w:semiHidden="0" w:uiPriority="73" w:unhideWhenUsed="0"/>
+    <w:lsdException w:name="Light Shading Accent 1" w:semiHidden="0" w:uiPriority="60" w:unhideWhenUsed="0"/>
+    <w:lsdException w:name="Light List Accent 1" w:semiHidden="0" w:uiPriority="61" w:unhideWhenUsed="0"/>
+    <w:lsdException w:name="Light Grid Accent 1" w:semiHidden="0" w:uiPriority="62" w:unhideWhenUsed="0"/>
+    <w:lsdException w:name="Medium Shading 1 Accent 1" w:semiHidden="0" w:uiPriority="63" w:unhideWhenUsed="0"/>
+    <w:lsdException w:name="Medium Shading 2 Accent 1" w:semiHidden="0" w:uiPriority="64" w:unhideWhenUsed="0"/>
+    <w:lsdException w:name="Medium List 1 Accent 1" w:semiHidden="0" w:uiPriority="65" w:unhideWhenUsed="0"/>
+    <w:lsdException w:name="Revision" w:unhideWhenUsed="0"/>
+    <w:lsdException w:name="List Paragraph" w:semiHidden="0" w:uiPriority="34" w:unhideWhenUsed="0" w:qFormat="1"/>
+    <w:lsdException w:name="Quote" w:semiHidden="0" w:uiPriority="29" w:unhideWhenUsed="0" w:qFormat="1"/>
+    <w:lsdException w:name="Intense Quote" w:semiHidden="0" w:uiPriority="30" w:unhideWhenUsed="0" w:qFormat="1"/>
+    <w:lsdException w:name="Medium List 2 Accent 1" w:semiHidden="0" w:uiPriority="66" w:unhideWhenUsed="0"/>
+    <w:lsdException w:name="Medium Grid 1 Accent 1" w:semiHidden="0" w:uiPriority="67" w:unhideWhenUsed="0"/>
+    <w:lsdException w:name="Medium Grid 2 Accent 1" w:semiHidden="0" w:uiPriority="68" w:unhideWhenUsed="0"/>
+    <w:lsdException w:name="Medium Grid 3 Accent 1" w:semiHidden="0" w:uiPriority="69" w:unhideWhenUsed="0"/>
+    <w:lsdException w:name="Dark List Accent 1" w:semiHidden="0" w:uiPriority="70" w:unhideWhenUsed="0"/>
+    <w:lsdException w:name="Colorful Shading Accent 1" w:semiHidden="0" w:uiPriority="71" w:unhideWhenUsed="0"/>
+    <w:lsdException w:name="Colorful List Accent 1" w:semiHidden="0" w:uiPriority="72" w:unhideWhenUsed="0"/>
+    <w:lsdException w:name="Colorful Grid Accent 1" w:semiHidden="0" w:uiPriority="73" w:unhideWhenUsed="0"/>
+    <w:lsdException w:name="Light Shading Accent 2" w:semiHidden="0" w:uiPriority="60" w:unhideWhenUsed="0"/>
+    <w:lsdException w:name="Light List Accent 2" w:semiHidden="0" w:uiPriority="61" w:unhideWhenUsed="0"/>
+    <w:lsdException w:name="Light Grid Accent 2" w:semiHidden="0" w:uiPriority="62" w:unhideWhenUsed="0"/>
+    <w:lsdException w:name="Medium Shading 1 Accent 2" w:semiHidden="0" w:uiPriority="63" w:unhideWhenUsed="0"/>
+    <w:lsdException w:name="Medium Shading 2 Accent 2" w:semiHidden="0" w:uiPriority="64" w:unhideWhenUsed="0"/>
+    <w:lsdException w:name="Medium List 1 Accent 2" w:semiHidden="0" w:uiPriority="65" w:unhideWhenUsed="0"/>
+    <w:lsdException w:name="Medium List 2 Accent 2" w:semiHidden="0" w:uiPriority="66" w:unhideWhenUsed="0"/>
+    <w:lsdException w:name="Medium Grid 1 Accent 2" w:semiHidden="0" w:uiPriority="67" w:unhideWhenUsed="0"/>
+    <w:lsdException w:name="Medium Grid 2 Accent 2" w:semiHidden="0" w:uiPriority="68" w:unhideWhenUsed="0"/>
+    <w:lsdException w:name="Medium Grid 3 Accent 2" w:semiHidden="0" w:uiPriority="69" w:unhideWhenUsed="0"/>
+    <w:lsdException w:name="Dark List Accent 2" w:semiHidden="0" w:uiPriority="70" w:unhideWhenUsed="0"/>
+    <w:lsdException w:name="Colorful Shading Accent 2" w:semiHidden="0" w:uiPriority="71" w:unhideWhenUsed="0"/>
+    <w:lsdException w:name="Colorful List Accent 2" w:semiHidden="0" w:uiPriority="72" w:unhideWhenUsed="0"/>
+    <w:lsdException w:name="Colorful Grid Accent 2" w:semiHidden="0" w:uiPriority="73" w:unhideWhenUsed="0"/>
+    <w:lsdException w:name="Light Shading Accent 3" w:semiHidden="0" w:uiPriority="60" w:unhideWhenUsed="0"/>
+    <w:lsdException w:name="Light List Accent 3" w:semiHidden="0" w:uiPriority="61" w:unhideWhenUsed="0"/>
+    <w:lsdException w:name="Light Grid Accent 3" w:semiHidden="0" w:uiPriority="62" w:unhideWhenUsed="0"/>
+    <w:lsdException w:name="Medium Shading 1 Accent 3" w:semiHidden="0" w:uiPriority="63" w:unhideWhenUsed="0"/>
+    <w:lsdException w:name="Medium Shading 2 Accent 3" w:semiHidden="0" w:uiPriority="64" w:unhideWhenUsed="0"/>
+    <w:lsdException w:name="Medium List 1 Accent 3" w:semiHidden="0" w:uiPriority="65" w:unhideWhenUsed="0"/>
+    <w:lsdException w:name="Medium List 2 Accent 3" w:semiHidden="0" w:uiPriority="66" w:unhideWhenUsed="0"/>
+    <w:lsdException w:name="Medium Grid 1 Accent 3" w:semiHidden="0" w:uiPriority="67" w:unhideWhenUsed="0"/>
+    <w:lsdException w:name="Medium Grid 2 Accent 3" w:semiHidden="0" w:uiPriority="68" w:unhideWhenUsed="0"/>
+    <w:lsdException w:name="Medium Grid 3 Accent 3" w:semiHidden="0" w:uiPriority="69" w:unhideWhenUsed="0"/>
+    <w:lsdException w:name="Dark List Accent 3" w:semiHidden="0" w:uiPriority="70" w:unhideWhenUsed="0"/>
+    <w:lsdException w:name="Colorful Shading Accent 3" w:semiHidden="0" w:uiPriority="71" w:unhideWhenUsed="0"/>
+    <w:lsdException w:name="Colorful List Accent 3" w:semiHidden="0" w:uiPriority="72" w:unhideWhenUsed="0"/>
+    <w:lsdException w:name="Colorful Grid Accent 3" w:semiHidden="0" w:uiPriority="73" w:unhideWhenUsed="0"/>
+    <w:lsdException w:name="Light Shading Accent 4" w:semiHidden="0" w:uiPriority="60" w:unhideWhenUsed="0"/>
+    <w:lsdException w:name="Light List Accent 4" w:semiHidden="0" w:uiPriority="61" w:unhideWhenUsed="0"/>
+    <w:lsdException w:name="Light Grid Accent 4" w:semiHidden="0" w:uiPriority="62" w:unhideWhenUsed="0"/>
+    <w:lsdException w:name="Medium Shading 1 Accent 4" w:semiHidden="0" w:uiPriority="63" w:unhideWhenUsed="0"/>
+    <w:lsdException w:name="Medium Shading 2 Accent 4" w:semiHidden="0" w:uiPriority="64" w:unhideWhenUsed="0"/>
+    <w:lsdException w:name="Medium List 1 Accent 4" w:semiHidden="0" w:uiPriority="65" w:unhideWhenUsed="0"/>
+    <w:lsdException w:name="Medium List 2 Accent 4" w:semiHidden="0" w:uiPriority="66" w:unhideWhenUsed="0"/>
+    <w:lsdException w:name="Medium Grid 1 Accent 4" w:semiHidden="0" w:uiPriority="67" w:unhideWhenUsed="0"/>
+    <w:lsdException w:name="Medium Grid 2 Accent 4" w:semiHidden="0" w:uiPriority="68" w:unhideWhenUsed="0"/>
+    <w:lsdException w:name="Medium Grid 3 Accent 4" w:semiHidden="0" w:uiPriority="69" w:unhideWhenUsed="0"/>
+    <w:lsdException w:name="Dark List Accent 4" w:semiHidden="0" w:uiPriority="70" w:unhideWhenUsed="0"/>
+    <w:lsdException w:name="Colorful Shading Accent 4" w:semiHidden="0" w:uiPriority="71" w:unhideWhenUsed="0"/>
+    <w:lsdException w:name="Colorful List Accent 4" w:semiHidden="0" w:uiPriority="72" w:unhideWhenUsed="0"/>
+    <w:lsdException w:name="Colorful Grid Accent 4" w:semiHidden="0" w:uiPriority="73" w:unhideWhenUsed="0"/>
+    <w:lsdException w:name="Light Shading Accent 5" w:semiHidden="0" w:uiPriority="60" w:unhideWhenUsed="0"/>
+    <w:lsdException w:name="Light List Accent 5" w:semiHidden="0" w:uiPriority="61" w:unhideWhenUsed="0"/>
+    <w:lsdException w:name="Light Grid Accent 5" w:semiHidden="0" w:uiPriority="62" w:unhideWhenUsed="0"/>
+    <w:lsdException w:name="Medium Shading 1 Accent 5" w:semiHidden="0" w:uiPriority="63" w:unhideWhenUsed="0"/>
+    <w:lsdException w:name="Medium Shading 2 Accent 5" w:semiHidden="0" w:uiPriority="64" w:unhideWhenUsed="0"/>
+    <w:lsdException w:name="Medium List 1 Accent 5" w:semiHidden="0" w:uiPriority="65" w:unhideWhenUsed="0"/>
+    <w:lsdException w:name="Medium List 2 Accent 5" w:semiHidden="0" w:uiPriority="66" w:unhideWhenUsed="0"/>
+    <w:lsdException w:name="Medium Grid 1 Accent 5" w:semiHidden="0" w:uiPriority="67" w:unhideWhenUsed="0"/>
+    <w:lsdException w:name="Medium Grid 2 Accent 5" w:semiHidden="0" w:uiPriority="68" w:unhideWhenUsed="0"/>
+    <w:lsdException w:name="Medium Grid 3 Accent 5" w:semiHidden="0" w:uiPriority="69" w:unhideWhenUsed="0"/>
+    <w:lsdException w:name="Dark List Accent 5" w:semiHidden="0" w:uiPriority="70" w:unhideWhenUsed="0"/>
+    <w:lsdException w:name="Colorful Shading Accent 5" w:semiHidden="0" w:uiPriority="71" w:unhideWhenUsed="0"/>
+    <w:lsdException w:name="Colorful List Accent 5" w:semiHidden="0" w:uiPriority="72" w:unhideWhenUsed="0"/>
+    <w:lsdException w:name="Colorful Grid Accent 5" w:semiHidden="0" w:uiPriority="73" w:unhideWhenUsed="0"/>
+    <w:lsdException w:name="Light Shading Accent 6" w:semiHidden="0" w:uiPriority="60" w:unhideWhenUsed="0"/>
+    <w:lsdException w:name="Light List Accent 6" w:semiHidden="0" w:uiPriority="61" w:unhideWhenUsed="0"/>
+    <w:lsdException w:name="Light Grid Accent 6" w:semiHidden="0" w:uiPriority="62" w:unhideWhenUsed="0"/>
+    <w:lsdException w:name="Medium Shading 1 Accent 6" w:semiHidden="0" w:uiPriority="63" w:unhideWhenUsed="0"/>
+    <w:lsdException w:name="Medium Shading 2 Accent 6" w:semiHidden="0" w:uiPriority="64" w:unhideWhenUsed="0"/>
+    <w:lsdException w:name="Medium List 1 Accent 6" w:semiHidden="0" w:uiPriority="65" w:unhideWhenUsed="0"/>
+    <w:lsdException w:name="Medium List 2 Accent 6" w:semiHidden="0" w:uiPriority="66" w:unhideWhenUsed="0"/>
+    <w:lsdException w:name="Medium Grid 1 Accent 6" w:semiHidden="0" w:uiPriority="67" w:unhideWhenUsed="0"/>
+    <w:lsdException w:name="Medium Grid 2 Accent 6" w:semiHidden="0" w:uiPriority="68" w:unhideWhenUsed="0"/>
+    <w:lsdException w:name="Medium Grid 3 Accent 6" w:semiHidden="0" w:uiPriority="69" w:unhideWhenUsed="0"/>
+    <w:lsdException w:name="Dark List Accent 6" w:semiHidden="0" w:uiPriority="70" w:unhideWhenUsed="0"/>
+    <w:lsdException w:name="Colorful Shading Accent 6" w:semiHidden="0" w:uiPriority="71" w:unhideWhenUsed="0"/>
+    <w:lsdException w:name="Colorful List Accent 6" w:semiHidden="0" w:uiPriority="72" w:unhideWhenUsed="0"/>
+    <w:lsdException w:name="Colorful Grid Accent 6" w:semiHidden="0" w:uiPriority="73" w:unhideWhenUsed="0"/>
+    <w:lsdException w:name="Subtle Emphasis" w:semiHidden="0" w:uiPriority="19" w:unhideWhenUsed="0" w:qFormat="1"/>
+    <w:lsdException w:name="Intense Emphasis" w:semiHidden="0" w:uiPriority="21" w:unhideWhenUsed="0" w:qFormat="1"/>
+    <w:lsdException w:name="Subtle Reference" w:semiHidden="0" w:uiPriority="31" w:unhideWhenUsed="0" w:qFormat="1"/>
+    <w:lsdException w:name="Intense Reference" w:semiHidden="0" w:uiPriority="32" w:unhideWhenUsed="0" w:qFormat="1"/>
+    <w:lsdException w:name="Book Title" w:semiHidden="0" w:uiPriority="33" w:unhideWhenUsed="0" w:qFormat="1"/>
+    <w:lsdException w:name="Bibliography" w:uiPriority="37"/>
+    <w:lsdException w:name="TOC Heading" w:uiPriority="39" w:qFormat="1"/>
+  </w:latentStyles>
+  <w:style w:type="paragraph" w:default="1" w:styleId="Normal">
+    <w:name w:val="Normal"/>
+    <w:qFormat/>
+  </w:style>
+  <w:style w:type="character" w:default="1" w:styleId="DefaultParagraphFont">
+    <w:name w:val="Default Paragraph Font"/>
+    <w:uiPriority w:val="1"/>
+    <w:semiHidden/>
+    <w:unhideWhenUsed/>
+  </w:style>
+  <w:style w:type="table" w:default="1" w:styleId="TableNormal">
+    <w:name w:val="Normal Table"/>
+    <w:uiPriority w:val="99"/>
+    <w:semiHidden/>
+    <w:unhideWhenUsed/>
+    <w:tblPr>
+      <w:tblInd w:w="0" w:type="dxa"/>
+      <w:tblCellMar>
+        <w:top w:w="0" w:type="dxa"/>
+        <w:left w:w="108" w:type="dxa"/>
+        <w:bottom w:w="0" w:type="dxa"/>
+        <w:right w:w="108" w:type="dxa"/>
+      </w:tblCellMar>
+    </w:tblPr>
+  </w:style>
+  <w:style w:type="numbering" w:default="1" w:styleId="NoList">
+    <w:name w:val="No List"/>
+    <w:uiPriority w:val="99"/>
+    <w:semiHidden/>
+    <w:unhideWhenUsed/>
+  </w:style>
+</w:styles>
+</file>
+
 <file path=word/theme/theme1.xml><?xml version="1.0" encoding="utf-8"?>
 <a:theme xmlns:a="http://schemas.openxmlformats.org/drawingml/2006/main" name="Office Theme">
   <a:themeElements>

</xml_diff>